<commit_message>
Added notes on JavaScript engine and runtime.
</commit_message>
<xml_diff>
--- a/The Complete JavaScript Course 2022 - From Zero to Expert/complete-javascript-course-master/08-Behind-the-Scenes/starter/Notes.docx
+++ b/The Complete JavaScript Course 2022 - From Zero to Expert/complete-javascript-course-master/08-Behind-the-Scenes/starter/Notes.docx
@@ -7,6 +7,8 @@
         <w:rPr>
           <w:b/>
           <w:bCs/>
+          <w:sz w:val="21"/>
+          <w:szCs w:val="21"/>
         </w:rPr>
       </w:pPr>
       <w:proofErr w:type="gramStart"/>
@@ -14,6 +16,8 @@
         <w:rPr>
           <w:b/>
           <w:bCs/>
+          <w:sz w:val="21"/>
+          <w:szCs w:val="21"/>
         </w:rPr>
         <w:t>An</w:t>
       </w:r>
@@ -22,6 +26,8 @@
         <w:rPr>
           <w:b/>
           <w:bCs/>
+          <w:sz w:val="21"/>
+          <w:szCs w:val="21"/>
         </w:rPr>
         <w:t xml:space="preserve"> High-Level Overview of JavaScript</w:t>
       </w:r>
@@ -33,8 +39,16 @@
           <w:ilvl w:val="0"/>
           <w:numId w:val="3"/>
         </w:numPr>
-      </w:pPr>
-      <w:r>
+        <w:rPr>
+          <w:sz w:val="21"/>
+          <w:szCs w:val="21"/>
+        </w:rPr>
+      </w:pPr>
+      <w:r>
+        <w:rPr>
+          <w:sz w:val="21"/>
+          <w:szCs w:val="21"/>
+        </w:rPr>
         <w:t>High Level: Automatically, for example, manage resources because of abstraction. Makes languages easy to learn but has the downside of programs will not be as fast as low-level languages such as C.</w:t>
       </w:r>
     </w:p>
@@ -45,8 +59,16 @@
           <w:ilvl w:val="0"/>
           <w:numId w:val="3"/>
         </w:numPr>
-      </w:pPr>
-      <w:r>
+        <w:rPr>
+          <w:sz w:val="21"/>
+          <w:szCs w:val="21"/>
+        </w:rPr>
+      </w:pPr>
+      <w:r>
+        <w:rPr>
+          <w:sz w:val="21"/>
+          <w:szCs w:val="21"/>
+        </w:rPr>
         <w:t>Garbage-collection: Algorithm in JavaScript engine that automatically removes old unused objects from the computer memory in order not to clog it up with unnecessary stuff.</w:t>
       </w:r>
     </w:p>
@@ -57,8 +79,16 @@
           <w:ilvl w:val="0"/>
           <w:numId w:val="3"/>
         </w:numPr>
-      </w:pPr>
-      <w:r>
+        <w:rPr>
+          <w:sz w:val="21"/>
+          <w:szCs w:val="21"/>
+        </w:rPr>
+      </w:pPr>
+      <w:r>
+        <w:rPr>
+          <w:sz w:val="21"/>
+          <w:szCs w:val="21"/>
+        </w:rPr>
         <w:t>Interpreted or just-in-time compiled</w:t>
       </w:r>
     </w:p>
@@ -69,8 +99,16 @@
           <w:ilvl w:val="0"/>
           <w:numId w:val="3"/>
         </w:numPr>
-      </w:pPr>
-      <w:r>
+        <w:rPr>
+          <w:sz w:val="21"/>
+          <w:szCs w:val="21"/>
+        </w:rPr>
+      </w:pPr>
+      <w:r>
+        <w:rPr>
+          <w:sz w:val="21"/>
+          <w:szCs w:val="21"/>
+        </w:rPr>
         <w:t>Multi-paradigm: A paradigm is an approach and mindset of structuring code, which will direct your coding style and technique.</w:t>
       </w:r>
     </w:p>
@@ -81,12 +119,17 @@
           <w:ilvl w:val="1"/>
           <w:numId w:val="3"/>
         </w:numPr>
-      </w:pPr>
-      <w:r>
-        <w:t>JavaScript can be any</w:t>
-      </w:r>
-      <w:r>
-        <w:t>:</w:t>
+        <w:rPr>
+          <w:sz w:val="21"/>
+          <w:szCs w:val="21"/>
+        </w:rPr>
+      </w:pPr>
+      <w:r>
+        <w:rPr>
+          <w:sz w:val="21"/>
+          <w:szCs w:val="21"/>
+        </w:rPr>
+        <w:t>JavaScript can be any:</w:t>
       </w:r>
     </w:p>
     <w:p>
@@ -96,15 +139,18 @@
           <w:ilvl w:val="2"/>
           <w:numId w:val="3"/>
         </w:numPr>
-      </w:pPr>
-      <w:r>
-        <w:t xml:space="preserve">Procedural </w:t>
-      </w:r>
-      <w:proofErr w:type="spellStart"/>
-      <w:r>
-        <w:t>programming</w:t>
-      </w:r>
-      <w:proofErr w:type="spellEnd"/>
+        <w:rPr>
+          <w:sz w:val="21"/>
+          <w:szCs w:val="21"/>
+        </w:rPr>
+      </w:pPr>
+      <w:r>
+        <w:rPr>
+          <w:sz w:val="21"/>
+          <w:szCs w:val="21"/>
+        </w:rPr>
+        <w:t>Procedural programming</w:t>
+      </w:r>
     </w:p>
     <w:p>
       <w:pPr>
@@ -113,8 +159,16 @@
           <w:ilvl w:val="2"/>
           <w:numId w:val="3"/>
         </w:numPr>
-      </w:pPr>
-      <w:r>
+        <w:rPr>
+          <w:sz w:val="21"/>
+          <w:szCs w:val="21"/>
+        </w:rPr>
+      </w:pPr>
+      <w:r>
+        <w:rPr>
+          <w:sz w:val="21"/>
+          <w:szCs w:val="21"/>
+        </w:rPr>
         <w:t>Object-oriented programming (OOP)</w:t>
       </w:r>
     </w:p>
@@ -125,12 +179,17 @@
           <w:ilvl w:val="2"/>
           <w:numId w:val="3"/>
         </w:numPr>
-      </w:pPr>
-      <w:r>
-        <w:t>F</w:t>
-      </w:r>
-      <w:r>
-        <w:t>unction programming (FP)</w:t>
+        <w:rPr>
+          <w:sz w:val="21"/>
+          <w:szCs w:val="21"/>
+        </w:rPr>
+      </w:pPr>
+      <w:r>
+        <w:rPr>
+          <w:sz w:val="21"/>
+          <w:szCs w:val="21"/>
+        </w:rPr>
+        <w:t>Function programming (FP)</w:t>
       </w:r>
     </w:p>
     <w:p>
@@ -140,16 +199,32 @@
           <w:ilvl w:val="0"/>
           <w:numId w:val="3"/>
         </w:numPr>
-      </w:pPr>
-      <w:r>
+        <w:rPr>
+          <w:sz w:val="21"/>
+          <w:szCs w:val="21"/>
+        </w:rPr>
+      </w:pPr>
+      <w:r>
+        <w:rPr>
+          <w:sz w:val="21"/>
+          <w:szCs w:val="21"/>
+        </w:rPr>
         <w:t xml:space="preserve">Prototype-based object-oriented: Use of classes such as Array to create, for example, a simple array. (Ex. const array = [1,2,3]; The array inherits from Array class so that array methods </w:t>
       </w:r>
       <w:proofErr w:type="gramStart"/>
       <w:r>
+        <w:rPr>
+          <w:sz w:val="21"/>
+          <w:szCs w:val="21"/>
+        </w:rPr>
         <w:t>becomes</w:t>
       </w:r>
       <w:proofErr w:type="gramEnd"/>
       <w:r>
+        <w:rPr>
+          <w:sz w:val="21"/>
+          <w:szCs w:val="21"/>
+        </w:rPr>
         <w:t xml:space="preserve"> usable such as push, pop, shift, etc.)</w:t>
       </w:r>
     </w:p>
@@ -160,16 +235,32 @@
           <w:ilvl w:val="0"/>
           <w:numId w:val="3"/>
         </w:numPr>
-      </w:pPr>
-      <w:r>
+        <w:rPr>
+          <w:sz w:val="21"/>
+          <w:szCs w:val="21"/>
+        </w:rPr>
+      </w:pPr>
+      <w:r>
+        <w:rPr>
+          <w:sz w:val="21"/>
+          <w:szCs w:val="21"/>
+        </w:rPr>
         <w:t xml:space="preserve">First-class functions: Functions are simply treated as variables. We can pass them into other </w:t>
       </w:r>
       <w:proofErr w:type="gramStart"/>
       <w:r>
+        <w:rPr>
+          <w:sz w:val="21"/>
+          <w:szCs w:val="21"/>
+        </w:rPr>
         <w:t>functions, and</w:t>
       </w:r>
       <w:proofErr w:type="gramEnd"/>
       <w:r>
+        <w:rPr>
+          <w:sz w:val="21"/>
+          <w:szCs w:val="21"/>
+        </w:rPr>
         <w:t xml:space="preserve"> return them from functions.</w:t>
       </w:r>
     </w:p>
@@ -180,8 +271,16 @@
           <w:ilvl w:val="0"/>
           <w:numId w:val="3"/>
         </w:numPr>
-      </w:pPr>
-      <w:r>
+        <w:rPr>
+          <w:sz w:val="21"/>
+          <w:szCs w:val="21"/>
+        </w:rPr>
+      </w:pPr>
+      <w:r>
+        <w:rPr>
+          <w:sz w:val="21"/>
+          <w:szCs w:val="21"/>
+        </w:rPr>
         <w:t>Dynamic: The data types become known at runtime.</w:t>
       </w:r>
     </w:p>
@@ -192,12 +291,18 @@
           <w:ilvl w:val="1"/>
           <w:numId w:val="3"/>
         </w:numPr>
-      </w:pPr>
-      <w:proofErr w:type="spellStart"/>
-      <w:r>
+        <w:rPr>
+          <w:sz w:val="21"/>
+          <w:szCs w:val="21"/>
+        </w:rPr>
+      </w:pPr>
+      <w:r>
+        <w:rPr>
+          <w:sz w:val="21"/>
+          <w:szCs w:val="21"/>
+        </w:rPr>
         <w:t>Single-threaded:</w:t>
       </w:r>
-      <w:proofErr w:type="spellEnd"/>
     </w:p>
     <w:p>
       <w:pPr>
@@ -206,12 +311,17 @@
           <w:ilvl w:val="2"/>
           <w:numId w:val="3"/>
         </w:numPr>
-      </w:pPr>
-      <w:r>
-        <w:t>Concurrency model is how the JavaScript engine handles multiple tasks happening at the same time</w:t>
-      </w:r>
-      <w:r>
-        <w:t>.</w:t>
+        <w:rPr>
+          <w:sz w:val="21"/>
+          <w:szCs w:val="21"/>
+        </w:rPr>
+      </w:pPr>
+      <w:r>
+        <w:rPr>
+          <w:sz w:val="21"/>
+          <w:szCs w:val="21"/>
+        </w:rPr>
+        <w:t>Concurrency model is how the JavaScript engine handles multiple tasks happening at the same time.</w:t>
       </w:r>
     </w:p>
     <w:p>
@@ -221,8 +331,16 @@
           <w:ilvl w:val="2"/>
           <w:numId w:val="3"/>
         </w:numPr>
-      </w:pPr>
-      <w:r>
+        <w:rPr>
+          <w:sz w:val="21"/>
+          <w:szCs w:val="21"/>
+        </w:rPr>
+      </w:pPr>
+      <w:r>
+        <w:rPr>
+          <w:sz w:val="21"/>
+          <w:szCs w:val="21"/>
+        </w:rPr>
         <w:t>JavaScript runs in one single thread.</w:t>
       </w:r>
     </w:p>
@@ -233,9 +351,890 @@
           <w:ilvl w:val="0"/>
           <w:numId w:val="3"/>
         </w:numPr>
-      </w:pPr>
-      <w:r>
+        <w:rPr>
+          <w:sz w:val="21"/>
+          <w:szCs w:val="21"/>
+        </w:rPr>
+      </w:pPr>
+      <w:r>
+        <w:rPr>
+          <w:sz w:val="21"/>
+          <w:szCs w:val="21"/>
+        </w:rPr>
         <w:t>Non-blocking event loop: Takes long running tasks, executes them in the background, and puts them back in the main thread once they are finished.</w:t>
+      </w:r>
+    </w:p>
+    <w:p>
+      <w:pPr>
+        <w:rPr>
+          <w:sz w:val="21"/>
+          <w:szCs w:val="21"/>
+        </w:rPr>
+      </w:pPr>
+    </w:p>
+    <w:p>
+      <w:pPr>
+        <w:rPr>
+          <w:sz w:val="21"/>
+          <w:szCs w:val="21"/>
+        </w:rPr>
+      </w:pPr>
+      <w:r>
+        <w:rPr>
+          <w:b/>
+          <w:bCs/>
+          <w:sz w:val="21"/>
+          <w:szCs w:val="21"/>
+        </w:rPr>
+        <w:t>The JavaScript Engine and Runtime</w:t>
+      </w:r>
+    </w:p>
+    <w:p>
+      <w:pPr>
+        <w:pStyle w:val="ListParagraph"/>
+        <w:numPr>
+          <w:ilvl w:val="0"/>
+          <w:numId w:val="4"/>
+        </w:numPr>
+        <w:rPr>
+          <w:sz w:val="21"/>
+          <w:szCs w:val="21"/>
+        </w:rPr>
+      </w:pPr>
+      <w:r>
+        <w:rPr>
+          <w:sz w:val="21"/>
+          <w:szCs w:val="21"/>
+        </w:rPr>
+        <w:t>JavaScript Engine: Program that executes JavaScript code</w:t>
+      </w:r>
+    </w:p>
+    <w:p>
+      <w:pPr>
+        <w:pStyle w:val="ListParagraph"/>
+        <w:numPr>
+          <w:ilvl w:val="1"/>
+          <w:numId w:val="4"/>
+        </w:numPr>
+        <w:rPr>
+          <w:sz w:val="21"/>
+          <w:szCs w:val="21"/>
+        </w:rPr>
+      </w:pPr>
+      <w:r>
+        <w:rPr>
+          <w:sz w:val="21"/>
+          <w:szCs w:val="21"/>
+        </w:rPr>
+        <w:t xml:space="preserve">Google V8: Powers Chrome and </w:t>
+      </w:r>
+      <w:proofErr w:type="spellStart"/>
+      <w:r>
+        <w:rPr>
+          <w:sz w:val="21"/>
+          <w:szCs w:val="21"/>
+        </w:rPr>
+        <w:t>nodeJS</w:t>
+      </w:r>
+      <w:proofErr w:type="spellEnd"/>
+      <w:r>
+        <w:rPr>
+          <w:sz w:val="21"/>
+          <w:szCs w:val="21"/>
+        </w:rPr>
+        <w:t>.</w:t>
+      </w:r>
+    </w:p>
+    <w:p>
+      <w:pPr>
+        <w:pStyle w:val="ListParagraph"/>
+        <w:numPr>
+          <w:ilvl w:val="0"/>
+          <w:numId w:val="4"/>
+        </w:numPr>
+        <w:rPr>
+          <w:sz w:val="21"/>
+          <w:szCs w:val="21"/>
+        </w:rPr>
+      </w:pPr>
+      <w:r>
+        <w:rPr>
+          <w:sz w:val="21"/>
+          <w:szCs w:val="21"/>
+        </w:rPr>
+        <w:t>JS Engine contains:</w:t>
+      </w:r>
+    </w:p>
+    <w:p>
+      <w:pPr>
+        <w:pStyle w:val="ListParagraph"/>
+        <w:numPr>
+          <w:ilvl w:val="1"/>
+          <w:numId w:val="4"/>
+        </w:numPr>
+        <w:rPr>
+          <w:sz w:val="21"/>
+          <w:szCs w:val="21"/>
+        </w:rPr>
+      </w:pPr>
+      <w:r>
+        <w:rPr>
+          <w:sz w:val="21"/>
+          <w:szCs w:val="21"/>
+        </w:rPr>
+        <w:t xml:space="preserve">Call Stack: </w:t>
+      </w:r>
+      <w:r>
+        <w:rPr>
+          <w:sz w:val="21"/>
+          <w:szCs w:val="21"/>
+        </w:rPr>
+        <w:t>Code is executed using something called execution context.</w:t>
+      </w:r>
+    </w:p>
+    <w:p>
+      <w:pPr>
+        <w:pStyle w:val="ListParagraph"/>
+        <w:numPr>
+          <w:ilvl w:val="1"/>
+          <w:numId w:val="4"/>
+        </w:numPr>
+        <w:rPr>
+          <w:sz w:val="21"/>
+          <w:szCs w:val="21"/>
+        </w:rPr>
+      </w:pPr>
+      <w:r>
+        <w:rPr>
+          <w:sz w:val="21"/>
+          <w:szCs w:val="21"/>
+        </w:rPr>
+        <w:t xml:space="preserve">Heap: </w:t>
+      </w:r>
+      <w:r>
+        <w:rPr>
+          <w:sz w:val="21"/>
+          <w:szCs w:val="21"/>
+        </w:rPr>
+        <w:t>Unstructured memory pool which stores all the objects that an application needs.</w:t>
+      </w:r>
+    </w:p>
+    <w:p>
+      <w:pPr>
+        <w:pStyle w:val="ListParagraph"/>
+        <w:numPr>
+          <w:ilvl w:val="0"/>
+          <w:numId w:val="4"/>
+        </w:numPr>
+        <w:rPr>
+          <w:sz w:val="21"/>
+          <w:szCs w:val="21"/>
+        </w:rPr>
+      </w:pPr>
+      <w:r>
+        <w:rPr>
+          <w:sz w:val="21"/>
+          <w:szCs w:val="21"/>
+        </w:rPr>
+        <w:t>Compilation vs Interpretation</w:t>
+      </w:r>
+    </w:p>
+    <w:p>
+      <w:pPr>
+        <w:pStyle w:val="ListParagraph"/>
+        <w:numPr>
+          <w:ilvl w:val="1"/>
+          <w:numId w:val="4"/>
+        </w:numPr>
+        <w:rPr>
+          <w:sz w:val="21"/>
+          <w:szCs w:val="21"/>
+        </w:rPr>
+      </w:pPr>
+      <w:r>
+        <w:rPr>
+          <w:sz w:val="21"/>
+          <w:szCs w:val="21"/>
+        </w:rPr>
+        <w:t xml:space="preserve">Compilation: Entire code is converted into machine code at </w:t>
+      </w:r>
+      <w:proofErr w:type="gramStart"/>
+      <w:r>
+        <w:rPr>
+          <w:sz w:val="21"/>
+          <w:szCs w:val="21"/>
+        </w:rPr>
+        <w:t>once, and</w:t>
+      </w:r>
+      <w:proofErr w:type="gramEnd"/>
+      <w:r>
+        <w:rPr>
+          <w:sz w:val="21"/>
+          <w:szCs w:val="21"/>
+        </w:rPr>
+        <w:t xml:space="preserve"> written to a binary file that can be executed by a computer.</w:t>
+      </w:r>
+      <w:r>
+        <w:rPr>
+          <w:noProof/>
+          <w:sz w:val="21"/>
+          <w:szCs w:val="21"/>
+        </w:rPr>
+        <w:drawing>
+          <wp:inline distT="0" distB="0" distL="0" distR="0" wp14:anchorId="2AB1D6ED" wp14:editId="0016099A">
+            <wp:extent cx="4177678" cy="553453"/>
+            <wp:effectExtent l="0" t="0" r="635" b="5715"/>
+            <wp:docPr id="1" name="Picture 1" descr="A picture containing graphical user interface&#10;&#10;Description automatically generated"/>
+            <wp:cNvGraphicFramePr>
+              <a:graphicFrameLocks xmlns:a="http://schemas.openxmlformats.org/drawingml/2006/main" noChangeAspect="1"/>
+            </wp:cNvGraphicFramePr>
+            <a:graphic xmlns:a="http://schemas.openxmlformats.org/drawingml/2006/main">
+              <a:graphicData uri="http://schemas.openxmlformats.org/drawingml/2006/picture">
+                <pic:pic xmlns:pic="http://schemas.openxmlformats.org/drawingml/2006/picture">
+                  <pic:nvPicPr>
+                    <pic:cNvPr id="1" name="Picture 1" descr="A picture containing graphical user interface&#10;&#10;Description automatically generated"/>
+                    <pic:cNvPicPr/>
+                  </pic:nvPicPr>
+                  <pic:blipFill>
+                    <a:blip r:embed="rId5" cstate="print">
+                      <a:extLst>
+                        <a:ext uri="{28A0092B-C50C-407E-A947-70E740481C1C}">
+                          <a14:useLocalDpi xmlns:a14="http://schemas.microsoft.com/office/drawing/2010/main" val="0"/>
+                        </a:ext>
+                      </a:extLst>
+                    </a:blip>
+                    <a:stretch>
+                      <a:fillRect/>
+                    </a:stretch>
+                  </pic:blipFill>
+                  <pic:spPr>
+                    <a:xfrm>
+                      <a:off x="0" y="0"/>
+                      <a:ext cx="4751443" cy="629465"/>
+                    </a:xfrm>
+                    <a:prstGeom prst="rect">
+                      <a:avLst/>
+                    </a:prstGeom>
+                  </pic:spPr>
+                </pic:pic>
+              </a:graphicData>
+            </a:graphic>
+          </wp:inline>
+        </w:drawing>
+      </w:r>
+    </w:p>
+    <w:p>
+      <w:pPr>
+        <w:pStyle w:val="ListParagraph"/>
+        <w:numPr>
+          <w:ilvl w:val="1"/>
+          <w:numId w:val="4"/>
+        </w:numPr>
+        <w:rPr>
+          <w:sz w:val="21"/>
+          <w:szCs w:val="21"/>
+        </w:rPr>
+      </w:pPr>
+      <w:r>
+        <w:rPr>
+          <w:sz w:val="21"/>
+          <w:szCs w:val="21"/>
+        </w:rPr>
+        <w:t xml:space="preserve">Interpretation: Interpreter runs through the source code and executes it line by line. </w:t>
+      </w:r>
+      <w:r>
+        <w:rPr>
+          <w:noProof/>
+          <w:sz w:val="21"/>
+          <w:szCs w:val="21"/>
+        </w:rPr>
+        <w:drawing>
+          <wp:inline distT="0" distB="0" distL="0" distR="0" wp14:anchorId="049B3039" wp14:editId="5566F0D5">
+            <wp:extent cx="3777916" cy="562651"/>
+            <wp:effectExtent l="0" t="0" r="0" b="0"/>
+            <wp:docPr id="2" name="Picture 2" descr="Diagram&#10;&#10;Description automatically generated with medium confidence"/>
+            <wp:cNvGraphicFramePr>
+              <a:graphicFrameLocks xmlns:a="http://schemas.openxmlformats.org/drawingml/2006/main" noChangeAspect="1"/>
+            </wp:cNvGraphicFramePr>
+            <a:graphic xmlns:a="http://schemas.openxmlformats.org/drawingml/2006/main">
+              <a:graphicData uri="http://schemas.openxmlformats.org/drawingml/2006/picture">
+                <pic:pic xmlns:pic="http://schemas.openxmlformats.org/drawingml/2006/picture">
+                  <pic:nvPicPr>
+                    <pic:cNvPr id="2" name="Picture 2" descr="Diagram&#10;&#10;Description automatically generated with medium confidence"/>
+                    <pic:cNvPicPr/>
+                  </pic:nvPicPr>
+                  <pic:blipFill>
+                    <a:blip r:embed="rId6" cstate="print">
+                      <a:extLst>
+                        <a:ext uri="{28A0092B-C50C-407E-A947-70E740481C1C}">
+                          <a14:useLocalDpi xmlns:a14="http://schemas.microsoft.com/office/drawing/2010/main" val="0"/>
+                        </a:ext>
+                      </a:extLst>
+                    </a:blip>
+                    <a:stretch>
+                      <a:fillRect/>
+                    </a:stretch>
+                  </pic:blipFill>
+                  <pic:spPr>
+                    <a:xfrm>
+                      <a:off x="0" y="0"/>
+                      <a:ext cx="4008420" cy="596980"/>
+                    </a:xfrm>
+                    <a:prstGeom prst="rect">
+                      <a:avLst/>
+                    </a:prstGeom>
+                  </pic:spPr>
+                </pic:pic>
+              </a:graphicData>
+            </a:graphic>
+          </wp:inline>
+        </w:drawing>
+      </w:r>
+    </w:p>
+    <w:p>
+      <w:pPr>
+        <w:pStyle w:val="ListParagraph"/>
+        <w:numPr>
+          <w:ilvl w:val="2"/>
+          <w:numId w:val="4"/>
+        </w:numPr>
+        <w:rPr>
+          <w:sz w:val="21"/>
+          <w:szCs w:val="21"/>
+        </w:rPr>
+      </w:pPr>
+      <w:r>
+        <w:rPr>
+          <w:sz w:val="21"/>
+          <w:szCs w:val="21"/>
+        </w:rPr>
+        <w:t xml:space="preserve">JavaScript used to be interpreted </w:t>
+      </w:r>
+      <w:proofErr w:type="gramStart"/>
+      <w:r>
+        <w:rPr>
+          <w:sz w:val="21"/>
+          <w:szCs w:val="21"/>
+        </w:rPr>
+        <w:t>language</w:t>
+      </w:r>
+      <w:proofErr w:type="gramEnd"/>
+      <w:r>
+        <w:rPr>
+          <w:sz w:val="21"/>
+          <w:szCs w:val="21"/>
+        </w:rPr>
+        <w:t xml:space="preserve"> but it was really slow.</w:t>
+      </w:r>
+    </w:p>
+    <w:p>
+      <w:pPr>
+        <w:pStyle w:val="ListParagraph"/>
+        <w:numPr>
+          <w:ilvl w:val="1"/>
+          <w:numId w:val="4"/>
+        </w:numPr>
+        <w:rPr>
+          <w:sz w:val="21"/>
+          <w:szCs w:val="21"/>
+        </w:rPr>
+      </w:pPr>
+      <w:r>
+        <w:rPr>
+          <w:sz w:val="21"/>
+          <w:szCs w:val="21"/>
+        </w:rPr>
+        <w:lastRenderedPageBreak/>
+        <w:t>Just-in-time (JIT) compilation: Mix between compilation and interpretation. Entire code is converted into machine code at once, then executed immediately. JavaScript currently uses.</w:t>
+      </w:r>
+      <w:r>
+        <w:rPr>
+          <w:noProof/>
+          <w:sz w:val="21"/>
+          <w:szCs w:val="21"/>
+        </w:rPr>
+        <w:drawing>
+          <wp:inline distT="0" distB="0" distL="0" distR="0" wp14:anchorId="0693D454" wp14:editId="0F38A11D">
+            <wp:extent cx="3854918" cy="574531"/>
+            <wp:effectExtent l="0" t="0" r="0" b="0"/>
+            <wp:docPr id="3" name="Picture 3" descr="Diagram&#10;&#10;Description automatically generated"/>
+            <wp:cNvGraphicFramePr>
+              <a:graphicFrameLocks xmlns:a="http://schemas.openxmlformats.org/drawingml/2006/main" noChangeAspect="1"/>
+            </wp:cNvGraphicFramePr>
+            <a:graphic xmlns:a="http://schemas.openxmlformats.org/drawingml/2006/main">
+              <a:graphicData uri="http://schemas.openxmlformats.org/drawingml/2006/picture">
+                <pic:pic xmlns:pic="http://schemas.openxmlformats.org/drawingml/2006/picture">
+                  <pic:nvPicPr>
+                    <pic:cNvPr id="3" name="Picture 3" descr="Diagram&#10;&#10;Description automatically generated"/>
+                    <pic:cNvPicPr/>
+                  </pic:nvPicPr>
+                  <pic:blipFill>
+                    <a:blip r:embed="rId7" cstate="print">
+                      <a:extLst>
+                        <a:ext uri="{28A0092B-C50C-407E-A947-70E740481C1C}">
+                          <a14:useLocalDpi xmlns:a14="http://schemas.microsoft.com/office/drawing/2010/main" val="0"/>
+                        </a:ext>
+                      </a:extLst>
+                    </a:blip>
+                    <a:stretch>
+                      <a:fillRect/>
+                    </a:stretch>
+                  </pic:blipFill>
+                  <pic:spPr>
+                    <a:xfrm>
+                      <a:off x="0" y="0"/>
+                      <a:ext cx="3983418" cy="593682"/>
+                    </a:xfrm>
+                    <a:prstGeom prst="rect">
+                      <a:avLst/>
+                    </a:prstGeom>
+                  </pic:spPr>
+                </pic:pic>
+              </a:graphicData>
+            </a:graphic>
+          </wp:inline>
+        </w:drawing>
+      </w:r>
+    </w:p>
+    <w:p>
+      <w:pPr>
+        <w:pStyle w:val="ListParagraph"/>
+        <w:numPr>
+          <w:ilvl w:val="0"/>
+          <w:numId w:val="4"/>
+        </w:numPr>
+        <w:rPr>
+          <w:sz w:val="21"/>
+          <w:szCs w:val="21"/>
+        </w:rPr>
+      </w:pPr>
+      <w:r>
+        <w:rPr>
+          <w:noProof/>
+          <w:sz w:val="21"/>
+          <w:szCs w:val="21"/>
+        </w:rPr>
+        <w:drawing>
+          <wp:anchor distT="0" distB="0" distL="114300" distR="114300" simplePos="0" relativeHeight="251658240" behindDoc="0" locked="0" layoutInCell="1" allowOverlap="1" wp14:anchorId="65F6598F" wp14:editId="239067B4">
+            <wp:simplePos x="0" y="0"/>
+            <wp:positionH relativeFrom="column">
+              <wp:posOffset>4389755</wp:posOffset>
+            </wp:positionH>
+            <wp:positionV relativeFrom="paragraph">
+              <wp:posOffset>159385</wp:posOffset>
+            </wp:positionV>
+            <wp:extent cx="1464945" cy="3408680"/>
+            <wp:effectExtent l="0" t="0" r="0" b="0"/>
+            <wp:wrapThrough wrapText="bothSides">
+              <wp:wrapPolygon edited="0">
+                <wp:start x="0" y="0"/>
+                <wp:lineTo x="0" y="21487"/>
+                <wp:lineTo x="21347" y="21487"/>
+                <wp:lineTo x="21347" y="0"/>
+                <wp:lineTo x="0" y="0"/>
+              </wp:wrapPolygon>
+            </wp:wrapThrough>
+            <wp:docPr id="4" name="Picture 4" descr="Graphical user interface, application&#10;&#10;Description automatically generated"/>
+            <wp:cNvGraphicFramePr>
+              <a:graphicFrameLocks xmlns:a="http://schemas.openxmlformats.org/drawingml/2006/main" noChangeAspect="1"/>
+            </wp:cNvGraphicFramePr>
+            <a:graphic xmlns:a="http://schemas.openxmlformats.org/drawingml/2006/main">
+              <a:graphicData uri="http://schemas.openxmlformats.org/drawingml/2006/picture">
+                <pic:pic xmlns:pic="http://schemas.openxmlformats.org/drawingml/2006/picture">
+                  <pic:nvPicPr>
+                    <pic:cNvPr id="4" name="Picture 4" descr="Graphical user interface, application&#10;&#10;Description automatically generated"/>
+                    <pic:cNvPicPr/>
+                  </pic:nvPicPr>
+                  <pic:blipFill>
+                    <a:blip r:embed="rId8" cstate="print">
+                      <a:extLst>
+                        <a:ext uri="{28A0092B-C50C-407E-A947-70E740481C1C}">
+                          <a14:useLocalDpi xmlns:a14="http://schemas.microsoft.com/office/drawing/2010/main" val="0"/>
+                        </a:ext>
+                      </a:extLst>
+                    </a:blip>
+                    <a:stretch>
+                      <a:fillRect/>
+                    </a:stretch>
+                  </pic:blipFill>
+                  <pic:spPr>
+                    <a:xfrm>
+                      <a:off x="0" y="0"/>
+                      <a:ext cx="1464945" cy="3408680"/>
+                    </a:xfrm>
+                    <a:prstGeom prst="rect">
+                      <a:avLst/>
+                    </a:prstGeom>
+                  </pic:spPr>
+                </pic:pic>
+              </a:graphicData>
+            </a:graphic>
+            <wp14:sizeRelH relativeFrom="page">
+              <wp14:pctWidth>0</wp14:pctWidth>
+            </wp14:sizeRelH>
+            <wp14:sizeRelV relativeFrom="page">
+              <wp14:pctHeight>0</wp14:pctHeight>
+            </wp14:sizeRelV>
+          </wp:anchor>
+        </w:drawing>
+      </w:r>
+      <w:r>
+        <w:rPr>
+          <w:sz w:val="21"/>
+          <w:szCs w:val="21"/>
+        </w:rPr>
+        <w:t>Modern Just-in-time Compilation of JavaScript</w:t>
+      </w:r>
+    </w:p>
+    <w:p>
+      <w:pPr>
+        <w:pStyle w:val="ListParagraph"/>
+        <w:numPr>
+          <w:ilvl w:val="1"/>
+          <w:numId w:val="4"/>
+        </w:numPr>
+        <w:rPr>
+          <w:sz w:val="21"/>
+          <w:szCs w:val="21"/>
+        </w:rPr>
+      </w:pPr>
+      <w:r>
+        <w:rPr>
+          <w:sz w:val="21"/>
+          <w:szCs w:val="21"/>
+        </w:rPr>
+        <w:t xml:space="preserve">Parsing: Read the code. During the process, the code is parsed into a data structure called the Abstract Syntax Tree (AST). This works by first splitting up each line of code into pieces that are meaningful to the language such as const </w:t>
+      </w:r>
+      <w:r>
+        <w:rPr>
+          <w:sz w:val="21"/>
+          <w:szCs w:val="21"/>
+        </w:rPr>
+        <w:t xml:space="preserve">or function keywords and then saving all the pieces into a tree in a structured way. Also checks for syntax errors. The resulting tree is used later to produce machine code. </w:t>
+      </w:r>
+    </w:p>
+    <w:p>
+      <w:pPr>
+        <w:pStyle w:val="ListParagraph"/>
+        <w:numPr>
+          <w:ilvl w:val="1"/>
+          <w:numId w:val="4"/>
+        </w:numPr>
+        <w:rPr>
+          <w:sz w:val="21"/>
+          <w:szCs w:val="21"/>
+        </w:rPr>
+      </w:pPr>
+      <w:r>
+        <w:rPr>
+          <w:sz w:val="21"/>
+          <w:szCs w:val="21"/>
+        </w:rPr>
+        <w:t>Compilation: Takes the generated AST and compiles it to machine code.</w:t>
+      </w:r>
+    </w:p>
+    <w:p>
+      <w:pPr>
+        <w:pStyle w:val="ListParagraph"/>
+        <w:numPr>
+          <w:ilvl w:val="1"/>
+          <w:numId w:val="4"/>
+        </w:numPr>
+        <w:rPr>
+          <w:sz w:val="21"/>
+          <w:szCs w:val="21"/>
+        </w:rPr>
+      </w:pPr>
+      <w:r>
+        <w:rPr>
+          <w:sz w:val="21"/>
+          <w:szCs w:val="21"/>
+        </w:rPr>
+        <w:t>Execution: The machine code gets executed immediately. The code is executed in the JavaScript Engine’s call stack.</w:t>
+      </w:r>
+    </w:p>
+    <w:p>
+      <w:pPr>
+        <w:pStyle w:val="ListParagraph"/>
+        <w:numPr>
+          <w:ilvl w:val="1"/>
+          <w:numId w:val="4"/>
+        </w:numPr>
+        <w:rPr>
+          <w:sz w:val="21"/>
+          <w:szCs w:val="21"/>
+        </w:rPr>
+      </w:pPr>
+      <w:r>
+        <w:rPr>
+          <w:sz w:val="21"/>
+          <w:szCs w:val="21"/>
+        </w:rPr>
+        <w:t xml:space="preserve">Modern JavaScript has a clever optimization strategy. It creates an unoptimized copy of the machine code in the beginning just so that </w:t>
+      </w:r>
+      <w:r>
+        <w:rPr>
+          <w:sz w:val="21"/>
+          <w:szCs w:val="21"/>
+        </w:rPr>
+        <w:t>it can start executing as fast as possible. In the background, this code is being optimized and recompiled during the already running program execution. Can be done multiple times. After each optimization, the unoptimized code is simply swept for the new more optimized code without stopping execution. Reason why V8 is so fast.</w:t>
+      </w:r>
+      <w:r>
+        <w:rPr>
+          <w:noProof/>
+          <w:sz w:val="21"/>
+          <w:szCs w:val="21"/>
+        </w:rPr>
+        <w:drawing>
+          <wp:inline distT="0" distB="0" distL="0" distR="0" wp14:anchorId="64BE6773" wp14:editId="561616D1">
+            <wp:extent cx="4021282" cy="2151129"/>
+            <wp:effectExtent l="0" t="0" r="5080" b="0"/>
+            <wp:docPr id="5" name="Picture 5" descr="Diagram&#10;&#10;Description automatically generated"/>
+            <wp:cNvGraphicFramePr>
+              <a:graphicFrameLocks xmlns:a="http://schemas.openxmlformats.org/drawingml/2006/main" noChangeAspect="1"/>
+            </wp:cNvGraphicFramePr>
+            <a:graphic xmlns:a="http://schemas.openxmlformats.org/drawingml/2006/main">
+              <a:graphicData uri="http://schemas.openxmlformats.org/drawingml/2006/picture">
+                <pic:pic xmlns:pic="http://schemas.openxmlformats.org/drawingml/2006/picture">
+                  <pic:nvPicPr>
+                    <pic:cNvPr id="5" name="Picture 5" descr="Diagram&#10;&#10;Description automatically generated"/>
+                    <pic:cNvPicPr/>
+                  </pic:nvPicPr>
+                  <pic:blipFill>
+                    <a:blip r:embed="rId9" cstate="print">
+                      <a:extLst>
+                        <a:ext uri="{28A0092B-C50C-407E-A947-70E740481C1C}">
+                          <a14:useLocalDpi xmlns:a14="http://schemas.microsoft.com/office/drawing/2010/main" val="0"/>
+                        </a:ext>
+                      </a:extLst>
+                    </a:blip>
+                    <a:stretch>
+                      <a:fillRect/>
+                    </a:stretch>
+                  </pic:blipFill>
+                  <pic:spPr>
+                    <a:xfrm>
+                      <a:off x="0" y="0"/>
+                      <a:ext cx="4064317" cy="2174150"/>
+                    </a:xfrm>
+                    <a:prstGeom prst="rect">
+                      <a:avLst/>
+                    </a:prstGeom>
+                  </pic:spPr>
+                </pic:pic>
+              </a:graphicData>
+            </a:graphic>
+          </wp:inline>
+        </w:drawing>
+      </w:r>
+    </w:p>
+    <w:p>
+      <w:pPr>
+        <w:pStyle w:val="ListParagraph"/>
+        <w:numPr>
+          <w:ilvl w:val="0"/>
+          <w:numId w:val="4"/>
+        </w:numPr>
+        <w:rPr>
+          <w:sz w:val="21"/>
+          <w:szCs w:val="21"/>
+        </w:rPr>
+      </w:pPr>
+      <w:r>
+        <w:rPr>
+          <w:sz w:val="21"/>
+          <w:szCs w:val="21"/>
+        </w:rPr>
+        <w:t>JavaScript Runtime</w:t>
+      </w:r>
+    </w:p>
+    <w:p>
+      <w:pPr>
+        <w:pStyle w:val="ListParagraph"/>
+        <w:numPr>
+          <w:ilvl w:val="1"/>
+          <w:numId w:val="4"/>
+        </w:numPr>
+        <w:rPr>
+          <w:sz w:val="21"/>
+          <w:szCs w:val="21"/>
+        </w:rPr>
+      </w:pPr>
+      <w:r>
+        <w:rPr>
+          <w:sz w:val="21"/>
+          <w:szCs w:val="21"/>
+        </w:rPr>
+        <w:t>JavaScript Engine</w:t>
+      </w:r>
+      <w:r>
+        <w:rPr>
+          <w:sz w:val="21"/>
+          <w:szCs w:val="21"/>
+        </w:rPr>
+        <w:t xml:space="preserve"> (in the browser)</w:t>
+      </w:r>
+    </w:p>
+    <w:p>
+      <w:pPr>
+        <w:pStyle w:val="ListParagraph"/>
+        <w:numPr>
+          <w:ilvl w:val="2"/>
+          <w:numId w:val="4"/>
+        </w:numPr>
+        <w:rPr>
+          <w:sz w:val="21"/>
+          <w:szCs w:val="21"/>
+        </w:rPr>
+      </w:pPr>
+      <w:r>
+        <w:rPr>
+          <w:sz w:val="21"/>
+          <w:szCs w:val="21"/>
+        </w:rPr>
+        <w:t>Call Stack</w:t>
+      </w:r>
+    </w:p>
+    <w:p>
+      <w:pPr>
+        <w:pStyle w:val="ListParagraph"/>
+        <w:numPr>
+          <w:ilvl w:val="2"/>
+          <w:numId w:val="4"/>
+        </w:numPr>
+        <w:rPr>
+          <w:sz w:val="21"/>
+          <w:szCs w:val="21"/>
+        </w:rPr>
+      </w:pPr>
+      <w:r>
+        <w:rPr>
+          <w:sz w:val="21"/>
+          <w:szCs w:val="21"/>
+        </w:rPr>
+        <w:t>Heap</w:t>
+      </w:r>
+    </w:p>
+    <w:p>
+      <w:pPr>
+        <w:pStyle w:val="ListParagraph"/>
+        <w:numPr>
+          <w:ilvl w:val="1"/>
+          <w:numId w:val="4"/>
+        </w:numPr>
+        <w:rPr>
+          <w:sz w:val="21"/>
+          <w:szCs w:val="21"/>
+        </w:rPr>
+      </w:pPr>
+      <w:r>
+        <w:rPr>
+          <w:sz w:val="21"/>
+          <w:szCs w:val="21"/>
+        </w:rPr>
+        <w:t>Web APIs: Functionalities provided to the engine but not part of the JavaScript language. Accessible on window object.</w:t>
+      </w:r>
+    </w:p>
+    <w:p>
+      <w:pPr>
+        <w:pStyle w:val="ListParagraph"/>
+        <w:numPr>
+          <w:ilvl w:val="1"/>
+          <w:numId w:val="4"/>
+        </w:numPr>
+        <w:rPr>
+          <w:sz w:val="21"/>
+          <w:szCs w:val="21"/>
+        </w:rPr>
+      </w:pPr>
+      <w:r>
+        <w:rPr>
+          <w:sz w:val="21"/>
+          <w:szCs w:val="21"/>
+        </w:rPr>
+        <w:lastRenderedPageBreak/>
+        <w:t>Callback Queue:</w:t>
+      </w:r>
+      <w:r>
+        <w:rPr>
+          <w:sz w:val="21"/>
+          <w:szCs w:val="21"/>
+        </w:rPr>
+        <w:t xml:space="preserve"> Data structure that contains all the callback functions that are ready to be executed.</w:t>
+      </w:r>
+    </w:p>
+    <w:p>
+      <w:pPr>
+        <w:pStyle w:val="ListParagraph"/>
+        <w:numPr>
+          <w:ilvl w:val="2"/>
+          <w:numId w:val="4"/>
+        </w:numPr>
+        <w:rPr>
+          <w:sz w:val="21"/>
+          <w:szCs w:val="21"/>
+        </w:rPr>
+      </w:pPr>
+      <w:r>
+        <w:rPr>
+          <w:sz w:val="21"/>
+          <w:szCs w:val="21"/>
+        </w:rPr>
+        <w:t xml:space="preserve">When an event occurs, for example a click, </w:t>
+      </w:r>
+      <w:r>
+        <w:rPr>
+          <w:sz w:val="21"/>
+          <w:szCs w:val="21"/>
+        </w:rPr>
+        <w:t xml:space="preserve">the callback function is put in the callback queue. Then when the call stack is empty, the callback function is passed to the stack so that it can be executed. </w:t>
+      </w:r>
+      <w:r>
+        <w:rPr>
+          <w:sz w:val="21"/>
+          <w:szCs w:val="21"/>
+        </w:rPr>
+        <w:t>Happens with the help of the event loop. The event loop is the reason for non-blocking concurrency model.</w:t>
+      </w:r>
+    </w:p>
+    <w:p>
+      <w:pPr>
+        <w:pStyle w:val="ListParagraph"/>
+        <w:numPr>
+          <w:ilvl w:val="1"/>
+          <w:numId w:val="4"/>
+        </w:numPr>
+        <w:rPr>
+          <w:sz w:val="21"/>
+          <w:szCs w:val="21"/>
+        </w:rPr>
+      </w:pPr>
+      <w:r>
+        <w:rPr>
+          <w:sz w:val="21"/>
+          <w:szCs w:val="21"/>
+        </w:rPr>
+        <w:t>NodeJS Runtime</w:t>
+      </w:r>
+    </w:p>
+    <w:p>
+      <w:pPr>
+        <w:pStyle w:val="ListParagraph"/>
+        <w:numPr>
+          <w:ilvl w:val="2"/>
+          <w:numId w:val="4"/>
+        </w:numPr>
+        <w:rPr>
+          <w:sz w:val="21"/>
+          <w:szCs w:val="21"/>
+        </w:rPr>
+      </w:pPr>
+      <w:r>
+        <w:rPr>
+          <w:sz w:val="21"/>
+          <w:szCs w:val="21"/>
+        </w:rPr>
+        <w:t>Similar to browser except there are no web APIs and instead have C++ bindings and thread pool.</w:t>
       </w:r>
     </w:p>
     <w:sectPr>
@@ -364,6 +1363,119 @@
     </w:lvl>
   </w:abstractNum>
   <w:abstractNum w:abstractNumId="1" w15:restartNumberingAfterBreak="0">
+    <w:nsid w:val="14EC5DBD"/>
+    <w:multiLevelType w:val="hybridMultilevel"/>
+    <w:tmpl w:val="AC7A4324"/>
+    <w:lvl w:ilvl="0" w:tplc="04090001">
+      <w:start w:val="1"/>
+      <w:numFmt w:val="bullet"/>
+      <w:lvlText w:val=""/>
+      <w:lvlJc w:val="left"/>
+      <w:pPr>
+        <w:ind w:left="2160" w:hanging="360"/>
+      </w:pPr>
+      <w:rPr>
+        <w:rFonts w:ascii="Symbol" w:hAnsi="Symbol" w:hint="default"/>
+      </w:rPr>
+    </w:lvl>
+    <w:lvl w:ilvl="1" w:tplc="04090003" w:tentative="1">
+      <w:start w:val="1"/>
+      <w:numFmt w:val="bullet"/>
+      <w:lvlText w:val="o"/>
+      <w:lvlJc w:val="left"/>
+      <w:pPr>
+        <w:ind w:left="2880" w:hanging="360"/>
+      </w:pPr>
+      <w:rPr>
+        <w:rFonts w:ascii="Courier New" w:hAnsi="Courier New" w:cs="Courier New" w:hint="default"/>
+      </w:rPr>
+    </w:lvl>
+    <w:lvl w:ilvl="2" w:tplc="04090005" w:tentative="1">
+      <w:start w:val="1"/>
+      <w:numFmt w:val="bullet"/>
+      <w:lvlText w:val=""/>
+      <w:lvlJc w:val="left"/>
+      <w:pPr>
+        <w:ind w:left="3600" w:hanging="360"/>
+      </w:pPr>
+      <w:rPr>
+        <w:rFonts w:ascii="Wingdings" w:hAnsi="Wingdings" w:hint="default"/>
+      </w:rPr>
+    </w:lvl>
+    <w:lvl w:ilvl="3" w:tplc="04090001" w:tentative="1">
+      <w:start w:val="1"/>
+      <w:numFmt w:val="bullet"/>
+      <w:lvlText w:val=""/>
+      <w:lvlJc w:val="left"/>
+      <w:pPr>
+        <w:ind w:left="4320" w:hanging="360"/>
+      </w:pPr>
+      <w:rPr>
+        <w:rFonts w:ascii="Symbol" w:hAnsi="Symbol" w:hint="default"/>
+      </w:rPr>
+    </w:lvl>
+    <w:lvl w:ilvl="4" w:tplc="04090003" w:tentative="1">
+      <w:start w:val="1"/>
+      <w:numFmt w:val="bullet"/>
+      <w:lvlText w:val="o"/>
+      <w:lvlJc w:val="left"/>
+      <w:pPr>
+        <w:ind w:left="5040" w:hanging="360"/>
+      </w:pPr>
+      <w:rPr>
+        <w:rFonts w:ascii="Courier New" w:hAnsi="Courier New" w:cs="Courier New" w:hint="default"/>
+      </w:rPr>
+    </w:lvl>
+    <w:lvl w:ilvl="5" w:tplc="04090005" w:tentative="1">
+      <w:start w:val="1"/>
+      <w:numFmt w:val="bullet"/>
+      <w:lvlText w:val=""/>
+      <w:lvlJc w:val="left"/>
+      <w:pPr>
+        <w:ind w:left="5760" w:hanging="360"/>
+      </w:pPr>
+      <w:rPr>
+        <w:rFonts w:ascii="Wingdings" w:hAnsi="Wingdings" w:hint="default"/>
+      </w:rPr>
+    </w:lvl>
+    <w:lvl w:ilvl="6" w:tplc="04090001" w:tentative="1">
+      <w:start w:val="1"/>
+      <w:numFmt w:val="bullet"/>
+      <w:lvlText w:val=""/>
+      <w:lvlJc w:val="left"/>
+      <w:pPr>
+        <w:ind w:left="6480" w:hanging="360"/>
+      </w:pPr>
+      <w:rPr>
+        <w:rFonts w:ascii="Symbol" w:hAnsi="Symbol" w:hint="default"/>
+      </w:rPr>
+    </w:lvl>
+    <w:lvl w:ilvl="7" w:tplc="04090003" w:tentative="1">
+      <w:start w:val="1"/>
+      <w:numFmt w:val="bullet"/>
+      <w:lvlText w:val="o"/>
+      <w:lvlJc w:val="left"/>
+      <w:pPr>
+        <w:ind w:left="7200" w:hanging="360"/>
+      </w:pPr>
+      <w:rPr>
+        <w:rFonts w:ascii="Courier New" w:hAnsi="Courier New" w:cs="Courier New" w:hint="default"/>
+      </w:rPr>
+    </w:lvl>
+    <w:lvl w:ilvl="8" w:tplc="04090005" w:tentative="1">
+      <w:start w:val="1"/>
+      <w:numFmt w:val="bullet"/>
+      <w:lvlText w:val=""/>
+      <w:lvlJc w:val="left"/>
+      <w:pPr>
+        <w:ind w:left="7920" w:hanging="360"/>
+      </w:pPr>
+      <w:rPr>
+        <w:rFonts w:ascii="Wingdings" w:hAnsi="Wingdings" w:hint="default"/>
+      </w:rPr>
+    </w:lvl>
+  </w:abstractNum>
+  <w:abstractNum w:abstractNumId="2" w15:restartNumberingAfterBreak="0">
     <w:nsid w:val="466D7A0A"/>
     <w:multiLevelType w:val="hybridMultilevel"/>
     <w:tmpl w:val="104A2508"/>
@@ -475,7 +1587,460 @@
       </w:rPr>
     </w:lvl>
   </w:abstractNum>
-  <w:abstractNum w:abstractNumId="2" w15:restartNumberingAfterBreak="0">
+  <w:abstractNum w:abstractNumId="3" w15:restartNumberingAfterBreak="0">
+    <w:nsid w:val="55252777"/>
+    <w:multiLevelType w:val="hybridMultilevel"/>
+    <w:tmpl w:val="7318EA8C"/>
+    <w:lvl w:ilvl="0" w:tplc="04090001">
+      <w:start w:val="1"/>
+      <w:numFmt w:val="bullet"/>
+      <w:lvlText w:val=""/>
+      <w:lvlJc w:val="left"/>
+      <w:pPr>
+        <w:ind w:left="2160" w:hanging="360"/>
+      </w:pPr>
+      <w:rPr>
+        <w:rFonts w:ascii="Symbol" w:hAnsi="Symbol" w:hint="default"/>
+      </w:rPr>
+    </w:lvl>
+    <w:lvl w:ilvl="1" w:tplc="04090003" w:tentative="1">
+      <w:start w:val="1"/>
+      <w:numFmt w:val="bullet"/>
+      <w:lvlText w:val="o"/>
+      <w:lvlJc w:val="left"/>
+      <w:pPr>
+        <w:ind w:left="2880" w:hanging="360"/>
+      </w:pPr>
+      <w:rPr>
+        <w:rFonts w:ascii="Courier New" w:hAnsi="Courier New" w:cs="Courier New" w:hint="default"/>
+      </w:rPr>
+    </w:lvl>
+    <w:lvl w:ilvl="2" w:tplc="04090005" w:tentative="1">
+      <w:start w:val="1"/>
+      <w:numFmt w:val="bullet"/>
+      <w:lvlText w:val=""/>
+      <w:lvlJc w:val="left"/>
+      <w:pPr>
+        <w:ind w:left="3600" w:hanging="360"/>
+      </w:pPr>
+      <w:rPr>
+        <w:rFonts w:ascii="Wingdings" w:hAnsi="Wingdings" w:hint="default"/>
+      </w:rPr>
+    </w:lvl>
+    <w:lvl w:ilvl="3" w:tplc="04090001" w:tentative="1">
+      <w:start w:val="1"/>
+      <w:numFmt w:val="bullet"/>
+      <w:lvlText w:val=""/>
+      <w:lvlJc w:val="left"/>
+      <w:pPr>
+        <w:ind w:left="4320" w:hanging="360"/>
+      </w:pPr>
+      <w:rPr>
+        <w:rFonts w:ascii="Symbol" w:hAnsi="Symbol" w:hint="default"/>
+      </w:rPr>
+    </w:lvl>
+    <w:lvl w:ilvl="4" w:tplc="04090003" w:tentative="1">
+      <w:start w:val="1"/>
+      <w:numFmt w:val="bullet"/>
+      <w:lvlText w:val="o"/>
+      <w:lvlJc w:val="left"/>
+      <w:pPr>
+        <w:ind w:left="5040" w:hanging="360"/>
+      </w:pPr>
+      <w:rPr>
+        <w:rFonts w:ascii="Courier New" w:hAnsi="Courier New" w:cs="Courier New" w:hint="default"/>
+      </w:rPr>
+    </w:lvl>
+    <w:lvl w:ilvl="5" w:tplc="04090005" w:tentative="1">
+      <w:start w:val="1"/>
+      <w:numFmt w:val="bullet"/>
+      <w:lvlText w:val=""/>
+      <w:lvlJc w:val="left"/>
+      <w:pPr>
+        <w:ind w:left="5760" w:hanging="360"/>
+      </w:pPr>
+      <w:rPr>
+        <w:rFonts w:ascii="Wingdings" w:hAnsi="Wingdings" w:hint="default"/>
+      </w:rPr>
+    </w:lvl>
+    <w:lvl w:ilvl="6" w:tplc="04090001" w:tentative="1">
+      <w:start w:val="1"/>
+      <w:numFmt w:val="bullet"/>
+      <w:lvlText w:val=""/>
+      <w:lvlJc w:val="left"/>
+      <w:pPr>
+        <w:ind w:left="6480" w:hanging="360"/>
+      </w:pPr>
+      <w:rPr>
+        <w:rFonts w:ascii="Symbol" w:hAnsi="Symbol" w:hint="default"/>
+      </w:rPr>
+    </w:lvl>
+    <w:lvl w:ilvl="7" w:tplc="04090003" w:tentative="1">
+      <w:start w:val="1"/>
+      <w:numFmt w:val="bullet"/>
+      <w:lvlText w:val="o"/>
+      <w:lvlJc w:val="left"/>
+      <w:pPr>
+        <w:ind w:left="7200" w:hanging="360"/>
+      </w:pPr>
+      <w:rPr>
+        <w:rFonts w:ascii="Courier New" w:hAnsi="Courier New" w:cs="Courier New" w:hint="default"/>
+      </w:rPr>
+    </w:lvl>
+    <w:lvl w:ilvl="8" w:tplc="04090005" w:tentative="1">
+      <w:start w:val="1"/>
+      <w:numFmt w:val="bullet"/>
+      <w:lvlText w:val=""/>
+      <w:lvlJc w:val="left"/>
+      <w:pPr>
+        <w:ind w:left="7920" w:hanging="360"/>
+      </w:pPr>
+      <w:rPr>
+        <w:rFonts w:ascii="Wingdings" w:hAnsi="Wingdings" w:hint="default"/>
+      </w:rPr>
+    </w:lvl>
+  </w:abstractNum>
+  <w:abstractNum w:abstractNumId="4" w15:restartNumberingAfterBreak="0">
+    <w:nsid w:val="6163632E"/>
+    <w:multiLevelType w:val="hybridMultilevel"/>
+    <w:tmpl w:val="487881A4"/>
+    <w:lvl w:ilvl="0" w:tplc="04090001">
+      <w:start w:val="1"/>
+      <w:numFmt w:val="bullet"/>
+      <w:lvlText w:val=""/>
+      <w:lvlJc w:val="left"/>
+      <w:pPr>
+        <w:ind w:left="1080" w:hanging="360"/>
+      </w:pPr>
+      <w:rPr>
+        <w:rFonts w:ascii="Symbol" w:hAnsi="Symbol" w:hint="default"/>
+      </w:rPr>
+    </w:lvl>
+    <w:lvl w:ilvl="1" w:tplc="04090003" w:tentative="1">
+      <w:start w:val="1"/>
+      <w:numFmt w:val="bullet"/>
+      <w:lvlText w:val="o"/>
+      <w:lvlJc w:val="left"/>
+      <w:pPr>
+        <w:ind w:left="1800" w:hanging="360"/>
+      </w:pPr>
+      <w:rPr>
+        <w:rFonts w:ascii="Courier New" w:hAnsi="Courier New" w:cs="Courier New" w:hint="default"/>
+      </w:rPr>
+    </w:lvl>
+    <w:lvl w:ilvl="2" w:tplc="04090005" w:tentative="1">
+      <w:start w:val="1"/>
+      <w:numFmt w:val="bullet"/>
+      <w:lvlText w:val=""/>
+      <w:lvlJc w:val="left"/>
+      <w:pPr>
+        <w:ind w:left="2520" w:hanging="360"/>
+      </w:pPr>
+      <w:rPr>
+        <w:rFonts w:ascii="Wingdings" w:hAnsi="Wingdings" w:hint="default"/>
+      </w:rPr>
+    </w:lvl>
+    <w:lvl w:ilvl="3" w:tplc="04090001" w:tentative="1">
+      <w:start w:val="1"/>
+      <w:numFmt w:val="bullet"/>
+      <w:lvlText w:val=""/>
+      <w:lvlJc w:val="left"/>
+      <w:pPr>
+        <w:ind w:left="3240" w:hanging="360"/>
+      </w:pPr>
+      <w:rPr>
+        <w:rFonts w:ascii="Symbol" w:hAnsi="Symbol" w:hint="default"/>
+      </w:rPr>
+    </w:lvl>
+    <w:lvl w:ilvl="4" w:tplc="04090003" w:tentative="1">
+      <w:start w:val="1"/>
+      <w:numFmt w:val="bullet"/>
+      <w:lvlText w:val="o"/>
+      <w:lvlJc w:val="left"/>
+      <w:pPr>
+        <w:ind w:left="3960" w:hanging="360"/>
+      </w:pPr>
+      <w:rPr>
+        <w:rFonts w:ascii="Courier New" w:hAnsi="Courier New" w:cs="Courier New" w:hint="default"/>
+      </w:rPr>
+    </w:lvl>
+    <w:lvl w:ilvl="5" w:tplc="04090005" w:tentative="1">
+      <w:start w:val="1"/>
+      <w:numFmt w:val="bullet"/>
+      <w:lvlText w:val=""/>
+      <w:lvlJc w:val="left"/>
+      <w:pPr>
+        <w:ind w:left="4680" w:hanging="360"/>
+      </w:pPr>
+      <w:rPr>
+        <w:rFonts w:ascii="Wingdings" w:hAnsi="Wingdings" w:hint="default"/>
+      </w:rPr>
+    </w:lvl>
+    <w:lvl w:ilvl="6" w:tplc="04090001" w:tentative="1">
+      <w:start w:val="1"/>
+      <w:numFmt w:val="bullet"/>
+      <w:lvlText w:val=""/>
+      <w:lvlJc w:val="left"/>
+      <w:pPr>
+        <w:ind w:left="5400" w:hanging="360"/>
+      </w:pPr>
+      <w:rPr>
+        <w:rFonts w:ascii="Symbol" w:hAnsi="Symbol" w:hint="default"/>
+      </w:rPr>
+    </w:lvl>
+    <w:lvl w:ilvl="7" w:tplc="04090003" w:tentative="1">
+      <w:start w:val="1"/>
+      <w:numFmt w:val="bullet"/>
+      <w:lvlText w:val="o"/>
+      <w:lvlJc w:val="left"/>
+      <w:pPr>
+        <w:ind w:left="6120" w:hanging="360"/>
+      </w:pPr>
+      <w:rPr>
+        <w:rFonts w:ascii="Courier New" w:hAnsi="Courier New" w:cs="Courier New" w:hint="default"/>
+      </w:rPr>
+    </w:lvl>
+    <w:lvl w:ilvl="8" w:tplc="04090005" w:tentative="1">
+      <w:start w:val="1"/>
+      <w:numFmt w:val="bullet"/>
+      <w:lvlText w:val=""/>
+      <w:lvlJc w:val="left"/>
+      <w:pPr>
+        <w:ind w:left="6840" w:hanging="360"/>
+      </w:pPr>
+      <w:rPr>
+        <w:rFonts w:ascii="Wingdings" w:hAnsi="Wingdings" w:hint="default"/>
+      </w:rPr>
+    </w:lvl>
+  </w:abstractNum>
+  <w:abstractNum w:abstractNumId="5" w15:restartNumberingAfterBreak="0">
+    <w:nsid w:val="69291F83"/>
+    <w:multiLevelType w:val="multilevel"/>
+    <w:tmpl w:val="2584B56E"/>
+    <w:styleLink w:val="CurrentList1"/>
+    <w:lvl w:ilvl="0">
+      <w:start w:val="1"/>
+      <w:numFmt w:val="bullet"/>
+      <w:lvlText w:val=""/>
+      <w:lvlJc w:val="left"/>
+      <w:pPr>
+        <w:ind w:left="720" w:hanging="360"/>
+      </w:pPr>
+      <w:rPr>
+        <w:rFonts w:ascii="Symbol" w:hAnsi="Symbol" w:hint="default"/>
+      </w:rPr>
+    </w:lvl>
+    <w:lvl w:ilvl="1">
+      <w:start w:val="1"/>
+      <w:numFmt w:val="bullet"/>
+      <w:lvlText w:val=""/>
+      <w:lvlJc w:val="left"/>
+      <w:pPr>
+        <w:ind w:left="1440" w:hanging="360"/>
+      </w:pPr>
+      <w:rPr>
+        <w:rFonts w:ascii="Symbol" w:hAnsi="Symbol" w:hint="default"/>
+      </w:rPr>
+    </w:lvl>
+    <w:lvl w:ilvl="2">
+      <w:start w:val="1"/>
+      <w:numFmt w:val="bullet"/>
+      <w:lvlText w:val=""/>
+      <w:lvlJc w:val="left"/>
+      <w:pPr>
+        <w:ind w:left="2160" w:hanging="360"/>
+      </w:pPr>
+      <w:rPr>
+        <w:rFonts w:ascii="Wingdings" w:hAnsi="Wingdings" w:hint="default"/>
+      </w:rPr>
+    </w:lvl>
+    <w:lvl w:ilvl="3">
+      <w:start w:val="1"/>
+      <w:numFmt w:val="bullet"/>
+      <w:lvlText w:val=""/>
+      <w:lvlJc w:val="left"/>
+      <w:pPr>
+        <w:ind w:left="2880" w:hanging="360"/>
+      </w:pPr>
+      <w:rPr>
+        <w:rFonts w:ascii="Symbol" w:hAnsi="Symbol" w:hint="default"/>
+      </w:rPr>
+    </w:lvl>
+    <w:lvl w:ilvl="4">
+      <w:start w:val="1"/>
+      <w:numFmt w:val="bullet"/>
+      <w:lvlText w:val="o"/>
+      <w:lvlJc w:val="left"/>
+      <w:pPr>
+        <w:ind w:left="3600" w:hanging="360"/>
+      </w:pPr>
+      <w:rPr>
+        <w:rFonts w:ascii="Courier New" w:hAnsi="Courier New" w:cs="Courier New" w:hint="default"/>
+      </w:rPr>
+    </w:lvl>
+    <w:lvl w:ilvl="5">
+      <w:start w:val="1"/>
+      <w:numFmt w:val="bullet"/>
+      <w:lvlText w:val=""/>
+      <w:lvlJc w:val="left"/>
+      <w:pPr>
+        <w:ind w:left="4320" w:hanging="360"/>
+      </w:pPr>
+      <w:rPr>
+        <w:rFonts w:ascii="Wingdings" w:hAnsi="Wingdings" w:hint="default"/>
+      </w:rPr>
+    </w:lvl>
+    <w:lvl w:ilvl="6">
+      <w:start w:val="1"/>
+      <w:numFmt w:val="bullet"/>
+      <w:lvlText w:val=""/>
+      <w:lvlJc w:val="left"/>
+      <w:pPr>
+        <w:ind w:left="5040" w:hanging="360"/>
+      </w:pPr>
+      <w:rPr>
+        <w:rFonts w:ascii="Symbol" w:hAnsi="Symbol" w:hint="default"/>
+      </w:rPr>
+    </w:lvl>
+    <w:lvl w:ilvl="7">
+      <w:start w:val="1"/>
+      <w:numFmt w:val="bullet"/>
+      <w:lvlText w:val="o"/>
+      <w:lvlJc w:val="left"/>
+      <w:pPr>
+        <w:ind w:left="5760" w:hanging="360"/>
+      </w:pPr>
+      <w:rPr>
+        <w:rFonts w:ascii="Courier New" w:hAnsi="Courier New" w:cs="Courier New" w:hint="default"/>
+      </w:rPr>
+    </w:lvl>
+    <w:lvl w:ilvl="8">
+      <w:start w:val="1"/>
+      <w:numFmt w:val="bullet"/>
+      <w:lvlText w:val=""/>
+      <w:lvlJc w:val="left"/>
+      <w:pPr>
+        <w:ind w:left="6480" w:hanging="360"/>
+      </w:pPr>
+      <w:rPr>
+        <w:rFonts w:ascii="Wingdings" w:hAnsi="Wingdings" w:hint="default"/>
+      </w:rPr>
+    </w:lvl>
+  </w:abstractNum>
+  <w:abstractNum w:abstractNumId="6" w15:restartNumberingAfterBreak="0">
+    <w:nsid w:val="71C67852"/>
+    <w:multiLevelType w:val="hybridMultilevel"/>
+    <w:tmpl w:val="83E8F694"/>
+    <w:lvl w:ilvl="0" w:tplc="04090001">
+      <w:start w:val="1"/>
+      <w:numFmt w:val="bullet"/>
+      <w:lvlText w:val=""/>
+      <w:lvlJc w:val="left"/>
+      <w:pPr>
+        <w:ind w:left="720" w:hanging="360"/>
+      </w:pPr>
+      <w:rPr>
+        <w:rFonts w:ascii="Symbol" w:hAnsi="Symbol" w:hint="default"/>
+      </w:rPr>
+    </w:lvl>
+    <w:lvl w:ilvl="1" w:tplc="04090003" w:tentative="1">
+      <w:start w:val="1"/>
+      <w:numFmt w:val="bullet"/>
+      <w:lvlText w:val="o"/>
+      <w:lvlJc w:val="left"/>
+      <w:pPr>
+        <w:ind w:left="1440" w:hanging="360"/>
+      </w:pPr>
+      <w:rPr>
+        <w:rFonts w:ascii="Courier New" w:hAnsi="Courier New" w:cs="Courier New" w:hint="default"/>
+      </w:rPr>
+    </w:lvl>
+    <w:lvl w:ilvl="2" w:tplc="04090005" w:tentative="1">
+      <w:start w:val="1"/>
+      <w:numFmt w:val="bullet"/>
+      <w:lvlText w:val=""/>
+      <w:lvlJc w:val="left"/>
+      <w:pPr>
+        <w:ind w:left="2160" w:hanging="360"/>
+      </w:pPr>
+      <w:rPr>
+        <w:rFonts w:ascii="Wingdings" w:hAnsi="Wingdings" w:hint="default"/>
+      </w:rPr>
+    </w:lvl>
+    <w:lvl w:ilvl="3" w:tplc="04090001" w:tentative="1">
+      <w:start w:val="1"/>
+      <w:numFmt w:val="bullet"/>
+      <w:lvlText w:val=""/>
+      <w:lvlJc w:val="left"/>
+      <w:pPr>
+        <w:ind w:left="2880" w:hanging="360"/>
+      </w:pPr>
+      <w:rPr>
+        <w:rFonts w:ascii="Symbol" w:hAnsi="Symbol" w:hint="default"/>
+      </w:rPr>
+    </w:lvl>
+    <w:lvl w:ilvl="4" w:tplc="04090003" w:tentative="1">
+      <w:start w:val="1"/>
+      <w:numFmt w:val="bullet"/>
+      <w:lvlText w:val="o"/>
+      <w:lvlJc w:val="left"/>
+      <w:pPr>
+        <w:ind w:left="3600" w:hanging="360"/>
+      </w:pPr>
+      <w:rPr>
+        <w:rFonts w:ascii="Courier New" w:hAnsi="Courier New" w:cs="Courier New" w:hint="default"/>
+      </w:rPr>
+    </w:lvl>
+    <w:lvl w:ilvl="5" w:tplc="04090005" w:tentative="1">
+      <w:start w:val="1"/>
+      <w:numFmt w:val="bullet"/>
+      <w:lvlText w:val=""/>
+      <w:lvlJc w:val="left"/>
+      <w:pPr>
+        <w:ind w:left="4320" w:hanging="360"/>
+      </w:pPr>
+      <w:rPr>
+        <w:rFonts w:ascii="Wingdings" w:hAnsi="Wingdings" w:hint="default"/>
+      </w:rPr>
+    </w:lvl>
+    <w:lvl w:ilvl="6" w:tplc="04090001" w:tentative="1">
+      <w:start w:val="1"/>
+      <w:numFmt w:val="bullet"/>
+      <w:lvlText w:val=""/>
+      <w:lvlJc w:val="left"/>
+      <w:pPr>
+        <w:ind w:left="5040" w:hanging="360"/>
+      </w:pPr>
+      <w:rPr>
+        <w:rFonts w:ascii="Symbol" w:hAnsi="Symbol" w:hint="default"/>
+      </w:rPr>
+    </w:lvl>
+    <w:lvl w:ilvl="7" w:tplc="04090003" w:tentative="1">
+      <w:start w:val="1"/>
+      <w:numFmt w:val="bullet"/>
+      <w:lvlText w:val="o"/>
+      <w:lvlJc w:val="left"/>
+      <w:pPr>
+        <w:ind w:left="5760" w:hanging="360"/>
+      </w:pPr>
+      <w:rPr>
+        <w:rFonts w:ascii="Courier New" w:hAnsi="Courier New" w:cs="Courier New" w:hint="default"/>
+      </w:rPr>
+    </w:lvl>
+    <w:lvl w:ilvl="8" w:tplc="04090005" w:tentative="1">
+      <w:start w:val="1"/>
+      <w:numFmt w:val="bullet"/>
+      <w:lvlText w:val=""/>
+      <w:lvlJc w:val="left"/>
+      <w:pPr>
+        <w:ind w:left="6480" w:hanging="360"/>
+      </w:pPr>
+      <w:rPr>
+        <w:rFonts w:ascii="Wingdings" w:hAnsi="Wingdings" w:hint="default"/>
+      </w:rPr>
+    </w:lvl>
+  </w:abstractNum>
+  <w:abstractNum w:abstractNumId="7" w15:restartNumberingAfterBreak="0">
     <w:nsid w:val="7E887A72"/>
     <w:multiLevelType w:val="hybridMultilevel"/>
     <w:tmpl w:val="709460A2"/>
@@ -588,14 +2153,145 @@
       </w:rPr>
     </w:lvl>
   </w:abstractNum>
+  <w:abstractNum w:abstractNumId="8" w15:restartNumberingAfterBreak="0">
+    <w:nsid w:val="7F873B83"/>
+    <w:multiLevelType w:val="hybridMultilevel"/>
+    <w:tmpl w:val="5672C736"/>
+    <w:lvl w:ilvl="0" w:tplc="04090001">
+      <w:start w:val="1"/>
+      <w:numFmt w:val="bullet"/>
+      <w:lvlText w:val=""/>
+      <w:lvlJc w:val="left"/>
+      <w:pPr>
+        <w:ind w:left="720" w:hanging="360"/>
+      </w:pPr>
+      <w:rPr>
+        <w:rFonts w:ascii="Symbol" w:hAnsi="Symbol" w:hint="default"/>
+      </w:rPr>
+    </w:lvl>
+    <w:lvl w:ilvl="1" w:tplc="04090003">
+      <w:start w:val="1"/>
+      <w:numFmt w:val="bullet"/>
+      <w:lvlText w:val="o"/>
+      <w:lvlJc w:val="left"/>
+      <w:pPr>
+        <w:ind w:left="1440" w:hanging="360"/>
+      </w:pPr>
+      <w:rPr>
+        <w:rFonts w:ascii="Courier New" w:hAnsi="Courier New" w:cs="Courier New" w:hint="default"/>
+      </w:rPr>
+    </w:lvl>
+    <w:lvl w:ilvl="2" w:tplc="04090005">
+      <w:start w:val="1"/>
+      <w:numFmt w:val="bullet"/>
+      <w:lvlText w:val=""/>
+      <w:lvlJc w:val="left"/>
+      <w:pPr>
+        <w:ind w:left="2160" w:hanging="360"/>
+      </w:pPr>
+      <w:rPr>
+        <w:rFonts w:ascii="Wingdings" w:hAnsi="Wingdings" w:hint="default"/>
+      </w:rPr>
+    </w:lvl>
+    <w:lvl w:ilvl="3" w:tplc="04090001" w:tentative="1">
+      <w:start w:val="1"/>
+      <w:numFmt w:val="bullet"/>
+      <w:lvlText w:val=""/>
+      <w:lvlJc w:val="left"/>
+      <w:pPr>
+        <w:ind w:left="2880" w:hanging="360"/>
+      </w:pPr>
+      <w:rPr>
+        <w:rFonts w:ascii="Symbol" w:hAnsi="Symbol" w:hint="default"/>
+      </w:rPr>
+    </w:lvl>
+    <w:lvl w:ilvl="4" w:tplc="04090003" w:tentative="1">
+      <w:start w:val="1"/>
+      <w:numFmt w:val="bullet"/>
+      <w:lvlText w:val="o"/>
+      <w:lvlJc w:val="left"/>
+      <w:pPr>
+        <w:ind w:left="3600" w:hanging="360"/>
+      </w:pPr>
+      <w:rPr>
+        <w:rFonts w:ascii="Courier New" w:hAnsi="Courier New" w:cs="Courier New" w:hint="default"/>
+      </w:rPr>
+    </w:lvl>
+    <w:lvl w:ilvl="5" w:tplc="04090005" w:tentative="1">
+      <w:start w:val="1"/>
+      <w:numFmt w:val="bullet"/>
+      <w:lvlText w:val=""/>
+      <w:lvlJc w:val="left"/>
+      <w:pPr>
+        <w:ind w:left="4320" w:hanging="360"/>
+      </w:pPr>
+      <w:rPr>
+        <w:rFonts w:ascii="Wingdings" w:hAnsi="Wingdings" w:hint="default"/>
+      </w:rPr>
+    </w:lvl>
+    <w:lvl w:ilvl="6" w:tplc="04090001" w:tentative="1">
+      <w:start w:val="1"/>
+      <w:numFmt w:val="bullet"/>
+      <w:lvlText w:val=""/>
+      <w:lvlJc w:val="left"/>
+      <w:pPr>
+        <w:ind w:left="5040" w:hanging="360"/>
+      </w:pPr>
+      <w:rPr>
+        <w:rFonts w:ascii="Symbol" w:hAnsi="Symbol" w:hint="default"/>
+      </w:rPr>
+    </w:lvl>
+    <w:lvl w:ilvl="7" w:tplc="04090003" w:tentative="1">
+      <w:start w:val="1"/>
+      <w:numFmt w:val="bullet"/>
+      <w:lvlText w:val="o"/>
+      <w:lvlJc w:val="left"/>
+      <w:pPr>
+        <w:ind w:left="5760" w:hanging="360"/>
+      </w:pPr>
+      <w:rPr>
+        <w:rFonts w:ascii="Courier New" w:hAnsi="Courier New" w:cs="Courier New" w:hint="default"/>
+      </w:rPr>
+    </w:lvl>
+    <w:lvl w:ilvl="8" w:tplc="04090005" w:tentative="1">
+      <w:start w:val="1"/>
+      <w:numFmt w:val="bullet"/>
+      <w:lvlText w:val=""/>
+      <w:lvlJc w:val="left"/>
+      <w:pPr>
+        <w:ind w:left="6480" w:hanging="360"/>
+      </w:pPr>
+      <w:rPr>
+        <w:rFonts w:ascii="Wingdings" w:hAnsi="Wingdings" w:hint="default"/>
+      </w:rPr>
+    </w:lvl>
+  </w:abstractNum>
   <w:num w:numId="1">
-    <w:abstractNumId w:val="2"/>
+    <w:abstractNumId w:val="7"/>
   </w:num>
   <w:num w:numId="2">
-    <w:abstractNumId w:val="1"/>
+    <w:abstractNumId w:val="2"/>
   </w:num>
   <w:num w:numId="3">
     <w:abstractNumId w:val="0"/>
+  </w:num>
+  <w:num w:numId="4">
+    <w:abstractNumId w:val="8"/>
+  </w:num>
+  <w:num w:numId="5">
+    <w:abstractNumId w:val="1"/>
+  </w:num>
+  <w:num w:numId="6">
+    <w:abstractNumId w:val="4"/>
+  </w:num>
+  <w:num w:numId="7">
+    <w:abstractNumId w:val="3"/>
+  </w:num>
+  <w:num w:numId="8">
+    <w:abstractNumId w:val="6"/>
+  </w:num>
+  <w:num w:numId="9">
+    <w:abstractNumId w:val="5"/>
   </w:num>
 </w:numbering>
 </file>
@@ -1037,6 +2733,16 @@
       <w:contextualSpacing/>
     </w:pPr>
   </w:style>
+  <w:style w:type="numbering" w:customStyle="1" w:styleId="CurrentList1">
+    <w:name w:val="Current List1"/>
+    <w:uiPriority w:val="99"/>
+    <w:rsid w:val="00E03C7E"/>
+    <w:pPr>
+      <w:numPr>
+        <w:numId w:val="9"/>
+      </w:numPr>
+    </w:pPr>
+  </w:style>
 </w:styles>
 </file>
 

</xml_diff>

<commit_message>
Notes on execution contexts and the call stack.
</commit_message>
<xml_diff>
--- a/The Complete JavaScript Course 2022 - From Zero to Expert/complete-javascript-course-master/08-Behind-the-Scenes/starter/Notes.docx
+++ b/The Complete JavaScript Course 2022 - From Zero to Expert/complete-javascript-course-master/08-Behind-the-Scenes/starter/Notes.docx
@@ -7,384 +7,370 @@
         <w:rPr>
           <w:b/>
           <w:bCs/>
+        </w:rPr>
+      </w:pPr>
+      <w:proofErr w:type="gramStart"/>
+      <w:r>
+        <w:rPr>
+          <w:b/>
+          <w:bCs/>
+        </w:rPr>
+        <w:t>An</w:t>
+      </w:r>
+      <w:proofErr w:type="gramEnd"/>
+      <w:r>
+        <w:rPr>
+          <w:b/>
+          <w:bCs/>
+        </w:rPr>
+        <w:t xml:space="preserve"> High-Level Overview of JavaScript</w:t>
+      </w:r>
+    </w:p>
+    <w:p>
+      <w:pPr>
+        <w:pStyle w:val="ListParagraph"/>
+        <w:numPr>
+          <w:ilvl w:val="0"/>
+          <w:numId w:val="3"/>
+        </w:numPr>
+        <w:rPr>
+          <w:sz w:val="20"/>
+          <w:szCs w:val="20"/>
+        </w:rPr>
+      </w:pPr>
+      <w:r>
+        <w:rPr>
+          <w:sz w:val="20"/>
+          <w:szCs w:val="20"/>
+        </w:rPr>
+        <w:t>High Level: Automatically, for example, manage resources because of abstraction. Makes languages easy to learn but has the downside of programs will not be as fast as low-level languages such as C.</w:t>
+      </w:r>
+    </w:p>
+    <w:p>
+      <w:pPr>
+        <w:pStyle w:val="ListParagraph"/>
+        <w:numPr>
+          <w:ilvl w:val="0"/>
+          <w:numId w:val="3"/>
+        </w:numPr>
+        <w:rPr>
+          <w:sz w:val="20"/>
+          <w:szCs w:val="20"/>
+        </w:rPr>
+      </w:pPr>
+      <w:r>
+        <w:rPr>
+          <w:sz w:val="20"/>
+          <w:szCs w:val="20"/>
+        </w:rPr>
+        <w:t>Garbage-collection: Algorithm in JavaScript engine that automatically removes old unused objects from the computer memory in order not to clog it up with unnecessary stuff.</w:t>
+      </w:r>
+    </w:p>
+    <w:p>
+      <w:pPr>
+        <w:pStyle w:val="ListParagraph"/>
+        <w:numPr>
+          <w:ilvl w:val="0"/>
+          <w:numId w:val="3"/>
+        </w:numPr>
+        <w:rPr>
+          <w:sz w:val="20"/>
+          <w:szCs w:val="20"/>
+        </w:rPr>
+      </w:pPr>
+      <w:r>
+        <w:rPr>
+          <w:sz w:val="20"/>
+          <w:szCs w:val="20"/>
+        </w:rPr>
+        <w:t>Interpreted or just-in-time compiled</w:t>
+      </w:r>
+    </w:p>
+    <w:p>
+      <w:pPr>
+        <w:pStyle w:val="ListParagraph"/>
+        <w:numPr>
+          <w:ilvl w:val="0"/>
+          <w:numId w:val="3"/>
+        </w:numPr>
+        <w:rPr>
+          <w:sz w:val="20"/>
+          <w:szCs w:val="20"/>
+        </w:rPr>
+      </w:pPr>
+      <w:r>
+        <w:rPr>
+          <w:sz w:val="20"/>
+          <w:szCs w:val="20"/>
+        </w:rPr>
+        <w:t>Multi-paradigm: A paradigm is an approach and mindset of structuring code, which will direct your coding style and technique.</w:t>
+      </w:r>
+    </w:p>
+    <w:p>
+      <w:pPr>
+        <w:pStyle w:val="ListParagraph"/>
+        <w:numPr>
+          <w:ilvl w:val="1"/>
+          <w:numId w:val="3"/>
+        </w:numPr>
+        <w:rPr>
+          <w:sz w:val="20"/>
+          <w:szCs w:val="20"/>
+        </w:rPr>
+      </w:pPr>
+      <w:r>
+        <w:rPr>
+          <w:sz w:val="20"/>
+          <w:szCs w:val="20"/>
+        </w:rPr>
+        <w:t>JavaScript can be any:</w:t>
+      </w:r>
+    </w:p>
+    <w:p>
+      <w:pPr>
+        <w:pStyle w:val="ListParagraph"/>
+        <w:numPr>
+          <w:ilvl w:val="2"/>
+          <w:numId w:val="3"/>
+        </w:numPr>
+        <w:rPr>
+          <w:sz w:val="20"/>
+          <w:szCs w:val="20"/>
+        </w:rPr>
+      </w:pPr>
+      <w:r>
+        <w:rPr>
+          <w:sz w:val="20"/>
+          <w:szCs w:val="20"/>
+        </w:rPr>
+        <w:t>Procedural programming</w:t>
+      </w:r>
+    </w:p>
+    <w:p>
+      <w:pPr>
+        <w:pStyle w:val="ListParagraph"/>
+        <w:numPr>
+          <w:ilvl w:val="2"/>
+          <w:numId w:val="3"/>
+        </w:numPr>
+        <w:rPr>
+          <w:sz w:val="20"/>
+          <w:szCs w:val="20"/>
+        </w:rPr>
+      </w:pPr>
+      <w:r>
+        <w:rPr>
+          <w:sz w:val="20"/>
+          <w:szCs w:val="20"/>
+        </w:rPr>
+        <w:t>Object-oriented programming (OOP)</w:t>
+      </w:r>
+    </w:p>
+    <w:p>
+      <w:pPr>
+        <w:pStyle w:val="ListParagraph"/>
+        <w:numPr>
+          <w:ilvl w:val="2"/>
+          <w:numId w:val="3"/>
+        </w:numPr>
+        <w:rPr>
+          <w:sz w:val="20"/>
+          <w:szCs w:val="20"/>
+        </w:rPr>
+      </w:pPr>
+      <w:r>
+        <w:rPr>
+          <w:sz w:val="20"/>
+          <w:szCs w:val="20"/>
+        </w:rPr>
+        <w:t>Function programming (FP)</w:t>
+      </w:r>
+    </w:p>
+    <w:p>
+      <w:pPr>
+        <w:pStyle w:val="ListParagraph"/>
+        <w:numPr>
+          <w:ilvl w:val="0"/>
+          <w:numId w:val="3"/>
+        </w:numPr>
+        <w:rPr>
+          <w:sz w:val="20"/>
+          <w:szCs w:val="20"/>
+        </w:rPr>
+      </w:pPr>
+      <w:r>
+        <w:rPr>
+          <w:sz w:val="20"/>
+          <w:szCs w:val="20"/>
+        </w:rPr>
+        <w:t xml:space="preserve">Prototype-based object-oriented: Use of classes such as Array to create, for example, a simple array. (Ex. const array = [1,2,3]; The array inherits from Array class so that array methods </w:t>
+      </w:r>
+      <w:proofErr w:type="gramStart"/>
+      <w:r>
+        <w:rPr>
+          <w:sz w:val="20"/>
+          <w:szCs w:val="20"/>
+        </w:rPr>
+        <w:t>becomes</w:t>
+      </w:r>
+      <w:proofErr w:type="gramEnd"/>
+      <w:r>
+        <w:rPr>
+          <w:sz w:val="20"/>
+          <w:szCs w:val="20"/>
+        </w:rPr>
+        <w:t xml:space="preserve"> usable such as push, pop, shift, etc.)</w:t>
+      </w:r>
+    </w:p>
+    <w:p>
+      <w:pPr>
+        <w:pStyle w:val="ListParagraph"/>
+        <w:numPr>
+          <w:ilvl w:val="0"/>
+          <w:numId w:val="3"/>
+        </w:numPr>
+        <w:rPr>
+          <w:sz w:val="20"/>
+          <w:szCs w:val="20"/>
+        </w:rPr>
+      </w:pPr>
+      <w:r>
+        <w:rPr>
+          <w:sz w:val="20"/>
+          <w:szCs w:val="20"/>
+        </w:rPr>
+        <w:t xml:space="preserve">First-class functions: Functions are simply treated as variables. We can pass them into other </w:t>
+      </w:r>
+      <w:proofErr w:type="gramStart"/>
+      <w:r>
+        <w:rPr>
+          <w:sz w:val="20"/>
+          <w:szCs w:val="20"/>
+        </w:rPr>
+        <w:t>functions, and</w:t>
+      </w:r>
+      <w:proofErr w:type="gramEnd"/>
+      <w:r>
+        <w:rPr>
+          <w:sz w:val="20"/>
+          <w:szCs w:val="20"/>
+        </w:rPr>
+        <w:t xml:space="preserve"> return them from functions.</w:t>
+      </w:r>
+    </w:p>
+    <w:p>
+      <w:pPr>
+        <w:pStyle w:val="ListParagraph"/>
+        <w:numPr>
+          <w:ilvl w:val="0"/>
+          <w:numId w:val="3"/>
+        </w:numPr>
+        <w:rPr>
+          <w:sz w:val="20"/>
+          <w:szCs w:val="20"/>
+        </w:rPr>
+      </w:pPr>
+      <w:r>
+        <w:rPr>
+          <w:sz w:val="20"/>
+          <w:szCs w:val="20"/>
+        </w:rPr>
+        <w:t>Dynamic: The data types become known at runtime.</w:t>
+      </w:r>
+    </w:p>
+    <w:p>
+      <w:pPr>
+        <w:pStyle w:val="ListParagraph"/>
+        <w:numPr>
+          <w:ilvl w:val="1"/>
+          <w:numId w:val="3"/>
+        </w:numPr>
+        <w:rPr>
+          <w:sz w:val="20"/>
+          <w:szCs w:val="20"/>
+        </w:rPr>
+      </w:pPr>
+      <w:r>
+        <w:rPr>
+          <w:sz w:val="20"/>
+          <w:szCs w:val="20"/>
+        </w:rPr>
+        <w:t>Single-threaded:</w:t>
+      </w:r>
+    </w:p>
+    <w:p>
+      <w:pPr>
+        <w:pStyle w:val="ListParagraph"/>
+        <w:numPr>
+          <w:ilvl w:val="2"/>
+          <w:numId w:val="3"/>
+        </w:numPr>
+        <w:rPr>
+          <w:sz w:val="20"/>
+          <w:szCs w:val="20"/>
+        </w:rPr>
+      </w:pPr>
+      <w:r>
+        <w:rPr>
+          <w:sz w:val="20"/>
+          <w:szCs w:val="20"/>
+        </w:rPr>
+        <w:t>Concurrency model is how the JavaScript engine handles multiple tasks happening at the same time.</w:t>
+      </w:r>
+    </w:p>
+    <w:p>
+      <w:pPr>
+        <w:pStyle w:val="ListParagraph"/>
+        <w:numPr>
+          <w:ilvl w:val="2"/>
+          <w:numId w:val="3"/>
+        </w:numPr>
+        <w:rPr>
+          <w:sz w:val="20"/>
+          <w:szCs w:val="20"/>
+        </w:rPr>
+      </w:pPr>
+      <w:r>
+        <w:rPr>
+          <w:sz w:val="20"/>
+          <w:szCs w:val="20"/>
+        </w:rPr>
+        <w:t>JavaScript runs in one single thread.</w:t>
+      </w:r>
+    </w:p>
+    <w:p>
+      <w:pPr>
+        <w:pStyle w:val="ListParagraph"/>
+        <w:numPr>
+          <w:ilvl w:val="0"/>
+          <w:numId w:val="3"/>
+        </w:numPr>
+        <w:rPr>
+          <w:sz w:val="20"/>
+          <w:szCs w:val="20"/>
+        </w:rPr>
+      </w:pPr>
+      <w:r>
+        <w:rPr>
+          <w:sz w:val="20"/>
+          <w:szCs w:val="20"/>
+        </w:rPr>
+        <w:t>Non-blocking event loop: Takes long running tasks, executes them in the background, and puts them back in the main thread once they are finished.</w:t>
+      </w:r>
+    </w:p>
+    <w:p>
+      <w:pPr>
+        <w:rPr>
           <w:sz w:val="21"/>
           <w:szCs w:val="21"/>
         </w:rPr>
       </w:pPr>
-      <w:proofErr w:type="gramStart"/>
+    </w:p>
+    <w:p>
       <w:r>
         <w:rPr>
           <w:b/>
           <w:bCs/>
-          <w:sz w:val="21"/>
-          <w:szCs w:val="21"/>
-        </w:rPr>
-        <w:t>An</w:t>
-      </w:r>
-      <w:proofErr w:type="gramEnd"/>
-      <w:r>
-        <w:rPr>
-          <w:b/>
-          <w:bCs/>
-          <w:sz w:val="21"/>
-          <w:szCs w:val="21"/>
-        </w:rPr>
-        <w:t xml:space="preserve"> High-Level Overview of JavaScript</w:t>
-      </w:r>
-    </w:p>
-    <w:p>
-      <w:pPr>
-        <w:pStyle w:val="ListParagraph"/>
-        <w:numPr>
-          <w:ilvl w:val="0"/>
-          <w:numId w:val="3"/>
-        </w:numPr>
-        <w:rPr>
-          <w:sz w:val="21"/>
-          <w:szCs w:val="21"/>
-        </w:rPr>
-      </w:pPr>
-      <w:r>
-        <w:rPr>
-          <w:sz w:val="21"/>
-          <w:szCs w:val="21"/>
-        </w:rPr>
-        <w:t>High Level: Automatically, for example, manage resources because of abstraction. Makes languages easy to learn but has the downside of programs will not be as fast as low-level languages such as C.</w:t>
-      </w:r>
-    </w:p>
-    <w:p>
-      <w:pPr>
-        <w:pStyle w:val="ListParagraph"/>
-        <w:numPr>
-          <w:ilvl w:val="0"/>
-          <w:numId w:val="3"/>
-        </w:numPr>
-        <w:rPr>
-          <w:sz w:val="21"/>
-          <w:szCs w:val="21"/>
-        </w:rPr>
-      </w:pPr>
-      <w:r>
-        <w:rPr>
-          <w:sz w:val="21"/>
-          <w:szCs w:val="21"/>
-        </w:rPr>
-        <w:t>Garbage-collection: Algorithm in JavaScript engine that automatically removes old unused objects from the computer memory in order not to clog it up with unnecessary stuff.</w:t>
-      </w:r>
-    </w:p>
-    <w:p>
-      <w:pPr>
-        <w:pStyle w:val="ListParagraph"/>
-        <w:numPr>
-          <w:ilvl w:val="0"/>
-          <w:numId w:val="3"/>
-        </w:numPr>
-        <w:rPr>
-          <w:sz w:val="21"/>
-          <w:szCs w:val="21"/>
-        </w:rPr>
-      </w:pPr>
-      <w:r>
-        <w:rPr>
-          <w:sz w:val="21"/>
-          <w:szCs w:val="21"/>
-        </w:rPr>
-        <w:t>Interpreted or just-in-time compiled</w:t>
-      </w:r>
-    </w:p>
-    <w:p>
-      <w:pPr>
-        <w:pStyle w:val="ListParagraph"/>
-        <w:numPr>
-          <w:ilvl w:val="0"/>
-          <w:numId w:val="3"/>
-        </w:numPr>
-        <w:rPr>
-          <w:sz w:val="21"/>
-          <w:szCs w:val="21"/>
-        </w:rPr>
-      </w:pPr>
-      <w:r>
-        <w:rPr>
-          <w:sz w:val="21"/>
-          <w:szCs w:val="21"/>
-        </w:rPr>
-        <w:t>Multi-paradigm: A paradigm is an approach and mindset of structuring code, which will direct your coding style and technique.</w:t>
-      </w:r>
-    </w:p>
-    <w:p>
-      <w:pPr>
-        <w:pStyle w:val="ListParagraph"/>
-        <w:numPr>
-          <w:ilvl w:val="1"/>
-          <w:numId w:val="3"/>
-        </w:numPr>
-        <w:rPr>
-          <w:sz w:val="21"/>
-          <w:szCs w:val="21"/>
-        </w:rPr>
-      </w:pPr>
-      <w:r>
-        <w:rPr>
-          <w:sz w:val="21"/>
-          <w:szCs w:val="21"/>
-        </w:rPr>
-        <w:t>JavaScript can be any:</w:t>
-      </w:r>
-    </w:p>
-    <w:p>
-      <w:pPr>
-        <w:pStyle w:val="ListParagraph"/>
-        <w:numPr>
-          <w:ilvl w:val="2"/>
-          <w:numId w:val="3"/>
-        </w:numPr>
-        <w:rPr>
-          <w:sz w:val="21"/>
-          <w:szCs w:val="21"/>
-        </w:rPr>
-      </w:pPr>
-      <w:r>
-        <w:rPr>
-          <w:sz w:val="21"/>
-          <w:szCs w:val="21"/>
-        </w:rPr>
-        <w:t>Procedural programming</w:t>
-      </w:r>
-    </w:p>
-    <w:p>
-      <w:pPr>
-        <w:pStyle w:val="ListParagraph"/>
-        <w:numPr>
-          <w:ilvl w:val="2"/>
-          <w:numId w:val="3"/>
-        </w:numPr>
-        <w:rPr>
-          <w:sz w:val="21"/>
-          <w:szCs w:val="21"/>
-        </w:rPr>
-      </w:pPr>
-      <w:r>
-        <w:rPr>
-          <w:sz w:val="21"/>
-          <w:szCs w:val="21"/>
-        </w:rPr>
-        <w:t>Object-oriented programming (OOP)</w:t>
-      </w:r>
-    </w:p>
-    <w:p>
-      <w:pPr>
-        <w:pStyle w:val="ListParagraph"/>
-        <w:numPr>
-          <w:ilvl w:val="2"/>
-          <w:numId w:val="3"/>
-        </w:numPr>
-        <w:rPr>
-          <w:sz w:val="21"/>
-          <w:szCs w:val="21"/>
-        </w:rPr>
-      </w:pPr>
-      <w:r>
-        <w:rPr>
-          <w:sz w:val="21"/>
-          <w:szCs w:val="21"/>
-        </w:rPr>
-        <w:t>Function programming (FP)</w:t>
-      </w:r>
-    </w:p>
-    <w:p>
-      <w:pPr>
-        <w:pStyle w:val="ListParagraph"/>
-        <w:numPr>
-          <w:ilvl w:val="0"/>
-          <w:numId w:val="3"/>
-        </w:numPr>
-        <w:rPr>
-          <w:sz w:val="21"/>
-          <w:szCs w:val="21"/>
-        </w:rPr>
-      </w:pPr>
-      <w:r>
-        <w:rPr>
-          <w:sz w:val="21"/>
-          <w:szCs w:val="21"/>
-        </w:rPr>
-        <w:t xml:space="preserve">Prototype-based object-oriented: Use of classes such as Array to create, for example, a simple array. (Ex. const array = [1,2,3]; The array inherits from Array class so that array methods </w:t>
-      </w:r>
-      <w:proofErr w:type="gramStart"/>
-      <w:r>
-        <w:rPr>
-          <w:sz w:val="21"/>
-          <w:szCs w:val="21"/>
-        </w:rPr>
-        <w:t>becomes</w:t>
-      </w:r>
-      <w:proofErr w:type="gramEnd"/>
-      <w:r>
-        <w:rPr>
-          <w:sz w:val="21"/>
-          <w:szCs w:val="21"/>
-        </w:rPr>
-        <w:t xml:space="preserve"> usable such as push, pop, shift, etc.)</w:t>
-      </w:r>
-    </w:p>
-    <w:p>
-      <w:pPr>
-        <w:pStyle w:val="ListParagraph"/>
-        <w:numPr>
-          <w:ilvl w:val="0"/>
-          <w:numId w:val="3"/>
-        </w:numPr>
-        <w:rPr>
-          <w:sz w:val="21"/>
-          <w:szCs w:val="21"/>
-        </w:rPr>
-      </w:pPr>
-      <w:r>
-        <w:rPr>
-          <w:sz w:val="21"/>
-          <w:szCs w:val="21"/>
-        </w:rPr>
-        <w:t xml:space="preserve">First-class functions: Functions are simply treated as variables. We can pass them into other </w:t>
-      </w:r>
-      <w:proofErr w:type="gramStart"/>
-      <w:r>
-        <w:rPr>
-          <w:sz w:val="21"/>
-          <w:szCs w:val="21"/>
-        </w:rPr>
-        <w:t>functions, and</w:t>
-      </w:r>
-      <w:proofErr w:type="gramEnd"/>
-      <w:r>
-        <w:rPr>
-          <w:sz w:val="21"/>
-          <w:szCs w:val="21"/>
-        </w:rPr>
-        <w:t xml:space="preserve"> return them from functions.</w:t>
-      </w:r>
-    </w:p>
-    <w:p>
-      <w:pPr>
-        <w:pStyle w:val="ListParagraph"/>
-        <w:numPr>
-          <w:ilvl w:val="0"/>
-          <w:numId w:val="3"/>
-        </w:numPr>
-        <w:rPr>
-          <w:sz w:val="21"/>
-          <w:szCs w:val="21"/>
-        </w:rPr>
-      </w:pPr>
-      <w:r>
-        <w:rPr>
-          <w:sz w:val="21"/>
-          <w:szCs w:val="21"/>
-        </w:rPr>
-        <w:t>Dynamic: The data types become known at runtime.</w:t>
-      </w:r>
-    </w:p>
-    <w:p>
-      <w:pPr>
-        <w:pStyle w:val="ListParagraph"/>
-        <w:numPr>
-          <w:ilvl w:val="1"/>
-          <w:numId w:val="3"/>
-        </w:numPr>
-        <w:rPr>
-          <w:sz w:val="21"/>
-          <w:szCs w:val="21"/>
-        </w:rPr>
-      </w:pPr>
-      <w:r>
-        <w:rPr>
-          <w:sz w:val="21"/>
-          <w:szCs w:val="21"/>
-        </w:rPr>
-        <w:t>Single-threaded:</w:t>
-      </w:r>
-    </w:p>
-    <w:p>
-      <w:pPr>
-        <w:pStyle w:val="ListParagraph"/>
-        <w:numPr>
-          <w:ilvl w:val="2"/>
-          <w:numId w:val="3"/>
-        </w:numPr>
-        <w:rPr>
-          <w:sz w:val="21"/>
-          <w:szCs w:val="21"/>
-        </w:rPr>
-      </w:pPr>
-      <w:r>
-        <w:rPr>
-          <w:sz w:val="21"/>
-          <w:szCs w:val="21"/>
-        </w:rPr>
-        <w:t>Concurrency model is how the JavaScript engine handles multiple tasks happening at the same time.</w:t>
-      </w:r>
-    </w:p>
-    <w:p>
-      <w:pPr>
-        <w:pStyle w:val="ListParagraph"/>
-        <w:numPr>
-          <w:ilvl w:val="2"/>
-          <w:numId w:val="3"/>
-        </w:numPr>
-        <w:rPr>
-          <w:sz w:val="21"/>
-          <w:szCs w:val="21"/>
-        </w:rPr>
-      </w:pPr>
-      <w:r>
-        <w:rPr>
-          <w:sz w:val="21"/>
-          <w:szCs w:val="21"/>
-        </w:rPr>
-        <w:t>JavaScript runs in one single thread.</w:t>
-      </w:r>
-    </w:p>
-    <w:p>
-      <w:pPr>
-        <w:pStyle w:val="ListParagraph"/>
-        <w:numPr>
-          <w:ilvl w:val="0"/>
-          <w:numId w:val="3"/>
-        </w:numPr>
-        <w:rPr>
-          <w:sz w:val="21"/>
-          <w:szCs w:val="21"/>
-        </w:rPr>
-      </w:pPr>
-      <w:r>
-        <w:rPr>
-          <w:sz w:val="21"/>
-          <w:szCs w:val="21"/>
-        </w:rPr>
-        <w:t>Non-blocking event loop: Takes long running tasks, executes them in the background, and puts them back in the main thread once they are finished.</w:t>
-      </w:r>
-    </w:p>
-    <w:p>
-      <w:pPr>
-        <w:rPr>
-          <w:sz w:val="21"/>
-          <w:szCs w:val="21"/>
-        </w:rPr>
-      </w:pPr>
-    </w:p>
-    <w:p>
-      <w:pPr>
-        <w:rPr>
-          <w:sz w:val="21"/>
-          <w:szCs w:val="21"/>
-        </w:rPr>
-      </w:pPr>
-      <w:r>
-        <w:rPr>
-          <w:b/>
-          <w:bCs/>
-          <w:sz w:val="21"/>
-          <w:szCs w:val="21"/>
         </w:rPr>
         <w:t>The JavaScript Engine and Runtime</w:t>
       </w:r>
@@ -397,14 +383,14 @@
           <w:numId w:val="4"/>
         </w:numPr>
         <w:rPr>
-          <w:sz w:val="21"/>
-          <w:szCs w:val="21"/>
-        </w:rPr>
-      </w:pPr>
-      <w:r>
-        <w:rPr>
-          <w:sz w:val="21"/>
-          <w:szCs w:val="21"/>
+          <w:sz w:val="20"/>
+          <w:szCs w:val="20"/>
+        </w:rPr>
+      </w:pPr>
+      <w:r>
+        <w:rPr>
+          <w:sz w:val="20"/>
+          <w:szCs w:val="20"/>
         </w:rPr>
         <w:t>JavaScript Engine: Program that executes JavaScript code</w:t>
       </w:r>
@@ -417,30 +403,30 @@
           <w:numId w:val="4"/>
         </w:numPr>
         <w:rPr>
-          <w:sz w:val="21"/>
-          <w:szCs w:val="21"/>
-        </w:rPr>
-      </w:pPr>
-      <w:r>
-        <w:rPr>
-          <w:sz w:val="21"/>
-          <w:szCs w:val="21"/>
+          <w:sz w:val="20"/>
+          <w:szCs w:val="20"/>
+        </w:rPr>
+      </w:pPr>
+      <w:r>
+        <w:rPr>
+          <w:sz w:val="20"/>
+          <w:szCs w:val="20"/>
         </w:rPr>
         <w:t xml:space="preserve">Google V8: Powers Chrome and </w:t>
       </w:r>
       <w:proofErr w:type="spellStart"/>
       <w:r>
         <w:rPr>
-          <w:sz w:val="21"/>
-          <w:szCs w:val="21"/>
+          <w:sz w:val="20"/>
+          <w:szCs w:val="20"/>
         </w:rPr>
         <w:t>nodeJS</w:t>
       </w:r>
       <w:proofErr w:type="spellEnd"/>
       <w:r>
         <w:rPr>
-          <w:sz w:val="21"/>
-          <w:szCs w:val="21"/>
+          <w:sz w:val="20"/>
+          <w:szCs w:val="20"/>
         </w:rPr>
         <w:t>.</w:t>
       </w:r>
@@ -453,14 +439,14 @@
           <w:numId w:val="4"/>
         </w:numPr>
         <w:rPr>
-          <w:sz w:val="21"/>
-          <w:szCs w:val="21"/>
-        </w:rPr>
-      </w:pPr>
-      <w:r>
-        <w:rPr>
-          <w:sz w:val="21"/>
-          <w:szCs w:val="21"/>
+          <w:sz w:val="20"/>
+          <w:szCs w:val="20"/>
+        </w:rPr>
+      </w:pPr>
+      <w:r>
+        <w:rPr>
+          <w:sz w:val="20"/>
+          <w:szCs w:val="20"/>
         </w:rPr>
         <w:t>JS Engine contains:</w:t>
       </w:r>
@@ -473,21 +459,21 @@
           <w:numId w:val="4"/>
         </w:numPr>
         <w:rPr>
-          <w:sz w:val="21"/>
-          <w:szCs w:val="21"/>
-        </w:rPr>
-      </w:pPr>
-      <w:r>
-        <w:rPr>
-          <w:sz w:val="21"/>
-          <w:szCs w:val="21"/>
+          <w:sz w:val="20"/>
+          <w:szCs w:val="20"/>
+        </w:rPr>
+      </w:pPr>
+      <w:r>
+        <w:rPr>
+          <w:sz w:val="20"/>
+          <w:szCs w:val="20"/>
         </w:rPr>
         <w:t xml:space="preserve">Call Stack: </w:t>
       </w:r>
       <w:r>
         <w:rPr>
-          <w:sz w:val="21"/>
-          <w:szCs w:val="21"/>
+          <w:sz w:val="20"/>
+          <w:szCs w:val="20"/>
         </w:rPr>
         <w:t>Code is executed using something called execution context.</w:t>
       </w:r>
@@ -500,21 +486,21 @@
           <w:numId w:val="4"/>
         </w:numPr>
         <w:rPr>
-          <w:sz w:val="21"/>
-          <w:szCs w:val="21"/>
-        </w:rPr>
-      </w:pPr>
-      <w:r>
-        <w:rPr>
-          <w:sz w:val="21"/>
-          <w:szCs w:val="21"/>
+          <w:sz w:val="20"/>
+          <w:szCs w:val="20"/>
+        </w:rPr>
+      </w:pPr>
+      <w:r>
+        <w:rPr>
+          <w:sz w:val="20"/>
+          <w:szCs w:val="20"/>
         </w:rPr>
         <w:t xml:space="preserve">Heap: </w:t>
       </w:r>
       <w:r>
         <w:rPr>
-          <w:sz w:val="21"/>
-          <w:szCs w:val="21"/>
+          <w:sz w:val="20"/>
+          <w:szCs w:val="20"/>
         </w:rPr>
         <w:t>Unstructured memory pool which stores all the objects that an application needs.</w:t>
       </w:r>
@@ -527,14 +513,14 @@
           <w:numId w:val="4"/>
         </w:numPr>
         <w:rPr>
-          <w:sz w:val="21"/>
-          <w:szCs w:val="21"/>
-        </w:rPr>
-      </w:pPr>
-      <w:r>
-        <w:rPr>
-          <w:sz w:val="21"/>
-          <w:szCs w:val="21"/>
+          <w:sz w:val="20"/>
+          <w:szCs w:val="20"/>
+        </w:rPr>
+      </w:pPr>
+      <w:r>
+        <w:rPr>
+          <w:sz w:val="20"/>
+          <w:szCs w:val="20"/>
         </w:rPr>
         <w:t>Compilation vs Interpretation</w:t>
       </w:r>
@@ -547,38 +533,38 @@
           <w:numId w:val="4"/>
         </w:numPr>
         <w:rPr>
-          <w:sz w:val="21"/>
-          <w:szCs w:val="21"/>
-        </w:rPr>
-      </w:pPr>
-      <w:r>
-        <w:rPr>
-          <w:sz w:val="21"/>
-          <w:szCs w:val="21"/>
+          <w:sz w:val="20"/>
+          <w:szCs w:val="20"/>
+        </w:rPr>
+      </w:pPr>
+      <w:r>
+        <w:rPr>
+          <w:sz w:val="20"/>
+          <w:szCs w:val="20"/>
         </w:rPr>
         <w:t xml:space="preserve">Compilation: Entire code is converted into machine code at </w:t>
       </w:r>
       <w:proofErr w:type="gramStart"/>
       <w:r>
         <w:rPr>
-          <w:sz w:val="21"/>
-          <w:szCs w:val="21"/>
+          <w:sz w:val="20"/>
+          <w:szCs w:val="20"/>
         </w:rPr>
         <w:t>once, and</w:t>
       </w:r>
       <w:proofErr w:type="gramEnd"/>
       <w:r>
         <w:rPr>
-          <w:sz w:val="21"/>
-          <w:szCs w:val="21"/>
+          <w:sz w:val="20"/>
+          <w:szCs w:val="20"/>
         </w:rPr>
         <w:t xml:space="preserve"> written to a binary file that can be executed by a computer.</w:t>
       </w:r>
       <w:r>
         <w:rPr>
           <w:noProof/>
-          <w:sz w:val="21"/>
-          <w:szCs w:val="21"/>
+          <w:sz w:val="20"/>
+          <w:szCs w:val="20"/>
         </w:rPr>
         <w:drawing>
           <wp:inline distT="0" distB="0" distL="0" distR="0" wp14:anchorId="2AB1D6ED" wp14:editId="0016099A">
@@ -631,22 +617,22 @@
           <w:numId w:val="4"/>
         </w:numPr>
         <w:rPr>
-          <w:sz w:val="21"/>
-          <w:szCs w:val="21"/>
-        </w:rPr>
-      </w:pPr>
-      <w:r>
-        <w:rPr>
-          <w:sz w:val="21"/>
-          <w:szCs w:val="21"/>
+          <w:sz w:val="20"/>
+          <w:szCs w:val="20"/>
+        </w:rPr>
+      </w:pPr>
+      <w:r>
+        <w:rPr>
+          <w:sz w:val="20"/>
+          <w:szCs w:val="20"/>
         </w:rPr>
         <w:t xml:space="preserve">Interpretation: Interpreter runs through the source code and executes it line by line. </w:t>
       </w:r>
       <w:r>
         <w:rPr>
           <w:noProof/>
-          <w:sz w:val="21"/>
-          <w:szCs w:val="21"/>
+          <w:sz w:val="20"/>
+          <w:szCs w:val="20"/>
         </w:rPr>
         <w:drawing>
           <wp:inline distT="0" distB="0" distL="0" distR="0" wp14:anchorId="049B3039" wp14:editId="5566F0D5">
@@ -699,30 +685,30 @@
           <w:numId w:val="4"/>
         </w:numPr>
         <w:rPr>
-          <w:sz w:val="21"/>
-          <w:szCs w:val="21"/>
-        </w:rPr>
-      </w:pPr>
-      <w:r>
-        <w:rPr>
-          <w:sz w:val="21"/>
-          <w:szCs w:val="21"/>
+          <w:sz w:val="20"/>
+          <w:szCs w:val="20"/>
+        </w:rPr>
+      </w:pPr>
+      <w:r>
+        <w:rPr>
+          <w:sz w:val="20"/>
+          <w:szCs w:val="20"/>
         </w:rPr>
         <w:t xml:space="preserve">JavaScript used to be interpreted </w:t>
       </w:r>
       <w:proofErr w:type="gramStart"/>
       <w:r>
         <w:rPr>
-          <w:sz w:val="21"/>
-          <w:szCs w:val="21"/>
+          <w:sz w:val="20"/>
+          <w:szCs w:val="20"/>
         </w:rPr>
         <w:t>language</w:t>
       </w:r>
       <w:proofErr w:type="gramEnd"/>
       <w:r>
         <w:rPr>
-          <w:sz w:val="21"/>
-          <w:szCs w:val="21"/>
+          <w:sz w:val="20"/>
+          <w:szCs w:val="20"/>
         </w:rPr>
         <w:t xml:space="preserve"> but it was really slow.</w:t>
       </w:r>
@@ -735,14 +721,14 @@
           <w:numId w:val="4"/>
         </w:numPr>
         <w:rPr>
-          <w:sz w:val="21"/>
-          <w:szCs w:val="21"/>
-        </w:rPr>
-      </w:pPr>
-      <w:r>
-        <w:rPr>
-          <w:sz w:val="21"/>
-          <w:szCs w:val="21"/>
+          <w:sz w:val="20"/>
+          <w:szCs w:val="20"/>
+        </w:rPr>
+      </w:pPr>
+      <w:r>
+        <w:rPr>
+          <w:sz w:val="20"/>
+          <w:szCs w:val="20"/>
         </w:rPr>
         <w:lastRenderedPageBreak/>
         <w:t>Just-in-time (JIT) compilation: Mix between compilation and interpretation. Entire code is converted into machine code at once, then executed immediately. JavaScript currently uses.</w:t>
@@ -750,8 +736,8 @@
       <w:r>
         <w:rPr>
           <w:noProof/>
-          <w:sz w:val="21"/>
-          <w:szCs w:val="21"/>
+          <w:sz w:val="20"/>
+          <w:szCs w:val="20"/>
         </w:rPr>
         <w:drawing>
           <wp:inline distT="0" distB="0" distL="0" distR="0" wp14:anchorId="0693D454" wp14:editId="0F38A11D">
@@ -804,15 +790,15 @@
           <w:numId w:val="4"/>
         </w:numPr>
         <w:rPr>
-          <w:sz w:val="21"/>
-          <w:szCs w:val="21"/>
+          <w:sz w:val="20"/>
+          <w:szCs w:val="20"/>
         </w:rPr>
       </w:pPr>
       <w:r>
         <w:rPr>
           <w:noProof/>
-          <w:sz w:val="21"/>
-          <w:szCs w:val="21"/>
+          <w:sz w:val="20"/>
+          <w:szCs w:val="20"/>
         </w:rPr>
         <w:drawing>
           <wp:anchor distT="0" distB="0" distL="114300" distR="114300" simplePos="0" relativeHeight="251658240" behindDoc="0" locked="0" layoutInCell="1" allowOverlap="1" wp14:anchorId="65F6598F" wp14:editId="239067B4">
@@ -880,8 +866,8 @@
       </w:r>
       <w:r>
         <w:rPr>
-          <w:sz w:val="21"/>
-          <w:szCs w:val="21"/>
+          <w:sz w:val="20"/>
+          <w:szCs w:val="20"/>
         </w:rPr>
         <w:t>Modern Just-in-time Compilation of JavaScript</w:t>
       </w:r>
@@ -894,21 +880,21 @@
           <w:numId w:val="4"/>
         </w:numPr>
         <w:rPr>
-          <w:sz w:val="21"/>
-          <w:szCs w:val="21"/>
-        </w:rPr>
-      </w:pPr>
-      <w:r>
-        <w:rPr>
-          <w:sz w:val="21"/>
-          <w:szCs w:val="21"/>
+          <w:sz w:val="20"/>
+          <w:szCs w:val="20"/>
+        </w:rPr>
+      </w:pPr>
+      <w:r>
+        <w:rPr>
+          <w:sz w:val="20"/>
+          <w:szCs w:val="20"/>
         </w:rPr>
         <w:t xml:space="preserve">Parsing: Read the code. During the process, the code is parsed into a data structure called the Abstract Syntax Tree (AST). This works by first splitting up each line of code into pieces that are meaningful to the language such as const </w:t>
       </w:r>
       <w:r>
         <w:rPr>
-          <w:sz w:val="21"/>
-          <w:szCs w:val="21"/>
+          <w:sz w:val="20"/>
+          <w:szCs w:val="20"/>
         </w:rPr>
         <w:t xml:space="preserve">or function keywords and then saving all the pieces into a tree in a structured way. Also checks for syntax errors. The resulting tree is used later to produce machine code. </w:t>
       </w:r>
@@ -921,14 +907,14 @@
           <w:numId w:val="4"/>
         </w:numPr>
         <w:rPr>
-          <w:sz w:val="21"/>
-          <w:szCs w:val="21"/>
-        </w:rPr>
-      </w:pPr>
-      <w:r>
-        <w:rPr>
-          <w:sz w:val="21"/>
-          <w:szCs w:val="21"/>
+          <w:sz w:val="20"/>
+          <w:szCs w:val="20"/>
+        </w:rPr>
+      </w:pPr>
+      <w:r>
+        <w:rPr>
+          <w:sz w:val="20"/>
+          <w:szCs w:val="20"/>
         </w:rPr>
         <w:t>Compilation: Takes the generated AST and compiles it to machine code.</w:t>
       </w:r>
@@ -941,14 +927,14 @@
           <w:numId w:val="4"/>
         </w:numPr>
         <w:rPr>
-          <w:sz w:val="21"/>
-          <w:szCs w:val="21"/>
-        </w:rPr>
-      </w:pPr>
-      <w:r>
-        <w:rPr>
-          <w:sz w:val="21"/>
-          <w:szCs w:val="21"/>
+          <w:sz w:val="20"/>
+          <w:szCs w:val="20"/>
+        </w:rPr>
+      </w:pPr>
+      <w:r>
+        <w:rPr>
+          <w:sz w:val="20"/>
+          <w:szCs w:val="20"/>
         </w:rPr>
         <w:t>Execution: The machine code gets executed immediately. The code is executed in the JavaScript Engine’s call stack.</w:t>
       </w:r>
@@ -961,29 +947,29 @@
           <w:numId w:val="4"/>
         </w:numPr>
         <w:rPr>
-          <w:sz w:val="21"/>
-          <w:szCs w:val="21"/>
-        </w:rPr>
-      </w:pPr>
-      <w:r>
-        <w:rPr>
-          <w:sz w:val="21"/>
-          <w:szCs w:val="21"/>
+          <w:sz w:val="20"/>
+          <w:szCs w:val="20"/>
+        </w:rPr>
+      </w:pPr>
+      <w:r>
+        <w:rPr>
+          <w:sz w:val="20"/>
+          <w:szCs w:val="20"/>
         </w:rPr>
         <w:t xml:space="preserve">Modern JavaScript has a clever optimization strategy. It creates an unoptimized copy of the machine code in the beginning just so that </w:t>
       </w:r>
       <w:r>
         <w:rPr>
-          <w:sz w:val="21"/>
-          <w:szCs w:val="21"/>
+          <w:sz w:val="20"/>
+          <w:szCs w:val="20"/>
         </w:rPr>
         <w:t>it can start executing as fast as possible. In the background, this code is being optimized and recompiled during the already running program execution. Can be done multiple times. After each optimization, the unoptimized code is simply swept for the new more optimized code without stopping execution. Reason why V8 is so fast.</w:t>
       </w:r>
       <w:r>
         <w:rPr>
           <w:noProof/>
-          <w:sz w:val="21"/>
-          <w:szCs w:val="21"/>
+          <w:sz w:val="20"/>
+          <w:szCs w:val="20"/>
         </w:rPr>
         <w:drawing>
           <wp:inline distT="0" distB="0" distL="0" distR="0" wp14:anchorId="64BE6773" wp14:editId="561616D1">
@@ -1036,16 +1022,360 @@
           <w:numId w:val="4"/>
         </w:numPr>
         <w:rPr>
+          <w:sz w:val="20"/>
+          <w:szCs w:val="20"/>
+        </w:rPr>
+      </w:pPr>
+      <w:r>
+        <w:rPr>
+          <w:sz w:val="20"/>
+          <w:szCs w:val="20"/>
+        </w:rPr>
+        <w:t>JavaScript Runtime</w:t>
+      </w:r>
+    </w:p>
+    <w:p>
+      <w:pPr>
+        <w:pStyle w:val="ListParagraph"/>
+        <w:numPr>
+          <w:ilvl w:val="1"/>
+          <w:numId w:val="4"/>
+        </w:numPr>
+        <w:rPr>
+          <w:sz w:val="20"/>
+          <w:szCs w:val="20"/>
+        </w:rPr>
+      </w:pPr>
+      <w:r>
+        <w:rPr>
+          <w:sz w:val="20"/>
+          <w:szCs w:val="20"/>
+        </w:rPr>
+        <w:t>JavaScript Engine</w:t>
+      </w:r>
+      <w:r>
+        <w:rPr>
+          <w:sz w:val="20"/>
+          <w:szCs w:val="20"/>
+        </w:rPr>
+        <w:t xml:space="preserve"> (in the browser)</w:t>
+      </w:r>
+    </w:p>
+    <w:p>
+      <w:pPr>
+        <w:pStyle w:val="ListParagraph"/>
+        <w:numPr>
+          <w:ilvl w:val="2"/>
+          <w:numId w:val="4"/>
+        </w:numPr>
+        <w:rPr>
+          <w:sz w:val="20"/>
+          <w:szCs w:val="20"/>
+        </w:rPr>
+      </w:pPr>
+      <w:r>
+        <w:rPr>
+          <w:sz w:val="20"/>
+          <w:szCs w:val="20"/>
+        </w:rPr>
+        <w:t>Call Stack</w:t>
+      </w:r>
+    </w:p>
+    <w:p>
+      <w:pPr>
+        <w:pStyle w:val="ListParagraph"/>
+        <w:numPr>
+          <w:ilvl w:val="2"/>
+          <w:numId w:val="4"/>
+        </w:numPr>
+        <w:rPr>
+          <w:sz w:val="20"/>
+          <w:szCs w:val="20"/>
+        </w:rPr>
+      </w:pPr>
+      <w:r>
+        <w:rPr>
+          <w:sz w:val="20"/>
+          <w:szCs w:val="20"/>
+        </w:rPr>
+        <w:t>Heap</w:t>
+      </w:r>
+    </w:p>
+    <w:p>
+      <w:pPr>
+        <w:pStyle w:val="ListParagraph"/>
+        <w:numPr>
+          <w:ilvl w:val="1"/>
+          <w:numId w:val="4"/>
+        </w:numPr>
+        <w:rPr>
+          <w:sz w:val="20"/>
+          <w:szCs w:val="20"/>
+        </w:rPr>
+      </w:pPr>
+      <w:r>
+        <w:rPr>
+          <w:sz w:val="20"/>
+          <w:szCs w:val="20"/>
+        </w:rPr>
+        <w:t>Web APIs: Functionalities provided to the engine but not part of the JavaScript language. Accessible on window object.</w:t>
+      </w:r>
+    </w:p>
+    <w:p>
+      <w:pPr>
+        <w:pStyle w:val="ListParagraph"/>
+        <w:numPr>
+          <w:ilvl w:val="1"/>
+          <w:numId w:val="4"/>
+        </w:numPr>
+        <w:rPr>
+          <w:sz w:val="20"/>
+          <w:szCs w:val="20"/>
+        </w:rPr>
+      </w:pPr>
+      <w:r>
+        <w:rPr>
+          <w:sz w:val="20"/>
+          <w:szCs w:val="20"/>
+        </w:rPr>
+        <w:t>Callback Queue:</w:t>
+      </w:r>
+      <w:r>
+        <w:rPr>
+          <w:sz w:val="20"/>
+          <w:szCs w:val="20"/>
+        </w:rPr>
+        <w:t xml:space="preserve"> Data structure that contains all the callback functions that are ready to be executed.</w:t>
+      </w:r>
+    </w:p>
+    <w:p>
+      <w:pPr>
+        <w:pStyle w:val="ListParagraph"/>
+        <w:numPr>
+          <w:ilvl w:val="2"/>
+          <w:numId w:val="4"/>
+        </w:numPr>
+        <w:rPr>
+          <w:sz w:val="20"/>
+          <w:szCs w:val="20"/>
+        </w:rPr>
+      </w:pPr>
+      <w:r>
+        <w:rPr>
+          <w:sz w:val="20"/>
+          <w:szCs w:val="20"/>
+        </w:rPr>
+        <w:lastRenderedPageBreak/>
+        <w:t xml:space="preserve">When an event occurs, for example a click, </w:t>
+      </w:r>
+      <w:r>
+        <w:rPr>
+          <w:sz w:val="20"/>
+          <w:szCs w:val="20"/>
+        </w:rPr>
+        <w:t>the callback function is put in the callback queue. Then when the call stack is empty, the callback function is passed to the stack so that it can be executed. Happens with the help of the event loop. The event loop is the reason for non-blocking concurrency model.</w:t>
+      </w:r>
+    </w:p>
+    <w:p>
+      <w:pPr>
+        <w:pStyle w:val="ListParagraph"/>
+        <w:numPr>
+          <w:ilvl w:val="1"/>
+          <w:numId w:val="4"/>
+        </w:numPr>
+        <w:rPr>
+          <w:sz w:val="20"/>
+          <w:szCs w:val="20"/>
+        </w:rPr>
+      </w:pPr>
+      <w:r>
+        <w:rPr>
+          <w:sz w:val="20"/>
+          <w:szCs w:val="20"/>
+        </w:rPr>
+        <w:t>NodeJS Runtime</w:t>
+      </w:r>
+    </w:p>
+    <w:p>
+      <w:pPr>
+        <w:pStyle w:val="ListParagraph"/>
+        <w:numPr>
+          <w:ilvl w:val="2"/>
+          <w:numId w:val="4"/>
+        </w:numPr>
+        <w:rPr>
+          <w:sz w:val="20"/>
+          <w:szCs w:val="20"/>
+        </w:rPr>
+      </w:pPr>
+      <w:proofErr w:type="gramStart"/>
+      <w:r>
+        <w:rPr>
+          <w:sz w:val="20"/>
+          <w:szCs w:val="20"/>
+        </w:rPr>
+        <w:t>Similar to</w:t>
+      </w:r>
+      <w:proofErr w:type="gramEnd"/>
+      <w:r>
+        <w:rPr>
+          <w:sz w:val="20"/>
+          <w:szCs w:val="20"/>
+        </w:rPr>
+        <w:t xml:space="preserve"> browser except there are no web APIs and instead have C++ bindings and thread pool.</w:t>
+      </w:r>
+    </w:p>
+    <w:p>
+      <w:pPr>
+        <w:rPr>
           <w:sz w:val="21"/>
           <w:szCs w:val="21"/>
         </w:rPr>
       </w:pPr>
-      <w:r>
-        <w:rPr>
-          <w:sz w:val="21"/>
-          <w:szCs w:val="21"/>
-        </w:rPr>
-        <w:t>JavaScript Runtime</w:t>
+    </w:p>
+    <w:p>
+      <w:r>
+        <w:rPr>
+          <w:b/>
+          <w:bCs/>
+        </w:rPr>
+        <w:t>Execution Contexts and the Call Stack</w:t>
+      </w:r>
+    </w:p>
+    <w:p>
+      <w:pPr>
+        <w:rPr>
+          <w:b/>
+          <w:bCs/>
+          <w:sz w:val="20"/>
+          <w:szCs w:val="20"/>
+        </w:rPr>
+      </w:pPr>
+      <w:r>
+        <w:rPr>
+          <w:b/>
+          <w:bCs/>
+          <w:noProof/>
+          <w:sz w:val="20"/>
+          <w:szCs w:val="20"/>
+        </w:rPr>
+        <w:drawing>
+          <wp:anchor distT="0" distB="0" distL="114300" distR="114300" simplePos="0" relativeHeight="251659264" behindDoc="0" locked="0" layoutInCell="1" allowOverlap="1" wp14:anchorId="33F01C05" wp14:editId="13ED75D2">
+            <wp:simplePos x="0" y="0"/>
+            <wp:positionH relativeFrom="column">
+              <wp:posOffset>4225049</wp:posOffset>
+            </wp:positionH>
+            <wp:positionV relativeFrom="paragraph">
+              <wp:posOffset>78236</wp:posOffset>
+            </wp:positionV>
+            <wp:extent cx="1683385" cy="2082800"/>
+            <wp:effectExtent l="0" t="0" r="5715" b="0"/>
+            <wp:wrapSquare wrapText="bothSides"/>
+            <wp:docPr id="6" name="Picture 6" descr="Diagram&#10;&#10;Description automatically generated"/>
+            <wp:cNvGraphicFramePr>
+              <a:graphicFrameLocks xmlns:a="http://schemas.openxmlformats.org/drawingml/2006/main" noChangeAspect="1"/>
+            </wp:cNvGraphicFramePr>
+            <a:graphic xmlns:a="http://schemas.openxmlformats.org/drawingml/2006/main">
+              <a:graphicData uri="http://schemas.openxmlformats.org/drawingml/2006/picture">
+                <pic:pic xmlns:pic="http://schemas.openxmlformats.org/drawingml/2006/picture">
+                  <pic:nvPicPr>
+                    <pic:cNvPr id="6" name="Picture 6" descr="Diagram&#10;&#10;Description automatically generated"/>
+                    <pic:cNvPicPr/>
+                  </pic:nvPicPr>
+                  <pic:blipFill>
+                    <a:blip r:embed="rId10">
+                      <a:extLst>
+                        <a:ext uri="{28A0092B-C50C-407E-A947-70E740481C1C}">
+                          <a14:useLocalDpi xmlns:a14="http://schemas.microsoft.com/office/drawing/2010/main" val="0"/>
+                        </a:ext>
+                      </a:extLst>
+                    </a:blip>
+                    <a:stretch>
+                      <a:fillRect/>
+                    </a:stretch>
+                  </pic:blipFill>
+                  <pic:spPr>
+                    <a:xfrm>
+                      <a:off x="0" y="0"/>
+                      <a:ext cx="1683385" cy="2082800"/>
+                    </a:xfrm>
+                    <a:prstGeom prst="rect">
+                      <a:avLst/>
+                    </a:prstGeom>
+                  </pic:spPr>
+                </pic:pic>
+              </a:graphicData>
+            </a:graphic>
+            <wp14:sizeRelH relativeFrom="page">
+              <wp14:pctWidth>0</wp14:pctWidth>
+            </wp14:sizeRelH>
+            <wp14:sizeRelV relativeFrom="page">
+              <wp14:pctHeight>0</wp14:pctHeight>
+            </wp14:sizeRelV>
+          </wp:anchor>
+        </w:drawing>
+      </w:r>
+      <w:r>
+        <w:rPr>
+          <w:b/>
+          <w:bCs/>
+          <w:sz w:val="20"/>
+          <w:szCs w:val="20"/>
+        </w:rPr>
+        <w:t xml:space="preserve">What is an </w:t>
+      </w:r>
+      <w:r>
+        <w:rPr>
+          <w:b/>
+          <w:bCs/>
+          <w:sz w:val="20"/>
+          <w:szCs w:val="20"/>
+        </w:rPr>
+        <w:t>Execution Context</w:t>
+      </w:r>
+      <w:r>
+        <w:rPr>
+          <w:b/>
+          <w:bCs/>
+          <w:sz w:val="20"/>
+          <w:szCs w:val="20"/>
+        </w:rPr>
+        <w:t>?</w:t>
+      </w:r>
+    </w:p>
+    <w:p>
+      <w:pPr>
+        <w:rPr>
+          <w:sz w:val="20"/>
+          <w:szCs w:val="20"/>
+        </w:rPr>
+      </w:pPr>
+      <w:r>
+        <w:rPr>
+          <w:sz w:val="20"/>
+          <w:szCs w:val="20"/>
+        </w:rPr>
+        <w:t>Execution of JavaScript code (after compilation):</w:t>
+      </w:r>
+    </w:p>
+    <w:p>
+      <w:pPr>
+        <w:pStyle w:val="ListParagraph"/>
+        <w:numPr>
+          <w:ilvl w:val="0"/>
+          <w:numId w:val="10"/>
+        </w:numPr>
+        <w:rPr>
+          <w:sz w:val="20"/>
+          <w:szCs w:val="20"/>
+        </w:rPr>
+      </w:pPr>
+      <w:r>
+        <w:rPr>
+          <w:sz w:val="20"/>
+          <w:szCs w:val="20"/>
+        </w:rPr>
+        <w:t>Creation of global execution context (for top-level code; NOT inside a function).</w:t>
       </w:r>
     </w:p>
     <w:p>
@@ -1053,66 +1383,19 @@
         <w:pStyle w:val="ListParagraph"/>
         <w:numPr>
           <w:ilvl w:val="1"/>
-          <w:numId w:val="4"/>
-        </w:numPr>
-        <w:rPr>
-          <w:sz w:val="21"/>
-          <w:szCs w:val="21"/>
-        </w:rPr>
-      </w:pPr>
-      <w:r>
-        <w:rPr>
-          <w:sz w:val="21"/>
-          <w:szCs w:val="21"/>
-        </w:rPr>
-        <w:t>JavaScript Engine</w:t>
-      </w:r>
-      <w:r>
-        <w:rPr>
-          <w:sz w:val="21"/>
-          <w:szCs w:val="21"/>
-        </w:rPr>
-        <w:t xml:space="preserve"> (in the browser)</w:t>
-      </w:r>
-    </w:p>
-    <w:p>
-      <w:pPr>
-        <w:pStyle w:val="ListParagraph"/>
-        <w:numPr>
-          <w:ilvl w:val="2"/>
-          <w:numId w:val="4"/>
-        </w:numPr>
-        <w:rPr>
-          <w:sz w:val="21"/>
-          <w:szCs w:val="21"/>
-        </w:rPr>
-      </w:pPr>
-      <w:r>
-        <w:rPr>
-          <w:sz w:val="21"/>
-          <w:szCs w:val="21"/>
-        </w:rPr>
-        <w:t>Call Stack</w:t>
-      </w:r>
-    </w:p>
-    <w:p>
-      <w:pPr>
-        <w:pStyle w:val="ListParagraph"/>
-        <w:numPr>
-          <w:ilvl w:val="2"/>
-          <w:numId w:val="4"/>
-        </w:numPr>
-        <w:rPr>
-          <w:sz w:val="21"/>
-          <w:szCs w:val="21"/>
-        </w:rPr>
-      </w:pPr>
-      <w:r>
-        <w:rPr>
-          <w:sz w:val="21"/>
-          <w:szCs w:val="21"/>
-        </w:rPr>
-        <w:t>Heap</w:t>
+          <w:numId w:val="10"/>
+        </w:numPr>
+        <w:rPr>
+          <w:sz w:val="20"/>
+          <w:szCs w:val="20"/>
+        </w:rPr>
+      </w:pPr>
+      <w:r>
+        <w:rPr>
+          <w:sz w:val="20"/>
+          <w:szCs w:val="20"/>
+        </w:rPr>
+        <w:t>Function body executes when called.</w:t>
       </w:r>
     </w:p>
     <w:p>
@@ -1120,19 +1403,80 @@
         <w:pStyle w:val="ListParagraph"/>
         <w:numPr>
           <w:ilvl w:val="1"/>
-          <w:numId w:val="4"/>
-        </w:numPr>
-        <w:rPr>
-          <w:sz w:val="21"/>
-          <w:szCs w:val="21"/>
-        </w:rPr>
-      </w:pPr>
-      <w:r>
-        <w:rPr>
-          <w:sz w:val="21"/>
-          <w:szCs w:val="21"/>
-        </w:rPr>
-        <w:t>Web APIs: Functionalities provided to the engine but not part of the JavaScript language. Accessible on window object.</w:t>
+          <w:numId w:val="10"/>
+        </w:numPr>
+        <w:rPr>
+          <w:sz w:val="20"/>
+          <w:szCs w:val="20"/>
+        </w:rPr>
+      </w:pPr>
+      <w:r>
+        <w:rPr>
+          <w:sz w:val="20"/>
+          <w:szCs w:val="20"/>
+        </w:rPr>
+        <w:t>Execution Context – Environment in which a piece of JavaScript code is executed. Stores all the necessary information for some code to be executed.</w:t>
+      </w:r>
+      <w:r>
+        <w:rPr>
+          <w:sz w:val="20"/>
+          <w:szCs w:val="20"/>
+        </w:rPr>
+        <w:t xml:space="preserve"> Only one global execution context per JavaScript </w:t>
+      </w:r>
+      <w:r>
+        <w:rPr>
+          <w:sz w:val="20"/>
+          <w:szCs w:val="20"/>
+        </w:rPr>
+        <w:t>file</w:t>
+      </w:r>
+      <w:r>
+        <w:rPr>
+          <w:sz w:val="20"/>
+          <w:szCs w:val="20"/>
+        </w:rPr>
+        <w:t>.</w:t>
+      </w:r>
+    </w:p>
+    <w:p>
+      <w:pPr>
+        <w:pStyle w:val="ListParagraph"/>
+        <w:numPr>
+          <w:ilvl w:val="0"/>
+          <w:numId w:val="10"/>
+        </w:numPr>
+        <w:rPr>
+          <w:sz w:val="20"/>
+          <w:szCs w:val="20"/>
+        </w:rPr>
+      </w:pPr>
+      <w:r>
+        <w:rPr>
+          <w:sz w:val="20"/>
+          <w:szCs w:val="20"/>
+        </w:rPr>
+        <w:t>Execution of top-level code (inside global execution context).</w:t>
+      </w:r>
+    </w:p>
+    <w:p>
+      <w:pPr>
+        <w:pStyle w:val="ListParagraph"/>
+        <w:numPr>
+          <w:ilvl w:val="0"/>
+          <w:numId w:val="10"/>
+        </w:numPr>
+        <w:rPr>
+          <w:sz w:val="20"/>
+          <w:szCs w:val="20"/>
+        </w:rPr>
+      </w:pPr>
+      <w:r>
+        <w:rPr>
+          <w:sz w:val="20"/>
+          <w:szCs w:val="20"/>
+        </w:rPr>
+        <w:t>Execution of functions and waiting for callbacks.</w:t>
       </w:r>
     </w:p>
     <w:p>
@@ -1140,61 +1484,141 @@
         <w:pStyle w:val="ListParagraph"/>
         <w:numPr>
           <w:ilvl w:val="1"/>
-          <w:numId w:val="4"/>
-        </w:numPr>
-        <w:rPr>
-          <w:sz w:val="21"/>
-          <w:szCs w:val="21"/>
-        </w:rPr>
-      </w:pPr>
-      <w:r>
-        <w:rPr>
-          <w:sz w:val="21"/>
-          <w:szCs w:val="21"/>
-        </w:rPr>
-        <w:lastRenderedPageBreak/>
-        <w:t>Callback Queue:</w:t>
-      </w:r>
-      <w:r>
-        <w:rPr>
-          <w:sz w:val="21"/>
-          <w:szCs w:val="21"/>
-        </w:rPr>
-        <w:t xml:space="preserve"> Data structure that contains all the callback functions that are ready to be executed.</w:t>
-      </w:r>
-    </w:p>
-    <w:p>
-      <w:pPr>
-        <w:pStyle w:val="ListParagraph"/>
-        <w:numPr>
-          <w:ilvl w:val="2"/>
-          <w:numId w:val="4"/>
-        </w:numPr>
-        <w:rPr>
-          <w:sz w:val="21"/>
-          <w:szCs w:val="21"/>
-        </w:rPr>
-      </w:pPr>
-      <w:r>
-        <w:rPr>
-          <w:sz w:val="21"/>
-          <w:szCs w:val="21"/>
-        </w:rPr>
-        <w:t xml:space="preserve">When an event occurs, for example a click, </w:t>
-      </w:r>
-      <w:r>
-        <w:rPr>
-          <w:sz w:val="21"/>
-          <w:szCs w:val="21"/>
-        </w:rPr>
-        <w:t xml:space="preserve">the callback function is put in the callback queue. Then when the call stack is empty, the callback function is passed to the stack so that it can be executed. </w:t>
-      </w:r>
-      <w:r>
-        <w:rPr>
-          <w:sz w:val="21"/>
-          <w:szCs w:val="21"/>
-        </w:rPr>
-        <w:t>Happens with the help of the event loop. The event loop is the reason for non-blocking concurrency model.</w:t>
+          <w:numId w:val="10"/>
+        </w:numPr>
+        <w:rPr>
+          <w:sz w:val="18"/>
+          <w:szCs w:val="18"/>
+        </w:rPr>
+      </w:pPr>
+      <w:r>
+        <w:rPr>
+          <w:sz w:val="18"/>
+          <w:szCs w:val="18"/>
+        </w:rPr>
+        <w:t>One execution context will be created per function.</w:t>
+      </w:r>
+    </w:p>
+    <w:p>
+      <w:pPr>
+        <w:rPr>
+          <w:sz w:val="20"/>
+          <w:szCs w:val="20"/>
+        </w:rPr>
+      </w:pPr>
+      <w:r>
+        <w:rPr>
+          <w:noProof/>
+          <w:sz w:val="20"/>
+          <w:szCs w:val="20"/>
+        </w:rPr>
+        <w:drawing>
+          <wp:anchor distT="0" distB="0" distL="114300" distR="114300" simplePos="0" relativeHeight="251660288" behindDoc="0" locked="0" layoutInCell="1" allowOverlap="1" wp14:anchorId="5A0BDD71" wp14:editId="595C31C3">
+            <wp:simplePos x="0" y="0"/>
+            <wp:positionH relativeFrom="column">
+              <wp:posOffset>3228143</wp:posOffset>
+            </wp:positionH>
+            <wp:positionV relativeFrom="paragraph">
+              <wp:posOffset>205105</wp:posOffset>
+            </wp:positionV>
+            <wp:extent cx="2623820" cy="2099945"/>
+            <wp:effectExtent l="0" t="0" r="5080" b="0"/>
+            <wp:wrapSquare wrapText="bothSides"/>
+            <wp:docPr id="7" name="Picture 7" descr="Diagram, schematic&#10;&#10;Description automatically generated"/>
+            <wp:cNvGraphicFramePr>
+              <a:graphicFrameLocks xmlns:a="http://schemas.openxmlformats.org/drawingml/2006/main" noChangeAspect="1"/>
+            </wp:cNvGraphicFramePr>
+            <a:graphic xmlns:a="http://schemas.openxmlformats.org/drawingml/2006/main">
+              <a:graphicData uri="http://schemas.openxmlformats.org/drawingml/2006/picture">
+                <pic:pic xmlns:pic="http://schemas.openxmlformats.org/drawingml/2006/picture">
+                  <pic:nvPicPr>
+                    <pic:cNvPr id="7" name="Picture 7" descr="Diagram, schematic&#10;&#10;Description automatically generated"/>
+                    <pic:cNvPicPr/>
+                  </pic:nvPicPr>
+                  <pic:blipFill>
+                    <a:blip r:embed="rId11" cstate="print">
+                      <a:extLst>
+                        <a:ext uri="{28A0092B-C50C-407E-A947-70E740481C1C}">
+                          <a14:useLocalDpi xmlns:a14="http://schemas.microsoft.com/office/drawing/2010/main" val="0"/>
+                        </a:ext>
+                      </a:extLst>
+                    </a:blip>
+                    <a:stretch>
+                      <a:fillRect/>
+                    </a:stretch>
+                  </pic:blipFill>
+                  <pic:spPr>
+                    <a:xfrm>
+                      <a:off x="0" y="0"/>
+                      <a:ext cx="2623820" cy="2099945"/>
+                    </a:xfrm>
+                    <a:prstGeom prst="rect">
+                      <a:avLst/>
+                    </a:prstGeom>
+                  </pic:spPr>
+                </pic:pic>
+              </a:graphicData>
+            </a:graphic>
+            <wp14:sizeRelH relativeFrom="page">
+              <wp14:pctWidth>0</wp14:pctWidth>
+            </wp14:sizeRelH>
+            <wp14:sizeRelV relativeFrom="page">
+              <wp14:pctHeight>0</wp14:pctHeight>
+            </wp14:sizeRelV>
+          </wp:anchor>
+        </w:drawing>
+      </w:r>
+    </w:p>
+    <w:p>
+      <w:pPr>
+        <w:rPr>
+          <w:sz w:val="20"/>
+          <w:szCs w:val="20"/>
+        </w:rPr>
+      </w:pPr>
+      <w:r>
+        <w:rPr>
+          <w:b/>
+          <w:bCs/>
+          <w:sz w:val="20"/>
+          <w:szCs w:val="20"/>
+        </w:rPr>
+        <w:t>Execution Context in Detail</w:t>
+      </w:r>
+    </w:p>
+    <w:p>
+      <w:pPr>
+        <w:rPr>
+          <w:sz w:val="20"/>
+          <w:szCs w:val="20"/>
+        </w:rPr>
+      </w:pPr>
+      <w:r>
+        <w:rPr>
+          <w:sz w:val="20"/>
+          <w:szCs w:val="20"/>
+        </w:rPr>
+        <w:t>What’s inside the execution context?</w:t>
+      </w:r>
+    </w:p>
+    <w:p>
+      <w:pPr>
+        <w:pStyle w:val="ListParagraph"/>
+        <w:numPr>
+          <w:ilvl w:val="0"/>
+          <w:numId w:val="11"/>
+        </w:numPr>
+        <w:rPr>
+          <w:sz w:val="20"/>
+          <w:szCs w:val="20"/>
+        </w:rPr>
+      </w:pPr>
+      <w:r>
+        <w:rPr>
+          <w:sz w:val="20"/>
+          <w:szCs w:val="20"/>
+        </w:rPr>
+        <w:t>Variable Environment</w:t>
       </w:r>
     </w:p>
     <w:p>
@@ -1202,39 +1626,224 @@
         <w:pStyle w:val="ListParagraph"/>
         <w:numPr>
           <w:ilvl w:val="1"/>
-          <w:numId w:val="4"/>
-        </w:numPr>
-        <w:rPr>
-          <w:sz w:val="21"/>
-          <w:szCs w:val="21"/>
-        </w:rPr>
-      </w:pPr>
-      <w:r>
-        <w:rPr>
-          <w:sz w:val="21"/>
-          <w:szCs w:val="21"/>
-        </w:rPr>
-        <w:t>NodeJS Runtime</w:t>
-      </w:r>
-    </w:p>
-    <w:p>
-      <w:pPr>
-        <w:pStyle w:val="ListParagraph"/>
-        <w:numPr>
-          <w:ilvl w:val="2"/>
-          <w:numId w:val="4"/>
-        </w:numPr>
-        <w:rPr>
-          <w:sz w:val="21"/>
-          <w:szCs w:val="21"/>
-        </w:rPr>
-      </w:pPr>
-      <w:r>
-        <w:rPr>
-          <w:sz w:val="21"/>
-          <w:szCs w:val="21"/>
-        </w:rPr>
-        <w:t>Similar to browser except there are no web APIs and instead have C++ bindings and thread pool.</w:t>
+          <w:numId w:val="11"/>
+        </w:numPr>
+        <w:rPr>
+          <w:sz w:val="20"/>
+          <w:szCs w:val="20"/>
+        </w:rPr>
+      </w:pPr>
+      <w:r>
+        <w:rPr>
+          <w:sz w:val="20"/>
+          <w:szCs w:val="20"/>
+        </w:rPr>
+        <w:t>l</w:t>
+      </w:r>
+      <w:r>
+        <w:rPr>
+          <w:sz w:val="20"/>
+          <w:szCs w:val="20"/>
+        </w:rPr>
+        <w:t>et, const, and var declaration</w:t>
+      </w:r>
+    </w:p>
+    <w:p>
+      <w:pPr>
+        <w:pStyle w:val="ListParagraph"/>
+        <w:numPr>
+          <w:ilvl w:val="1"/>
+          <w:numId w:val="11"/>
+        </w:numPr>
+        <w:rPr>
+          <w:sz w:val="20"/>
+          <w:szCs w:val="20"/>
+        </w:rPr>
+      </w:pPr>
+      <w:r>
+        <w:rPr>
+          <w:sz w:val="20"/>
+          <w:szCs w:val="20"/>
+        </w:rPr>
+        <w:t>Functions</w:t>
+      </w:r>
+    </w:p>
+    <w:p>
+      <w:pPr>
+        <w:pStyle w:val="ListParagraph"/>
+        <w:numPr>
+          <w:ilvl w:val="1"/>
+          <w:numId w:val="11"/>
+        </w:numPr>
+        <w:rPr>
+          <w:sz w:val="20"/>
+          <w:szCs w:val="20"/>
+        </w:rPr>
+      </w:pPr>
+      <w:proofErr w:type="gramStart"/>
+      <w:r>
+        <w:rPr>
+          <w:sz w:val="20"/>
+          <w:szCs w:val="20"/>
+        </w:rPr>
+        <w:t>Arguments</w:t>
+      </w:r>
+      <w:proofErr w:type="gramEnd"/>
+      <w:r>
+        <w:rPr>
+          <w:sz w:val="20"/>
+          <w:szCs w:val="20"/>
+        </w:rPr>
+        <w:t xml:space="preserve"> object</w:t>
+      </w:r>
+      <w:r>
+        <w:rPr>
+          <w:sz w:val="20"/>
+          <w:szCs w:val="20"/>
+        </w:rPr>
+        <w:t xml:space="preserve"> (arrow functions do not have)</w:t>
+      </w:r>
+    </w:p>
+    <w:p>
+      <w:pPr>
+        <w:pStyle w:val="ListParagraph"/>
+        <w:numPr>
+          <w:ilvl w:val="0"/>
+          <w:numId w:val="11"/>
+        </w:numPr>
+        <w:rPr>
+          <w:sz w:val="20"/>
+          <w:szCs w:val="20"/>
+        </w:rPr>
+      </w:pPr>
+      <w:r>
+        <w:rPr>
+          <w:sz w:val="20"/>
+          <w:szCs w:val="20"/>
+        </w:rPr>
+        <w:t>Scope Chain: Consists of references to variables that are located outside of the current function</w:t>
+      </w:r>
+    </w:p>
+    <w:p>
+      <w:pPr>
+        <w:pStyle w:val="ListParagraph"/>
+        <w:numPr>
+          <w:ilvl w:val="0"/>
+          <w:numId w:val="11"/>
+        </w:numPr>
+        <w:rPr>
+          <w:sz w:val="20"/>
+          <w:szCs w:val="20"/>
+        </w:rPr>
+      </w:pPr>
+      <w:r>
+        <w:rPr>
+          <w:sz w:val="20"/>
+          <w:szCs w:val="20"/>
+        </w:rPr>
+        <w:t>this keyword (arrow functions do not have)</w:t>
+      </w:r>
+      <w:r>
+        <w:rPr>
+          <w:sz w:val="20"/>
+          <w:szCs w:val="20"/>
+        </w:rPr>
+        <w:t xml:space="preserve">. </w:t>
+      </w:r>
+    </w:p>
+    <w:p>
+      <w:pPr>
+        <w:rPr>
+          <w:sz w:val="20"/>
+          <w:szCs w:val="20"/>
+        </w:rPr>
+      </w:pPr>
+    </w:p>
+    <w:p>
+      <w:pPr>
+        <w:rPr>
+          <w:sz w:val="20"/>
+          <w:szCs w:val="20"/>
+        </w:rPr>
+      </w:pPr>
+      <w:r>
+        <w:rPr>
+          <w:b/>
+          <w:bCs/>
+          <w:sz w:val="20"/>
+          <w:szCs w:val="20"/>
+        </w:rPr>
+        <w:t>The Call Stack</w:t>
+      </w:r>
+    </w:p>
+    <w:p>
+      <w:pPr>
+        <w:rPr>
+          <w:sz w:val="20"/>
+          <w:szCs w:val="20"/>
+        </w:rPr>
+      </w:pPr>
+      <w:r>
+        <w:rPr>
+          <w:sz w:val="20"/>
+          <w:szCs w:val="20"/>
+        </w:rPr>
+        <w:t>Call Stack – The “place” where execution contexts get stacked on top of each other to keep track of where we are in the execution.</w:t>
+      </w:r>
+    </w:p>
+    <w:p>
+      <w:pPr>
+        <w:rPr>
+          <w:sz w:val="20"/>
+          <w:szCs w:val="20"/>
+        </w:rPr>
+      </w:pPr>
+      <w:r>
+        <w:rPr>
+          <w:sz w:val="20"/>
+          <w:szCs w:val="20"/>
+        </w:rPr>
+        <w:t>Two kinds:</w:t>
+      </w:r>
+    </w:p>
+    <w:p>
+      <w:pPr>
+        <w:pStyle w:val="ListParagraph"/>
+        <w:numPr>
+          <w:ilvl w:val="0"/>
+          <w:numId w:val="12"/>
+        </w:numPr>
+        <w:rPr>
+          <w:sz w:val="20"/>
+          <w:szCs w:val="20"/>
+        </w:rPr>
+      </w:pPr>
+      <w:r>
+        <w:rPr>
+          <w:sz w:val="20"/>
+          <w:szCs w:val="20"/>
+        </w:rPr>
+        <w:t>Global Execution Contexts – Always first on the call stack and last to leave the stack.</w:t>
+      </w:r>
+    </w:p>
+    <w:p>
+      <w:pPr>
+        <w:pStyle w:val="ListParagraph"/>
+        <w:numPr>
+          <w:ilvl w:val="0"/>
+          <w:numId w:val="12"/>
+        </w:numPr>
+        <w:rPr>
+          <w:sz w:val="20"/>
+          <w:szCs w:val="20"/>
+        </w:rPr>
+      </w:pPr>
+      <w:r>
+        <w:rPr>
+          <w:sz w:val="20"/>
+          <w:szCs w:val="20"/>
+        </w:rPr>
+        <w:t>Function Execution Contexts – Can have as many as there are functions in a file.</w:t>
       </w:r>
     </w:p>
     <w:sectPr>
@@ -1250,6 +1859,119 @@
 <file path=word/numbering.xml><?xml version="1.0" encoding="utf-8"?>
 <w:numbering xmlns:wpc="http://schemas.microsoft.com/office/word/2010/wordprocessingCanvas" xmlns:cx="http://schemas.microsoft.com/office/drawing/2014/chartex" xmlns:cx1="http://schemas.microsoft.com/office/drawing/2015/9/8/chartex" xmlns:cx2="http://schemas.microsoft.com/office/drawing/2015/10/21/chartex" xmlns:cx3="http://schemas.microsoft.com/office/drawing/2016/5/9/chartex" xmlns:cx4="http://schemas.microsoft.com/office/drawing/2016/5/10/chartex" xmlns:cx5="http://schemas.microsoft.com/office/drawing/2016/5/11/chartex" xmlns:cx6="http://schemas.microsoft.com/office/drawing/2016/5/12/chartex" xmlns:cx7="http://schemas.microsoft.com/office/drawing/2016/5/13/chartex" xmlns:cx8="http://schemas.microsoft.com/office/drawing/2016/5/14/chartex" xmlns:mc="http://schemas.openxmlformats.org/markup-compatibility/2006" xmlns:aink="http://schemas.microsoft.com/office/drawing/2016/ink" xmlns:am3d="http://schemas.microsoft.com/office/drawing/2017/model3d" xmlns:o="urn:schemas-microsoft-com:office:office" xmlns:r="http://schemas.openxmlformats.org/officeDocument/2006/relationships" xmlns:m="http://schemas.openxmlformats.org/officeDocument/2006/math" xmlns:v="urn:schemas-microsoft-com:vml" xmlns:wp14="http://schemas.microsoft.com/office/word/2010/wordprocessingDrawing" xmlns:wp="http://schemas.openxmlformats.org/drawingml/2006/wordprocessingDrawing" xmlns:w10="urn:schemas-microsoft-com:office:word" xmlns:w="http://schemas.openxmlformats.org/wordprocessingml/2006/main" xmlns:w14="http://schemas.microsoft.com/office/word/2010/wordml" xmlns:w15="http://schemas.microsoft.com/office/word/2012/wordml" xmlns:w16cex="http://schemas.microsoft.com/office/word/2018/wordml/cex" xmlns:w16cid="http://schemas.microsoft.com/office/word/2016/wordml/cid" xmlns:w16="http://schemas.microsoft.com/office/word/2018/wordml" xmlns:w16sdtdh="http://schemas.microsoft.com/office/word/2020/wordml/sdtdatahash" xmlns:w16se="http://schemas.microsoft.com/office/word/2015/wordml/symex" xmlns:wpg="http://schemas.microsoft.com/office/word/2010/wordprocessingGroup" xmlns:wpi="http://schemas.microsoft.com/office/word/2010/wordprocessingInk" xmlns:wne="http://schemas.microsoft.com/office/word/2006/wordml" xmlns:wps="http://schemas.microsoft.com/office/word/2010/wordprocessingShape" mc:Ignorable="w14 w15 w16se w16cid w16 w16cex w16sdtdh wp14">
   <w:abstractNum w:abstractNumId="0" w15:restartNumberingAfterBreak="0">
+    <w:nsid w:val="02D84D8A"/>
+    <w:multiLevelType w:val="hybridMultilevel"/>
+    <w:tmpl w:val="BD7CBECC"/>
+    <w:lvl w:ilvl="0" w:tplc="04090001">
+      <w:start w:val="1"/>
+      <w:numFmt w:val="bullet"/>
+      <w:lvlText w:val=""/>
+      <w:lvlJc w:val="left"/>
+      <w:pPr>
+        <w:ind w:left="720" w:hanging="360"/>
+      </w:pPr>
+      <w:rPr>
+        <w:rFonts w:ascii="Symbol" w:hAnsi="Symbol" w:hint="default"/>
+      </w:rPr>
+    </w:lvl>
+    <w:lvl w:ilvl="1" w:tplc="04090003">
+      <w:start w:val="1"/>
+      <w:numFmt w:val="bullet"/>
+      <w:lvlText w:val="o"/>
+      <w:lvlJc w:val="left"/>
+      <w:pPr>
+        <w:ind w:left="1440" w:hanging="360"/>
+      </w:pPr>
+      <w:rPr>
+        <w:rFonts w:ascii="Courier New" w:hAnsi="Courier New" w:hint="default"/>
+      </w:rPr>
+    </w:lvl>
+    <w:lvl w:ilvl="2" w:tplc="04090005" w:tentative="1">
+      <w:start w:val="1"/>
+      <w:numFmt w:val="bullet"/>
+      <w:lvlText w:val=""/>
+      <w:lvlJc w:val="left"/>
+      <w:pPr>
+        <w:ind w:left="2160" w:hanging="360"/>
+      </w:pPr>
+      <w:rPr>
+        <w:rFonts w:ascii="Wingdings" w:hAnsi="Wingdings" w:hint="default"/>
+      </w:rPr>
+    </w:lvl>
+    <w:lvl w:ilvl="3" w:tplc="04090001" w:tentative="1">
+      <w:start w:val="1"/>
+      <w:numFmt w:val="bullet"/>
+      <w:lvlText w:val=""/>
+      <w:lvlJc w:val="left"/>
+      <w:pPr>
+        <w:ind w:left="2880" w:hanging="360"/>
+      </w:pPr>
+      <w:rPr>
+        <w:rFonts w:ascii="Symbol" w:hAnsi="Symbol" w:hint="default"/>
+      </w:rPr>
+    </w:lvl>
+    <w:lvl w:ilvl="4" w:tplc="04090003" w:tentative="1">
+      <w:start w:val="1"/>
+      <w:numFmt w:val="bullet"/>
+      <w:lvlText w:val="o"/>
+      <w:lvlJc w:val="left"/>
+      <w:pPr>
+        <w:ind w:left="3600" w:hanging="360"/>
+      </w:pPr>
+      <w:rPr>
+        <w:rFonts w:ascii="Courier New" w:hAnsi="Courier New" w:hint="default"/>
+      </w:rPr>
+    </w:lvl>
+    <w:lvl w:ilvl="5" w:tplc="04090005" w:tentative="1">
+      <w:start w:val="1"/>
+      <w:numFmt w:val="bullet"/>
+      <w:lvlText w:val=""/>
+      <w:lvlJc w:val="left"/>
+      <w:pPr>
+        <w:ind w:left="4320" w:hanging="360"/>
+      </w:pPr>
+      <w:rPr>
+        <w:rFonts w:ascii="Wingdings" w:hAnsi="Wingdings" w:hint="default"/>
+      </w:rPr>
+    </w:lvl>
+    <w:lvl w:ilvl="6" w:tplc="04090001" w:tentative="1">
+      <w:start w:val="1"/>
+      <w:numFmt w:val="bullet"/>
+      <w:lvlText w:val=""/>
+      <w:lvlJc w:val="left"/>
+      <w:pPr>
+        <w:ind w:left="5040" w:hanging="360"/>
+      </w:pPr>
+      <w:rPr>
+        <w:rFonts w:ascii="Symbol" w:hAnsi="Symbol" w:hint="default"/>
+      </w:rPr>
+    </w:lvl>
+    <w:lvl w:ilvl="7" w:tplc="04090003" w:tentative="1">
+      <w:start w:val="1"/>
+      <w:numFmt w:val="bullet"/>
+      <w:lvlText w:val="o"/>
+      <w:lvlJc w:val="left"/>
+      <w:pPr>
+        <w:ind w:left="5760" w:hanging="360"/>
+      </w:pPr>
+      <w:rPr>
+        <w:rFonts w:ascii="Courier New" w:hAnsi="Courier New" w:hint="default"/>
+      </w:rPr>
+    </w:lvl>
+    <w:lvl w:ilvl="8" w:tplc="04090005" w:tentative="1">
+      <w:start w:val="1"/>
+      <w:numFmt w:val="bullet"/>
+      <w:lvlText w:val=""/>
+      <w:lvlJc w:val="left"/>
+      <w:pPr>
+        <w:ind w:left="6480" w:hanging="360"/>
+      </w:pPr>
+      <w:rPr>
+        <w:rFonts w:ascii="Wingdings" w:hAnsi="Wingdings" w:hint="default"/>
+      </w:rPr>
+    </w:lvl>
+  </w:abstractNum>
+  <w:abstractNum w:abstractNumId="1" w15:restartNumberingAfterBreak="0">
     <w:nsid w:val="06B90530"/>
     <w:multiLevelType w:val="hybridMultilevel"/>
     <w:tmpl w:val="B038F23A"/>
@@ -1362,7 +2084,7 @@
       </w:rPr>
     </w:lvl>
   </w:abstractNum>
-  <w:abstractNum w:abstractNumId="1" w15:restartNumberingAfterBreak="0">
+  <w:abstractNum w:abstractNumId="2" w15:restartNumberingAfterBreak="0">
     <w:nsid w:val="14EC5DBD"/>
     <w:multiLevelType w:val="hybridMultilevel"/>
     <w:tmpl w:val="AC7A4324"/>
@@ -1475,7 +2197,120 @@
       </w:rPr>
     </w:lvl>
   </w:abstractNum>
-  <w:abstractNum w:abstractNumId="2" w15:restartNumberingAfterBreak="0">
+  <w:abstractNum w:abstractNumId="3" w15:restartNumberingAfterBreak="0">
+    <w:nsid w:val="280D2C2F"/>
+    <w:multiLevelType w:val="hybridMultilevel"/>
+    <w:tmpl w:val="82486E98"/>
+    <w:lvl w:ilvl="0" w:tplc="04090001">
+      <w:start w:val="1"/>
+      <w:numFmt w:val="bullet"/>
+      <w:lvlText w:val=""/>
+      <w:lvlJc w:val="left"/>
+      <w:pPr>
+        <w:ind w:left="720" w:hanging="360"/>
+      </w:pPr>
+      <w:rPr>
+        <w:rFonts w:ascii="Symbol" w:hAnsi="Symbol" w:hint="default"/>
+      </w:rPr>
+    </w:lvl>
+    <w:lvl w:ilvl="1" w:tplc="04090003" w:tentative="1">
+      <w:start w:val="1"/>
+      <w:numFmt w:val="bullet"/>
+      <w:lvlText w:val="o"/>
+      <w:lvlJc w:val="left"/>
+      <w:pPr>
+        <w:ind w:left="1440" w:hanging="360"/>
+      </w:pPr>
+      <w:rPr>
+        <w:rFonts w:ascii="Courier New" w:hAnsi="Courier New" w:hint="default"/>
+      </w:rPr>
+    </w:lvl>
+    <w:lvl w:ilvl="2" w:tplc="04090005" w:tentative="1">
+      <w:start w:val="1"/>
+      <w:numFmt w:val="bullet"/>
+      <w:lvlText w:val=""/>
+      <w:lvlJc w:val="left"/>
+      <w:pPr>
+        <w:ind w:left="2160" w:hanging="360"/>
+      </w:pPr>
+      <w:rPr>
+        <w:rFonts w:ascii="Wingdings" w:hAnsi="Wingdings" w:hint="default"/>
+      </w:rPr>
+    </w:lvl>
+    <w:lvl w:ilvl="3" w:tplc="04090001" w:tentative="1">
+      <w:start w:val="1"/>
+      <w:numFmt w:val="bullet"/>
+      <w:lvlText w:val=""/>
+      <w:lvlJc w:val="left"/>
+      <w:pPr>
+        <w:ind w:left="2880" w:hanging="360"/>
+      </w:pPr>
+      <w:rPr>
+        <w:rFonts w:ascii="Symbol" w:hAnsi="Symbol" w:hint="default"/>
+      </w:rPr>
+    </w:lvl>
+    <w:lvl w:ilvl="4" w:tplc="04090003" w:tentative="1">
+      <w:start w:val="1"/>
+      <w:numFmt w:val="bullet"/>
+      <w:lvlText w:val="o"/>
+      <w:lvlJc w:val="left"/>
+      <w:pPr>
+        <w:ind w:left="3600" w:hanging="360"/>
+      </w:pPr>
+      <w:rPr>
+        <w:rFonts w:ascii="Courier New" w:hAnsi="Courier New" w:hint="default"/>
+      </w:rPr>
+    </w:lvl>
+    <w:lvl w:ilvl="5" w:tplc="04090005" w:tentative="1">
+      <w:start w:val="1"/>
+      <w:numFmt w:val="bullet"/>
+      <w:lvlText w:val=""/>
+      <w:lvlJc w:val="left"/>
+      <w:pPr>
+        <w:ind w:left="4320" w:hanging="360"/>
+      </w:pPr>
+      <w:rPr>
+        <w:rFonts w:ascii="Wingdings" w:hAnsi="Wingdings" w:hint="default"/>
+      </w:rPr>
+    </w:lvl>
+    <w:lvl w:ilvl="6" w:tplc="04090001" w:tentative="1">
+      <w:start w:val="1"/>
+      <w:numFmt w:val="bullet"/>
+      <w:lvlText w:val=""/>
+      <w:lvlJc w:val="left"/>
+      <w:pPr>
+        <w:ind w:left="5040" w:hanging="360"/>
+      </w:pPr>
+      <w:rPr>
+        <w:rFonts w:ascii="Symbol" w:hAnsi="Symbol" w:hint="default"/>
+      </w:rPr>
+    </w:lvl>
+    <w:lvl w:ilvl="7" w:tplc="04090003" w:tentative="1">
+      <w:start w:val="1"/>
+      <w:numFmt w:val="bullet"/>
+      <w:lvlText w:val="o"/>
+      <w:lvlJc w:val="left"/>
+      <w:pPr>
+        <w:ind w:left="5760" w:hanging="360"/>
+      </w:pPr>
+      <w:rPr>
+        <w:rFonts w:ascii="Courier New" w:hAnsi="Courier New" w:hint="default"/>
+      </w:rPr>
+    </w:lvl>
+    <w:lvl w:ilvl="8" w:tplc="04090005" w:tentative="1">
+      <w:start w:val="1"/>
+      <w:numFmt w:val="bullet"/>
+      <w:lvlText w:val=""/>
+      <w:lvlJc w:val="left"/>
+      <w:pPr>
+        <w:ind w:left="6480" w:hanging="360"/>
+      </w:pPr>
+      <w:rPr>
+        <w:rFonts w:ascii="Wingdings" w:hAnsi="Wingdings" w:hint="default"/>
+      </w:rPr>
+    </w:lvl>
+  </w:abstractNum>
+  <w:abstractNum w:abstractNumId="4" w15:restartNumberingAfterBreak="0">
     <w:nsid w:val="466D7A0A"/>
     <w:multiLevelType w:val="hybridMultilevel"/>
     <w:tmpl w:val="104A2508"/>
@@ -1587,7 +2422,93 @@
       </w:rPr>
     </w:lvl>
   </w:abstractNum>
-  <w:abstractNum w:abstractNumId="3" w15:restartNumberingAfterBreak="0">
+  <w:abstractNum w:abstractNumId="5" w15:restartNumberingAfterBreak="0">
+    <w:nsid w:val="49964F62"/>
+    <w:multiLevelType w:val="hybridMultilevel"/>
+    <w:tmpl w:val="502E77E4"/>
+    <w:lvl w:ilvl="0" w:tplc="0409000F">
+      <w:start w:val="1"/>
+      <w:numFmt w:val="decimal"/>
+      <w:lvlText w:val="%1."/>
+      <w:lvlJc w:val="left"/>
+      <w:pPr>
+        <w:ind w:left="720" w:hanging="360"/>
+      </w:pPr>
+    </w:lvl>
+    <w:lvl w:ilvl="1" w:tplc="04090019">
+      <w:start w:val="1"/>
+      <w:numFmt w:val="lowerLetter"/>
+      <w:lvlText w:val="%2."/>
+      <w:lvlJc w:val="left"/>
+      <w:pPr>
+        <w:ind w:left="1440" w:hanging="360"/>
+      </w:pPr>
+    </w:lvl>
+    <w:lvl w:ilvl="2" w:tplc="0409001B" w:tentative="1">
+      <w:start w:val="1"/>
+      <w:numFmt w:val="lowerRoman"/>
+      <w:lvlText w:val="%3."/>
+      <w:lvlJc w:val="right"/>
+      <w:pPr>
+        <w:ind w:left="2160" w:hanging="180"/>
+      </w:pPr>
+    </w:lvl>
+    <w:lvl w:ilvl="3" w:tplc="0409000F" w:tentative="1">
+      <w:start w:val="1"/>
+      <w:numFmt w:val="decimal"/>
+      <w:lvlText w:val="%4."/>
+      <w:lvlJc w:val="left"/>
+      <w:pPr>
+        <w:ind w:left="2880" w:hanging="360"/>
+      </w:pPr>
+    </w:lvl>
+    <w:lvl w:ilvl="4" w:tplc="04090019" w:tentative="1">
+      <w:start w:val="1"/>
+      <w:numFmt w:val="lowerLetter"/>
+      <w:lvlText w:val="%5."/>
+      <w:lvlJc w:val="left"/>
+      <w:pPr>
+        <w:ind w:left="3600" w:hanging="360"/>
+      </w:pPr>
+    </w:lvl>
+    <w:lvl w:ilvl="5" w:tplc="0409001B" w:tentative="1">
+      <w:start w:val="1"/>
+      <w:numFmt w:val="lowerRoman"/>
+      <w:lvlText w:val="%6."/>
+      <w:lvlJc w:val="right"/>
+      <w:pPr>
+        <w:ind w:left="4320" w:hanging="180"/>
+      </w:pPr>
+    </w:lvl>
+    <w:lvl w:ilvl="6" w:tplc="0409000F" w:tentative="1">
+      <w:start w:val="1"/>
+      <w:numFmt w:val="decimal"/>
+      <w:lvlText w:val="%7."/>
+      <w:lvlJc w:val="left"/>
+      <w:pPr>
+        <w:ind w:left="5040" w:hanging="360"/>
+      </w:pPr>
+    </w:lvl>
+    <w:lvl w:ilvl="7" w:tplc="04090019" w:tentative="1">
+      <w:start w:val="1"/>
+      <w:numFmt w:val="lowerLetter"/>
+      <w:lvlText w:val="%8."/>
+      <w:lvlJc w:val="left"/>
+      <w:pPr>
+        <w:ind w:left="5760" w:hanging="360"/>
+      </w:pPr>
+    </w:lvl>
+    <w:lvl w:ilvl="8" w:tplc="0409001B" w:tentative="1">
+      <w:start w:val="1"/>
+      <w:numFmt w:val="lowerRoman"/>
+      <w:lvlText w:val="%9."/>
+      <w:lvlJc w:val="right"/>
+      <w:pPr>
+        <w:ind w:left="6480" w:hanging="180"/>
+      </w:pPr>
+    </w:lvl>
+  </w:abstractNum>
+  <w:abstractNum w:abstractNumId="6" w15:restartNumberingAfterBreak="0">
     <w:nsid w:val="55252777"/>
     <w:multiLevelType w:val="hybridMultilevel"/>
     <w:tmpl w:val="7318EA8C"/>
@@ -1700,7 +2621,7 @@
       </w:rPr>
     </w:lvl>
   </w:abstractNum>
-  <w:abstractNum w:abstractNumId="4" w15:restartNumberingAfterBreak="0">
+  <w:abstractNum w:abstractNumId="7" w15:restartNumberingAfterBreak="0">
     <w:nsid w:val="6163632E"/>
     <w:multiLevelType w:val="hybridMultilevel"/>
     <w:tmpl w:val="487881A4"/>
@@ -1813,7 +2734,7 @@
       </w:rPr>
     </w:lvl>
   </w:abstractNum>
-  <w:abstractNum w:abstractNumId="5" w15:restartNumberingAfterBreak="0">
+  <w:abstractNum w:abstractNumId="8" w15:restartNumberingAfterBreak="0">
     <w:nsid w:val="69291F83"/>
     <w:multiLevelType w:val="multilevel"/>
     <w:tmpl w:val="2584B56E"/>
@@ -1927,7 +2848,7 @@
       </w:rPr>
     </w:lvl>
   </w:abstractNum>
-  <w:abstractNum w:abstractNumId="6" w15:restartNumberingAfterBreak="0">
+  <w:abstractNum w:abstractNumId="9" w15:restartNumberingAfterBreak="0">
     <w:nsid w:val="71C67852"/>
     <w:multiLevelType w:val="hybridMultilevel"/>
     <w:tmpl w:val="83E8F694"/>
@@ -2040,7 +2961,7 @@
       </w:rPr>
     </w:lvl>
   </w:abstractNum>
-  <w:abstractNum w:abstractNumId="7" w15:restartNumberingAfterBreak="0">
+  <w:abstractNum w:abstractNumId="10" w15:restartNumberingAfterBreak="0">
     <w:nsid w:val="7E887A72"/>
     <w:multiLevelType w:val="hybridMultilevel"/>
     <w:tmpl w:val="709460A2"/>
@@ -2153,7 +3074,7 @@
       </w:rPr>
     </w:lvl>
   </w:abstractNum>
-  <w:abstractNum w:abstractNumId="8" w15:restartNumberingAfterBreak="0">
+  <w:abstractNum w:abstractNumId="11" w15:restartNumberingAfterBreak="0">
     <w:nsid w:val="7F873B83"/>
     <w:multiLevelType w:val="hybridMultilevel"/>
     <w:tmpl w:val="5672C736"/>
@@ -2267,31 +3188,40 @@
     </w:lvl>
   </w:abstractNum>
   <w:num w:numId="1">
+    <w:abstractNumId w:val="10"/>
+  </w:num>
+  <w:num w:numId="2">
+    <w:abstractNumId w:val="4"/>
+  </w:num>
+  <w:num w:numId="3">
+    <w:abstractNumId w:val="1"/>
+  </w:num>
+  <w:num w:numId="4">
+    <w:abstractNumId w:val="11"/>
+  </w:num>
+  <w:num w:numId="5">
+    <w:abstractNumId w:val="2"/>
+  </w:num>
+  <w:num w:numId="6">
     <w:abstractNumId w:val="7"/>
   </w:num>
-  <w:num w:numId="2">
-    <w:abstractNumId w:val="2"/>
+  <w:num w:numId="7">
+    <w:abstractNumId w:val="6"/>
   </w:num>
-  <w:num w:numId="3">
+  <w:num w:numId="8">
+    <w:abstractNumId w:val="9"/>
+  </w:num>
+  <w:num w:numId="9">
+    <w:abstractNumId w:val="8"/>
+  </w:num>
+  <w:num w:numId="10">
     <w:abstractNumId w:val="0"/>
   </w:num>
-  <w:num w:numId="4">
-    <w:abstractNumId w:val="8"/>
+  <w:num w:numId="11">
+    <w:abstractNumId w:val="5"/>
   </w:num>
-  <w:num w:numId="5">
-    <w:abstractNumId w:val="1"/>
-  </w:num>
-  <w:num w:numId="6">
-    <w:abstractNumId w:val="4"/>
-  </w:num>
-  <w:num w:numId="7">
+  <w:num w:numId="12">
     <w:abstractNumId w:val="3"/>
-  </w:num>
-  <w:num w:numId="8">
-    <w:abstractNumId w:val="6"/>
-  </w:num>
-  <w:num w:numId="9">
-    <w:abstractNumId w:val="5"/>
   </w:num>
 </w:numbering>
 </file>

</xml_diff>

<commit_message>
Notes on scope and the scope chain.
</commit_message>
<xml_diff>
--- a/The Complete JavaScript Course 2022 - From Zero to Expert/complete-javascript-course-master/08-Behind-the-Scenes/starter/Notes.docx
+++ b/The Complete JavaScript Course 2022 - From Zero to Expert/complete-javascript-course-master/08-Behind-the-Scenes/starter/Notes.docx
@@ -1846,6 +1846,568 @@
         <w:t>Function Execution Contexts – Can have as many as there are functions in a file.</w:t>
       </w:r>
     </w:p>
+    <w:p>
+      <w:pPr>
+        <w:rPr>
+          <w:sz w:val="20"/>
+          <w:szCs w:val="20"/>
+        </w:rPr>
+      </w:pPr>
+    </w:p>
+    <w:p>
+      <w:pPr>
+        <w:rPr>
+          <w:sz w:val="20"/>
+          <w:szCs w:val="20"/>
+        </w:rPr>
+      </w:pPr>
+    </w:p>
+    <w:p>
+      <w:pPr>
+        <w:rPr>
+          <w:sz w:val="20"/>
+          <w:szCs w:val="20"/>
+        </w:rPr>
+      </w:pPr>
+    </w:p>
+    <w:p>
+      <w:pPr>
+        <w:rPr>
+          <w:sz w:val="20"/>
+          <w:szCs w:val="20"/>
+        </w:rPr>
+      </w:pPr>
+      <w:r>
+        <w:rPr>
+          <w:b/>
+          <w:bCs/>
+        </w:rPr>
+        <w:lastRenderedPageBreak/>
+        <w:t>Scope and the Scope Chain</w:t>
+      </w:r>
+    </w:p>
+    <w:p>
+      <w:pPr>
+        <w:rPr>
+          <w:sz w:val="20"/>
+          <w:szCs w:val="20"/>
+        </w:rPr>
+      </w:pPr>
+      <w:r>
+        <w:rPr>
+          <w:b/>
+          <w:bCs/>
+          <w:sz w:val="20"/>
+          <w:szCs w:val="20"/>
+        </w:rPr>
+        <w:t>Scoping and Scope in JavaScript</w:t>
+      </w:r>
+    </w:p>
+    <w:p>
+      <w:pPr>
+        <w:rPr>
+          <w:sz w:val="20"/>
+          <w:szCs w:val="20"/>
+        </w:rPr>
+      </w:pPr>
+      <w:r>
+        <w:rPr>
+          <w:sz w:val="20"/>
+          <w:szCs w:val="20"/>
+        </w:rPr>
+        <w:t>Scoping – How program’s variables are organized and accessed.</w:t>
+      </w:r>
+    </w:p>
+    <w:p>
+      <w:pPr>
+        <w:rPr>
+          <w:sz w:val="20"/>
+          <w:szCs w:val="20"/>
+        </w:rPr>
+      </w:pPr>
+      <w:r>
+        <w:rPr>
+          <w:sz w:val="20"/>
+          <w:szCs w:val="20"/>
+        </w:rPr>
+        <w:t>Lexical scoping – Scoping is controlled by placement of functions and blocks in the code</w:t>
+      </w:r>
+    </w:p>
+    <w:p>
+      <w:pPr>
+        <w:rPr>
+          <w:sz w:val="20"/>
+          <w:szCs w:val="20"/>
+        </w:rPr>
+      </w:pPr>
+      <w:r>
+        <w:rPr>
+          <w:sz w:val="20"/>
+          <w:szCs w:val="20"/>
+        </w:rPr>
+        <w:t>Scope – Space or environment in which a certain variable is declared (variable environment in case of functions).</w:t>
+      </w:r>
+    </w:p>
+    <w:p>
+      <w:pPr>
+        <w:pStyle w:val="ListParagraph"/>
+        <w:numPr>
+          <w:ilvl w:val="0"/>
+          <w:numId w:val="13"/>
+        </w:numPr>
+        <w:rPr>
+          <w:sz w:val="20"/>
+          <w:szCs w:val="20"/>
+        </w:rPr>
+      </w:pPr>
+      <w:r>
+        <w:rPr>
+          <w:sz w:val="20"/>
+          <w:szCs w:val="20"/>
+        </w:rPr>
+        <w:t>Global</w:t>
+      </w:r>
+    </w:p>
+    <w:p>
+      <w:pPr>
+        <w:pStyle w:val="ListParagraph"/>
+        <w:numPr>
+          <w:ilvl w:val="1"/>
+          <w:numId w:val="13"/>
+        </w:numPr>
+        <w:rPr>
+          <w:sz w:val="20"/>
+          <w:szCs w:val="20"/>
+        </w:rPr>
+      </w:pPr>
+      <w:r>
+        <w:rPr>
+          <w:sz w:val="20"/>
+          <w:szCs w:val="20"/>
+        </w:rPr>
+        <w:t>Outside of any function or block.</w:t>
+      </w:r>
+    </w:p>
+    <w:p>
+      <w:pPr>
+        <w:pStyle w:val="ListParagraph"/>
+        <w:numPr>
+          <w:ilvl w:val="1"/>
+          <w:numId w:val="13"/>
+        </w:numPr>
+        <w:rPr>
+          <w:sz w:val="20"/>
+          <w:szCs w:val="20"/>
+        </w:rPr>
+      </w:pPr>
+      <w:r>
+        <w:rPr>
+          <w:sz w:val="20"/>
+          <w:szCs w:val="20"/>
+        </w:rPr>
+        <w:t>Variables declared in global scope are accessible everywhere.</w:t>
+      </w:r>
+    </w:p>
+    <w:p>
+      <w:pPr>
+        <w:pStyle w:val="ListParagraph"/>
+        <w:numPr>
+          <w:ilvl w:val="0"/>
+          <w:numId w:val="13"/>
+        </w:numPr>
+        <w:rPr>
+          <w:sz w:val="20"/>
+          <w:szCs w:val="20"/>
+        </w:rPr>
+      </w:pPr>
+      <w:r>
+        <w:rPr>
+          <w:sz w:val="20"/>
+          <w:szCs w:val="20"/>
+        </w:rPr>
+        <w:t>Function</w:t>
+      </w:r>
+    </w:p>
+    <w:p>
+      <w:pPr>
+        <w:pStyle w:val="ListParagraph"/>
+        <w:numPr>
+          <w:ilvl w:val="1"/>
+          <w:numId w:val="13"/>
+        </w:numPr>
+        <w:rPr>
+          <w:sz w:val="20"/>
+          <w:szCs w:val="20"/>
+        </w:rPr>
+      </w:pPr>
+      <w:r>
+        <w:rPr>
+          <w:sz w:val="20"/>
+          <w:szCs w:val="20"/>
+        </w:rPr>
+        <w:t>Variables are accessible only inside function, NOT outside.</w:t>
+      </w:r>
+    </w:p>
+    <w:p>
+      <w:pPr>
+        <w:pStyle w:val="ListParagraph"/>
+        <w:numPr>
+          <w:ilvl w:val="1"/>
+          <w:numId w:val="13"/>
+        </w:numPr>
+        <w:rPr>
+          <w:sz w:val="20"/>
+          <w:szCs w:val="20"/>
+        </w:rPr>
+      </w:pPr>
+      <w:r>
+        <w:rPr>
+          <w:sz w:val="20"/>
+          <w:szCs w:val="20"/>
+        </w:rPr>
+        <w:t>Also called local scope.</w:t>
+      </w:r>
+    </w:p>
+    <w:p>
+      <w:pPr>
+        <w:pStyle w:val="ListParagraph"/>
+        <w:numPr>
+          <w:ilvl w:val="0"/>
+          <w:numId w:val="13"/>
+        </w:numPr>
+        <w:rPr>
+          <w:sz w:val="20"/>
+          <w:szCs w:val="20"/>
+        </w:rPr>
+      </w:pPr>
+      <w:r>
+        <w:rPr>
+          <w:sz w:val="20"/>
+          <w:szCs w:val="20"/>
+        </w:rPr>
+        <w:t>Block</w:t>
+      </w:r>
+      <w:r>
+        <w:rPr>
+          <w:sz w:val="20"/>
+          <w:szCs w:val="20"/>
+        </w:rPr>
+        <w:t xml:space="preserve"> (ES6)</w:t>
+      </w:r>
+    </w:p>
+    <w:p>
+      <w:pPr>
+        <w:pStyle w:val="ListParagraph"/>
+        <w:numPr>
+          <w:ilvl w:val="1"/>
+          <w:numId w:val="13"/>
+        </w:numPr>
+        <w:rPr>
+          <w:sz w:val="20"/>
+          <w:szCs w:val="20"/>
+        </w:rPr>
+      </w:pPr>
+      <w:r>
+        <w:rPr>
+          <w:sz w:val="20"/>
+          <w:szCs w:val="20"/>
+        </w:rPr>
+        <w:t>Variables are accessible only inside block (block scoped)</w:t>
+      </w:r>
+      <w:r>
+        <w:rPr>
+          <w:sz w:val="20"/>
+          <w:szCs w:val="20"/>
+        </w:rPr>
+        <w:t>. *</w:t>
+      </w:r>
+      <w:r>
+        <w:rPr>
+          <w:sz w:val="20"/>
+          <w:szCs w:val="20"/>
+        </w:rPr>
+        <w:t>Only applies to let and const variables</w:t>
+      </w:r>
+    </w:p>
+    <w:p>
+      <w:pPr>
+        <w:pStyle w:val="ListParagraph"/>
+        <w:numPr>
+          <w:ilvl w:val="1"/>
+          <w:numId w:val="13"/>
+        </w:numPr>
+        <w:rPr>
+          <w:sz w:val="20"/>
+          <w:szCs w:val="20"/>
+        </w:rPr>
+      </w:pPr>
+      <w:r>
+        <w:rPr>
+          <w:sz w:val="20"/>
+          <w:szCs w:val="20"/>
+        </w:rPr>
+        <w:t>Functions are also block scoped (only in strict mode).</w:t>
+      </w:r>
+    </w:p>
+    <w:p>
+      <w:pPr>
+        <w:rPr>
+          <w:sz w:val="20"/>
+          <w:szCs w:val="20"/>
+        </w:rPr>
+      </w:pPr>
+      <w:r>
+        <w:rPr>
+          <w:sz w:val="20"/>
+          <w:szCs w:val="20"/>
+        </w:rPr>
+        <w:t>Scope of a variable – Region of code where a certain variable can be accessed.</w:t>
+      </w:r>
+    </w:p>
+    <w:p>
+      <w:pPr>
+        <w:rPr>
+          <w:sz w:val="20"/>
+          <w:szCs w:val="20"/>
+        </w:rPr>
+      </w:pPr>
+    </w:p>
+    <w:p>
+      <w:pPr>
+        <w:rPr>
+          <w:sz w:val="20"/>
+          <w:szCs w:val="20"/>
+        </w:rPr>
+      </w:pPr>
+      <w:r>
+        <w:rPr>
+          <w:b/>
+          <w:bCs/>
+          <w:sz w:val="20"/>
+          <w:szCs w:val="20"/>
+        </w:rPr>
+        <w:t>Summary</w:t>
+      </w:r>
+    </w:p>
+    <w:p>
+      <w:pPr>
+        <w:pStyle w:val="ListParagraph"/>
+        <w:numPr>
+          <w:ilvl w:val="0"/>
+          <w:numId w:val="14"/>
+        </w:numPr>
+        <w:rPr>
+          <w:sz w:val="20"/>
+          <w:szCs w:val="20"/>
+        </w:rPr>
+      </w:pPr>
+      <w:r>
+        <w:rPr>
+          <w:sz w:val="20"/>
+          <w:szCs w:val="20"/>
+        </w:rPr>
+        <w:t xml:space="preserve">Scoping asks the question “Where do variables live? </w:t>
+      </w:r>
+      <w:proofErr w:type="gramStart"/>
+      <w:r>
+        <w:rPr>
+          <w:sz w:val="20"/>
+          <w:szCs w:val="20"/>
+        </w:rPr>
+        <w:t>“ or</w:t>
+      </w:r>
+      <w:proofErr w:type="gramEnd"/>
+      <w:r>
+        <w:rPr>
+          <w:sz w:val="20"/>
+          <w:szCs w:val="20"/>
+        </w:rPr>
+        <w:t xml:space="preserve"> “Where can we access a certain variable, and where not?”</w:t>
+      </w:r>
+    </w:p>
+    <w:p>
+      <w:pPr>
+        <w:pStyle w:val="ListParagraph"/>
+        <w:numPr>
+          <w:ilvl w:val="0"/>
+          <w:numId w:val="14"/>
+        </w:numPr>
+        <w:rPr>
+          <w:sz w:val="20"/>
+          <w:szCs w:val="20"/>
+        </w:rPr>
+      </w:pPr>
+      <w:r>
+        <w:rPr>
+          <w:sz w:val="20"/>
+          <w:szCs w:val="20"/>
+        </w:rPr>
+        <w:t>There are 3 types of scope in JavaScript: global, function, and block.</w:t>
+      </w:r>
+    </w:p>
+    <w:p>
+      <w:pPr>
+        <w:pStyle w:val="ListParagraph"/>
+        <w:numPr>
+          <w:ilvl w:val="0"/>
+          <w:numId w:val="14"/>
+        </w:numPr>
+        <w:rPr>
+          <w:sz w:val="20"/>
+          <w:szCs w:val="20"/>
+        </w:rPr>
+      </w:pPr>
+      <w:r>
+        <w:rPr>
+          <w:sz w:val="20"/>
+          <w:szCs w:val="20"/>
+        </w:rPr>
+        <w:t xml:space="preserve">Only let and const variables are </w:t>
+      </w:r>
+      <w:proofErr w:type="gramStart"/>
+      <w:r>
+        <w:rPr>
+          <w:sz w:val="20"/>
+          <w:szCs w:val="20"/>
+        </w:rPr>
+        <w:t>block-scoped</w:t>
+      </w:r>
+      <w:proofErr w:type="gramEnd"/>
+      <w:r>
+        <w:rPr>
+          <w:sz w:val="20"/>
+          <w:szCs w:val="20"/>
+        </w:rPr>
+        <w:t>. Variables declared with var end up in the closest function scope.</w:t>
+      </w:r>
+    </w:p>
+    <w:p>
+      <w:pPr>
+        <w:pStyle w:val="ListParagraph"/>
+        <w:numPr>
+          <w:ilvl w:val="0"/>
+          <w:numId w:val="14"/>
+        </w:numPr>
+        <w:rPr>
+          <w:sz w:val="20"/>
+          <w:szCs w:val="20"/>
+        </w:rPr>
+      </w:pPr>
+      <w:r>
+        <w:rPr>
+          <w:sz w:val="20"/>
+          <w:szCs w:val="20"/>
+        </w:rPr>
+        <w:t>In JavaScript, we have lexical scoping, the rules of where we can access variables are based on exactly where in the code functions and blocks are written.</w:t>
+      </w:r>
+    </w:p>
+    <w:p>
+      <w:pPr>
+        <w:pStyle w:val="ListParagraph"/>
+        <w:numPr>
+          <w:ilvl w:val="0"/>
+          <w:numId w:val="14"/>
+        </w:numPr>
+        <w:rPr>
+          <w:sz w:val="20"/>
+          <w:szCs w:val="20"/>
+        </w:rPr>
+      </w:pPr>
+      <w:r>
+        <w:rPr>
+          <w:sz w:val="20"/>
+          <w:szCs w:val="20"/>
+        </w:rPr>
+        <w:t>Every scope always has access to all the variables from all its outer scopes. This is the scope cha</w:t>
+      </w:r>
+      <w:r>
+        <w:rPr>
+          <w:sz w:val="20"/>
+          <w:szCs w:val="20"/>
+        </w:rPr>
+        <w:t>in.</w:t>
+      </w:r>
+    </w:p>
+    <w:p>
+      <w:pPr>
+        <w:pStyle w:val="ListParagraph"/>
+        <w:numPr>
+          <w:ilvl w:val="0"/>
+          <w:numId w:val="14"/>
+        </w:numPr>
+        <w:rPr>
+          <w:sz w:val="20"/>
+          <w:szCs w:val="20"/>
+        </w:rPr>
+      </w:pPr>
+      <w:r>
+        <w:rPr>
+          <w:sz w:val="20"/>
+          <w:szCs w:val="20"/>
+        </w:rPr>
+        <w:t>When a variable is not in the current scope, the engine looks up in the scope chain until it finds the variable it’s looking for. This is called variable lookup.</w:t>
+      </w:r>
+    </w:p>
+    <w:p>
+      <w:pPr>
+        <w:pStyle w:val="ListParagraph"/>
+        <w:numPr>
+          <w:ilvl w:val="0"/>
+          <w:numId w:val="14"/>
+        </w:numPr>
+        <w:rPr>
+          <w:sz w:val="20"/>
+          <w:szCs w:val="20"/>
+        </w:rPr>
+      </w:pPr>
+      <w:r>
+        <w:rPr>
+          <w:sz w:val="20"/>
+          <w:szCs w:val="20"/>
+        </w:rPr>
+        <w:t>The scope chain is a one-way street; a cope will never have access to the variables of an inner scope.</w:t>
+      </w:r>
+    </w:p>
+    <w:p>
+      <w:pPr>
+        <w:pStyle w:val="ListParagraph"/>
+        <w:numPr>
+          <w:ilvl w:val="0"/>
+          <w:numId w:val="14"/>
+        </w:numPr>
+        <w:rPr>
+          <w:sz w:val="20"/>
+          <w:szCs w:val="20"/>
+        </w:rPr>
+      </w:pPr>
+      <w:r>
+        <w:rPr>
+          <w:sz w:val="20"/>
+          <w:szCs w:val="20"/>
+        </w:rPr>
+        <w:t>The scope chain in a certain scope is equal to adding together all the variable environments of all parent scopes.</w:t>
+      </w:r>
+    </w:p>
+    <w:p>
+      <w:pPr>
+        <w:pStyle w:val="ListParagraph"/>
+        <w:numPr>
+          <w:ilvl w:val="0"/>
+          <w:numId w:val="14"/>
+        </w:numPr>
+        <w:rPr>
+          <w:sz w:val="20"/>
+          <w:szCs w:val="20"/>
+        </w:rPr>
+      </w:pPr>
+      <w:r>
+        <w:rPr>
+          <w:sz w:val="20"/>
+          <w:szCs w:val="20"/>
+        </w:rPr>
+        <w:t>The scope chain has nothing to do with the order in which functions were called. It does not affect the scope chain at all.</w:t>
+      </w:r>
+    </w:p>
     <w:sectPr>
       <w:pgSz w:w="12240" w:h="15840"/>
       <w:pgMar w:top="1440" w:right="1440" w:bottom="1440" w:left="1440" w:header="720" w:footer="720" w:gutter="0"/>
@@ -2198,6 +2760,119 @@
     </w:lvl>
   </w:abstractNum>
   <w:abstractNum w:abstractNumId="3" w15:restartNumberingAfterBreak="0">
+    <w:nsid w:val="24E76EAD"/>
+    <w:multiLevelType w:val="hybridMultilevel"/>
+    <w:tmpl w:val="3F76F628"/>
+    <w:lvl w:ilvl="0" w:tplc="04090001">
+      <w:start w:val="1"/>
+      <w:numFmt w:val="bullet"/>
+      <w:lvlText w:val=""/>
+      <w:lvlJc w:val="left"/>
+      <w:pPr>
+        <w:ind w:left="720" w:hanging="360"/>
+      </w:pPr>
+      <w:rPr>
+        <w:rFonts w:ascii="Symbol" w:hAnsi="Symbol" w:hint="default"/>
+      </w:rPr>
+    </w:lvl>
+    <w:lvl w:ilvl="1" w:tplc="04090003" w:tentative="1">
+      <w:start w:val="1"/>
+      <w:numFmt w:val="bullet"/>
+      <w:lvlText w:val="o"/>
+      <w:lvlJc w:val="left"/>
+      <w:pPr>
+        <w:ind w:left="1440" w:hanging="360"/>
+      </w:pPr>
+      <w:rPr>
+        <w:rFonts w:ascii="Courier New" w:hAnsi="Courier New" w:cs="Courier New" w:hint="default"/>
+      </w:rPr>
+    </w:lvl>
+    <w:lvl w:ilvl="2" w:tplc="04090005" w:tentative="1">
+      <w:start w:val="1"/>
+      <w:numFmt w:val="bullet"/>
+      <w:lvlText w:val=""/>
+      <w:lvlJc w:val="left"/>
+      <w:pPr>
+        <w:ind w:left="2160" w:hanging="360"/>
+      </w:pPr>
+      <w:rPr>
+        <w:rFonts w:ascii="Wingdings" w:hAnsi="Wingdings" w:hint="default"/>
+      </w:rPr>
+    </w:lvl>
+    <w:lvl w:ilvl="3" w:tplc="04090001" w:tentative="1">
+      <w:start w:val="1"/>
+      <w:numFmt w:val="bullet"/>
+      <w:lvlText w:val=""/>
+      <w:lvlJc w:val="left"/>
+      <w:pPr>
+        <w:ind w:left="2880" w:hanging="360"/>
+      </w:pPr>
+      <w:rPr>
+        <w:rFonts w:ascii="Symbol" w:hAnsi="Symbol" w:hint="default"/>
+      </w:rPr>
+    </w:lvl>
+    <w:lvl w:ilvl="4" w:tplc="04090003" w:tentative="1">
+      <w:start w:val="1"/>
+      <w:numFmt w:val="bullet"/>
+      <w:lvlText w:val="o"/>
+      <w:lvlJc w:val="left"/>
+      <w:pPr>
+        <w:ind w:left="3600" w:hanging="360"/>
+      </w:pPr>
+      <w:rPr>
+        <w:rFonts w:ascii="Courier New" w:hAnsi="Courier New" w:cs="Courier New" w:hint="default"/>
+      </w:rPr>
+    </w:lvl>
+    <w:lvl w:ilvl="5" w:tplc="04090005" w:tentative="1">
+      <w:start w:val="1"/>
+      <w:numFmt w:val="bullet"/>
+      <w:lvlText w:val=""/>
+      <w:lvlJc w:val="left"/>
+      <w:pPr>
+        <w:ind w:left="4320" w:hanging="360"/>
+      </w:pPr>
+      <w:rPr>
+        <w:rFonts w:ascii="Wingdings" w:hAnsi="Wingdings" w:hint="default"/>
+      </w:rPr>
+    </w:lvl>
+    <w:lvl w:ilvl="6" w:tplc="04090001" w:tentative="1">
+      <w:start w:val="1"/>
+      <w:numFmt w:val="bullet"/>
+      <w:lvlText w:val=""/>
+      <w:lvlJc w:val="left"/>
+      <w:pPr>
+        <w:ind w:left="5040" w:hanging="360"/>
+      </w:pPr>
+      <w:rPr>
+        <w:rFonts w:ascii="Symbol" w:hAnsi="Symbol" w:hint="default"/>
+      </w:rPr>
+    </w:lvl>
+    <w:lvl w:ilvl="7" w:tplc="04090003" w:tentative="1">
+      <w:start w:val="1"/>
+      <w:numFmt w:val="bullet"/>
+      <w:lvlText w:val="o"/>
+      <w:lvlJc w:val="left"/>
+      <w:pPr>
+        <w:ind w:left="5760" w:hanging="360"/>
+      </w:pPr>
+      <w:rPr>
+        <w:rFonts w:ascii="Courier New" w:hAnsi="Courier New" w:cs="Courier New" w:hint="default"/>
+      </w:rPr>
+    </w:lvl>
+    <w:lvl w:ilvl="8" w:tplc="04090005" w:tentative="1">
+      <w:start w:val="1"/>
+      <w:numFmt w:val="bullet"/>
+      <w:lvlText w:val=""/>
+      <w:lvlJc w:val="left"/>
+      <w:pPr>
+        <w:ind w:left="6480" w:hanging="360"/>
+      </w:pPr>
+      <w:rPr>
+        <w:rFonts w:ascii="Wingdings" w:hAnsi="Wingdings" w:hint="default"/>
+      </w:rPr>
+    </w:lvl>
+  </w:abstractNum>
+  <w:abstractNum w:abstractNumId="4" w15:restartNumberingAfterBreak="0">
     <w:nsid w:val="280D2C2F"/>
     <w:multiLevelType w:val="hybridMultilevel"/>
     <w:tmpl w:val="82486E98"/>
@@ -2310,7 +2985,7 @@
       </w:rPr>
     </w:lvl>
   </w:abstractNum>
-  <w:abstractNum w:abstractNumId="4" w15:restartNumberingAfterBreak="0">
+  <w:abstractNum w:abstractNumId="5" w15:restartNumberingAfterBreak="0">
     <w:nsid w:val="466D7A0A"/>
     <w:multiLevelType w:val="hybridMultilevel"/>
     <w:tmpl w:val="104A2508"/>
@@ -2422,7 +3097,7 @@
       </w:rPr>
     </w:lvl>
   </w:abstractNum>
-  <w:abstractNum w:abstractNumId="5" w15:restartNumberingAfterBreak="0">
+  <w:abstractNum w:abstractNumId="6" w15:restartNumberingAfterBreak="0">
     <w:nsid w:val="49964F62"/>
     <w:multiLevelType w:val="hybridMultilevel"/>
     <w:tmpl w:val="502E77E4"/>
@@ -2508,7 +3183,7 @@
       </w:pPr>
     </w:lvl>
   </w:abstractNum>
-  <w:abstractNum w:abstractNumId="6" w15:restartNumberingAfterBreak="0">
+  <w:abstractNum w:abstractNumId="7" w15:restartNumberingAfterBreak="0">
     <w:nsid w:val="55252777"/>
     <w:multiLevelType w:val="hybridMultilevel"/>
     <w:tmpl w:val="7318EA8C"/>
@@ -2621,7 +3296,120 @@
       </w:rPr>
     </w:lvl>
   </w:abstractNum>
-  <w:abstractNum w:abstractNumId="7" w15:restartNumberingAfterBreak="0">
+  <w:abstractNum w:abstractNumId="8" w15:restartNumberingAfterBreak="0">
+    <w:nsid w:val="58CC406E"/>
+    <w:multiLevelType w:val="hybridMultilevel"/>
+    <w:tmpl w:val="16645DD2"/>
+    <w:lvl w:ilvl="0" w:tplc="04090001">
+      <w:start w:val="1"/>
+      <w:numFmt w:val="bullet"/>
+      <w:lvlText w:val=""/>
+      <w:lvlJc w:val="left"/>
+      <w:pPr>
+        <w:ind w:left="720" w:hanging="360"/>
+      </w:pPr>
+      <w:rPr>
+        <w:rFonts w:ascii="Symbol" w:hAnsi="Symbol" w:hint="default"/>
+      </w:rPr>
+    </w:lvl>
+    <w:lvl w:ilvl="1" w:tplc="04090003">
+      <w:start w:val="1"/>
+      <w:numFmt w:val="bullet"/>
+      <w:lvlText w:val="o"/>
+      <w:lvlJc w:val="left"/>
+      <w:pPr>
+        <w:ind w:left="1440" w:hanging="360"/>
+      </w:pPr>
+      <w:rPr>
+        <w:rFonts w:ascii="Courier New" w:hAnsi="Courier New" w:cs="Courier New" w:hint="default"/>
+      </w:rPr>
+    </w:lvl>
+    <w:lvl w:ilvl="2" w:tplc="04090005" w:tentative="1">
+      <w:start w:val="1"/>
+      <w:numFmt w:val="bullet"/>
+      <w:lvlText w:val=""/>
+      <w:lvlJc w:val="left"/>
+      <w:pPr>
+        <w:ind w:left="2160" w:hanging="360"/>
+      </w:pPr>
+      <w:rPr>
+        <w:rFonts w:ascii="Wingdings" w:hAnsi="Wingdings" w:hint="default"/>
+      </w:rPr>
+    </w:lvl>
+    <w:lvl w:ilvl="3" w:tplc="04090001" w:tentative="1">
+      <w:start w:val="1"/>
+      <w:numFmt w:val="bullet"/>
+      <w:lvlText w:val=""/>
+      <w:lvlJc w:val="left"/>
+      <w:pPr>
+        <w:ind w:left="2880" w:hanging="360"/>
+      </w:pPr>
+      <w:rPr>
+        <w:rFonts w:ascii="Symbol" w:hAnsi="Symbol" w:hint="default"/>
+      </w:rPr>
+    </w:lvl>
+    <w:lvl w:ilvl="4" w:tplc="04090003" w:tentative="1">
+      <w:start w:val="1"/>
+      <w:numFmt w:val="bullet"/>
+      <w:lvlText w:val="o"/>
+      <w:lvlJc w:val="left"/>
+      <w:pPr>
+        <w:ind w:left="3600" w:hanging="360"/>
+      </w:pPr>
+      <w:rPr>
+        <w:rFonts w:ascii="Courier New" w:hAnsi="Courier New" w:cs="Courier New" w:hint="default"/>
+      </w:rPr>
+    </w:lvl>
+    <w:lvl w:ilvl="5" w:tplc="04090005" w:tentative="1">
+      <w:start w:val="1"/>
+      <w:numFmt w:val="bullet"/>
+      <w:lvlText w:val=""/>
+      <w:lvlJc w:val="left"/>
+      <w:pPr>
+        <w:ind w:left="4320" w:hanging="360"/>
+      </w:pPr>
+      <w:rPr>
+        <w:rFonts w:ascii="Wingdings" w:hAnsi="Wingdings" w:hint="default"/>
+      </w:rPr>
+    </w:lvl>
+    <w:lvl w:ilvl="6" w:tplc="04090001" w:tentative="1">
+      <w:start w:val="1"/>
+      <w:numFmt w:val="bullet"/>
+      <w:lvlText w:val=""/>
+      <w:lvlJc w:val="left"/>
+      <w:pPr>
+        <w:ind w:left="5040" w:hanging="360"/>
+      </w:pPr>
+      <w:rPr>
+        <w:rFonts w:ascii="Symbol" w:hAnsi="Symbol" w:hint="default"/>
+      </w:rPr>
+    </w:lvl>
+    <w:lvl w:ilvl="7" w:tplc="04090003" w:tentative="1">
+      <w:start w:val="1"/>
+      <w:numFmt w:val="bullet"/>
+      <w:lvlText w:val="o"/>
+      <w:lvlJc w:val="left"/>
+      <w:pPr>
+        <w:ind w:left="5760" w:hanging="360"/>
+      </w:pPr>
+      <w:rPr>
+        <w:rFonts w:ascii="Courier New" w:hAnsi="Courier New" w:cs="Courier New" w:hint="default"/>
+      </w:rPr>
+    </w:lvl>
+    <w:lvl w:ilvl="8" w:tplc="04090005" w:tentative="1">
+      <w:start w:val="1"/>
+      <w:numFmt w:val="bullet"/>
+      <w:lvlText w:val=""/>
+      <w:lvlJc w:val="left"/>
+      <w:pPr>
+        <w:ind w:left="6480" w:hanging="360"/>
+      </w:pPr>
+      <w:rPr>
+        <w:rFonts w:ascii="Wingdings" w:hAnsi="Wingdings" w:hint="default"/>
+      </w:rPr>
+    </w:lvl>
+  </w:abstractNum>
+  <w:abstractNum w:abstractNumId="9" w15:restartNumberingAfterBreak="0">
     <w:nsid w:val="6163632E"/>
     <w:multiLevelType w:val="hybridMultilevel"/>
     <w:tmpl w:val="487881A4"/>
@@ -2734,7 +3522,7 @@
       </w:rPr>
     </w:lvl>
   </w:abstractNum>
-  <w:abstractNum w:abstractNumId="8" w15:restartNumberingAfterBreak="0">
+  <w:abstractNum w:abstractNumId="10" w15:restartNumberingAfterBreak="0">
     <w:nsid w:val="69291F83"/>
     <w:multiLevelType w:val="multilevel"/>
     <w:tmpl w:val="2584B56E"/>
@@ -2848,7 +3636,7 @@
       </w:rPr>
     </w:lvl>
   </w:abstractNum>
-  <w:abstractNum w:abstractNumId="9" w15:restartNumberingAfterBreak="0">
+  <w:abstractNum w:abstractNumId="11" w15:restartNumberingAfterBreak="0">
     <w:nsid w:val="71C67852"/>
     <w:multiLevelType w:val="hybridMultilevel"/>
     <w:tmpl w:val="83E8F694"/>
@@ -2961,7 +3749,7 @@
       </w:rPr>
     </w:lvl>
   </w:abstractNum>
-  <w:abstractNum w:abstractNumId="10" w15:restartNumberingAfterBreak="0">
+  <w:abstractNum w:abstractNumId="12" w15:restartNumberingAfterBreak="0">
     <w:nsid w:val="7E887A72"/>
     <w:multiLevelType w:val="hybridMultilevel"/>
     <w:tmpl w:val="709460A2"/>
@@ -3074,7 +3862,7 @@
       </w:rPr>
     </w:lvl>
   </w:abstractNum>
-  <w:abstractNum w:abstractNumId="11" w15:restartNumberingAfterBreak="0">
+  <w:abstractNum w:abstractNumId="13" w15:restartNumberingAfterBreak="0">
     <w:nsid w:val="7F873B83"/>
     <w:multiLevelType w:val="hybridMultilevel"/>
     <w:tmpl w:val="5672C736"/>
@@ -3188,39 +3976,45 @@
     </w:lvl>
   </w:abstractNum>
   <w:num w:numId="1">
-    <w:abstractNumId w:val="10"/>
+    <w:abstractNumId w:val="12"/>
   </w:num>
   <w:num w:numId="2">
-    <w:abstractNumId w:val="4"/>
+    <w:abstractNumId w:val="5"/>
   </w:num>
   <w:num w:numId="3">
     <w:abstractNumId w:val="1"/>
   </w:num>
   <w:num w:numId="4">
-    <w:abstractNumId w:val="11"/>
+    <w:abstractNumId w:val="13"/>
   </w:num>
   <w:num w:numId="5">
     <w:abstractNumId w:val="2"/>
   </w:num>
   <w:num w:numId="6">
+    <w:abstractNumId w:val="9"/>
+  </w:num>
+  <w:num w:numId="7">
     <w:abstractNumId w:val="7"/>
   </w:num>
-  <w:num w:numId="7">
-    <w:abstractNumId w:val="6"/>
-  </w:num>
   <w:num w:numId="8">
-    <w:abstractNumId w:val="9"/>
+    <w:abstractNumId w:val="11"/>
   </w:num>
   <w:num w:numId="9">
-    <w:abstractNumId w:val="8"/>
+    <w:abstractNumId w:val="10"/>
   </w:num>
   <w:num w:numId="10">
     <w:abstractNumId w:val="0"/>
   </w:num>
   <w:num w:numId="11">
-    <w:abstractNumId w:val="5"/>
+    <w:abstractNumId w:val="6"/>
   </w:num>
   <w:num w:numId="12">
+    <w:abstractNumId w:val="4"/>
+  </w:num>
+  <w:num w:numId="13">
+    <w:abstractNumId w:val="8"/>
+  </w:num>
+  <w:num w:numId="14">
     <w:abstractNumId w:val="3"/>
   </w:num>
 </w:numbering>

</xml_diff>